<commit_message>
Small edits on Lucrare licenta.
</commit_message>
<xml_diff>
--- a/docs/Lucrare licenta.docx
+++ b/docs/Lucrare licenta.docx
@@ -323,7 +323,21 @@
         <w:rPr>
           <w:sz w:val="28"/>
         </w:rPr>
-        <w:t>Lect. Dr. Sterca Adrian</w:t>
+        <w:t xml:space="preserve">Lect. Dr. </w:t>
+      </w:r>
+      <w:proofErr w:type="spellStart"/>
+      <w:r>
+        <w:rPr>
+          <w:sz w:val="28"/>
+        </w:rPr>
+        <w:t>Sterca</w:t>
+      </w:r>
+      <w:proofErr w:type="spellEnd"/>
+      <w:r>
+        <w:rPr>
+          <w:sz w:val="28"/>
+        </w:rPr>
+        <w:t xml:space="preserve"> Adrian</w:t>
       </w:r>
       <w:r>
         <w:rPr>
@@ -689,6 +703,7 @@
           <w:lang w:val="ro-RO"/>
         </w:rPr>
       </w:pPr>
+      <w:proofErr w:type="spellStart"/>
       <w:r>
         <w:rPr>
           <w:sz w:val="48"/>
@@ -703,121 +718,206 @@
           <w:szCs w:val="48"/>
           <w:lang w:val="ro-RO"/>
         </w:rPr>
-        <w:t>stortion detection and removal o</w:t>
-      </w:r>
+        <w:t>stortion</w:t>
+      </w:r>
+      <w:proofErr w:type="spellEnd"/>
       <w:r>
         <w:rPr>
           <w:sz w:val="48"/>
           <w:szCs w:val="48"/>
           <w:lang w:val="ro-RO"/>
         </w:rPr>
-        <w:t xml:space="preserve">n </w:t>
-      </w:r>
+        <w:t xml:space="preserve"> </w:t>
+      </w:r>
+      <w:proofErr w:type="spellStart"/>
       <w:r>
         <w:rPr>
           <w:sz w:val="48"/>
           <w:szCs w:val="48"/>
           <w:lang w:val="ro-RO"/>
         </w:rPr>
-        <w:t xml:space="preserve">audio recordings </w:t>
-      </w:r>
+        <w:t>detection</w:t>
+      </w:r>
+      <w:proofErr w:type="spellEnd"/>
       <w:r>
         <w:rPr>
           <w:sz w:val="48"/>
           <w:szCs w:val="48"/>
           <w:lang w:val="ro-RO"/>
         </w:rPr>
-        <w:t>from</w:t>
-      </w:r>
+        <w:t xml:space="preserve"> </w:t>
+      </w:r>
+      <w:proofErr w:type="spellStart"/>
       <w:r>
         <w:rPr>
           <w:sz w:val="48"/>
           <w:szCs w:val="48"/>
           <w:lang w:val="ro-RO"/>
         </w:rPr>
-        <w:t xml:space="preserve"> </w:t>
-      </w:r>
+        <w:t>and</w:t>
+      </w:r>
+      <w:proofErr w:type="spellEnd"/>
       <w:r>
         <w:rPr>
           <w:sz w:val="48"/>
           <w:szCs w:val="48"/>
           <w:lang w:val="ro-RO"/>
         </w:rPr>
-        <w:t xml:space="preserve">analog </w:t>
-      </w:r>
+        <w:t xml:space="preserve"> </w:t>
+      </w:r>
+      <w:proofErr w:type="spellStart"/>
       <w:r>
         <w:rPr>
           <w:sz w:val="48"/>
           <w:szCs w:val="48"/>
           <w:lang w:val="ro-RO"/>
         </w:rPr>
-        <w:t>formats</w:t>
-      </w:r>
-    </w:p>
-    <w:p>
-      <w:pPr>
-        <w:pStyle w:val="Subtitlu"/>
-        <w:jc w:val="center"/>
+        <w:t>removal</w:t>
+      </w:r>
+      <w:proofErr w:type="spellEnd"/>
+      <w:r>
         <w:rPr>
           <w:sz w:val="48"/>
           <w:szCs w:val="48"/>
           <w:lang w:val="ro-RO"/>
         </w:rPr>
-      </w:pPr>
-    </w:p>
-    <w:p>
-      <w:pPr>
-        <w:pStyle w:val="Subtitlu"/>
-        <w:jc w:val="center"/>
+        <w:t xml:space="preserve"> o</w:t>
+      </w:r>
+      <w:r>
         <w:rPr>
           <w:sz w:val="48"/>
           <w:szCs w:val="48"/>
           <w:lang w:val="ro-RO"/>
         </w:rPr>
-      </w:pPr>
-    </w:p>
-    <w:p>
-      <w:pPr>
-        <w:pStyle w:val="Subtitlu"/>
-        <w:jc w:val="center"/>
+        <w:t xml:space="preserve">n </w:t>
+      </w:r>
+      <w:r>
         <w:rPr>
           <w:sz w:val="48"/>
           <w:szCs w:val="48"/>
           <w:lang w:val="ro-RO"/>
         </w:rPr>
-      </w:pPr>
-    </w:p>
-    <w:p>
-      <w:pPr>
-        <w:pStyle w:val="Subtitlu"/>
-        <w:jc w:val="center"/>
+        <w:t xml:space="preserve">audio </w:t>
+      </w:r>
+      <w:proofErr w:type="spellStart"/>
+      <w:r>
         <w:rPr>
           <w:sz w:val="48"/>
           <w:szCs w:val="48"/>
           <w:lang w:val="ro-RO"/>
         </w:rPr>
-      </w:pPr>
-    </w:p>
-    <w:p>
-      <w:pPr>
-        <w:pStyle w:val="Subtitlu"/>
-        <w:jc w:val="center"/>
+        <w:t>recordings</w:t>
+      </w:r>
+      <w:proofErr w:type="spellEnd"/>
+      <w:r>
         <w:rPr>
           <w:sz w:val="48"/>
           <w:szCs w:val="48"/>
           <w:lang w:val="ro-RO"/>
         </w:rPr>
-      </w:pPr>
-    </w:p>
-    <w:p>
-      <w:pPr>
-        <w:pStyle w:val="Subtitlu"/>
-        <w:jc w:val="center"/>
+        <w:t xml:space="preserve"> </w:t>
+      </w:r>
+      <w:proofErr w:type="spellStart"/>
+      <w:r>
         <w:rPr>
           <w:sz w:val="48"/>
           <w:szCs w:val="48"/>
           <w:lang w:val="ro-RO"/>
         </w:rPr>
+        <w:t>from</w:t>
+      </w:r>
+      <w:proofErr w:type="spellEnd"/>
+      <w:r>
+        <w:rPr>
+          <w:sz w:val="48"/>
+          <w:szCs w:val="48"/>
+          <w:lang w:val="ro-RO"/>
+        </w:rPr>
+        <w:t xml:space="preserve"> </w:t>
+      </w:r>
+      <w:r>
+        <w:rPr>
+          <w:sz w:val="48"/>
+          <w:szCs w:val="48"/>
+          <w:lang w:val="ro-RO"/>
+        </w:rPr>
+        <w:t xml:space="preserve">analog </w:t>
+      </w:r>
+      <w:proofErr w:type="spellStart"/>
+      <w:r>
+        <w:rPr>
+          <w:sz w:val="48"/>
+          <w:szCs w:val="48"/>
+          <w:lang w:val="ro-RO"/>
+        </w:rPr>
+        <w:t>formats</w:t>
+      </w:r>
+      <w:proofErr w:type="spellEnd"/>
+    </w:p>
+    <w:p>
+      <w:pPr>
+        <w:pStyle w:val="Subtitlu"/>
+        <w:jc w:val="center"/>
+        <w:rPr>
+          <w:sz w:val="48"/>
+          <w:szCs w:val="48"/>
+          <w:lang w:val="ro-RO"/>
+        </w:rPr>
+      </w:pPr>
+    </w:p>
+    <w:p>
+      <w:pPr>
+        <w:pStyle w:val="Subtitlu"/>
+        <w:jc w:val="center"/>
+        <w:rPr>
+          <w:sz w:val="48"/>
+          <w:szCs w:val="48"/>
+          <w:lang w:val="ro-RO"/>
+        </w:rPr>
+      </w:pPr>
+    </w:p>
+    <w:p>
+      <w:pPr>
+        <w:pStyle w:val="Subtitlu"/>
+        <w:jc w:val="center"/>
+        <w:rPr>
+          <w:sz w:val="48"/>
+          <w:szCs w:val="48"/>
+          <w:lang w:val="ro-RO"/>
+        </w:rPr>
+      </w:pPr>
+    </w:p>
+    <w:p>
+      <w:pPr>
+        <w:pStyle w:val="Subtitlu"/>
+        <w:jc w:val="center"/>
+        <w:rPr>
+          <w:sz w:val="48"/>
+          <w:szCs w:val="48"/>
+          <w:lang w:val="ro-RO"/>
+        </w:rPr>
+      </w:pPr>
+    </w:p>
+    <w:p>
+      <w:pPr>
+        <w:pStyle w:val="Subtitlu"/>
+        <w:jc w:val="center"/>
+        <w:rPr>
+          <w:sz w:val="48"/>
+          <w:szCs w:val="48"/>
+          <w:lang w:val="ro-RO"/>
+        </w:rPr>
+      </w:pPr>
+    </w:p>
+    <w:p>
+      <w:pPr>
+        <w:pStyle w:val="Subtitlu"/>
+        <w:jc w:val="center"/>
+        <w:rPr>
+          <w:sz w:val="48"/>
+          <w:szCs w:val="48"/>
+          <w:lang w:val="ro-RO"/>
+        </w:rPr>
       </w:pPr>
     </w:p>
     <w:p>
@@ -829,6 +929,7 @@
           <w:lang w:val="ro-RO"/>
         </w:rPr>
       </w:pPr>
+      <w:proofErr w:type="spellStart"/>
       <w:r>
         <w:rPr>
           <w:sz w:val="40"/>
@@ -837,6 +938,7 @@
         </w:rPr>
         <w:t>Supervisor</w:t>
       </w:r>
+      <w:proofErr w:type="spellEnd"/>
     </w:p>
     <w:p>
       <w:pPr>
@@ -852,7 +954,21 @@
         <w:rPr>
           <w:sz w:val="28"/>
         </w:rPr>
-        <w:t>Lect. Dr. Sterca Adrian</w:t>
+        <w:t xml:space="preserve">Lect. Dr. </w:t>
+      </w:r>
+      <w:proofErr w:type="spellStart"/>
+      <w:r>
+        <w:rPr>
+          <w:sz w:val="28"/>
+        </w:rPr>
+        <w:t>Sterca</w:t>
+      </w:r>
+      <w:proofErr w:type="spellEnd"/>
+      <w:r>
+        <w:rPr>
+          <w:sz w:val="28"/>
+        </w:rPr>
+        <w:t xml:space="preserve"> Adrian</w:t>
       </w:r>
     </w:p>
     <w:p>
@@ -877,6 +993,7 @@
           <w:lang w:val="ro-RO"/>
         </w:rPr>
       </w:pPr>
+      <w:proofErr w:type="spellStart"/>
       <w:r>
         <w:rPr>
           <w:sz w:val="40"/>
@@ -885,6 +1002,7 @@
         </w:rPr>
         <w:t>Author</w:t>
       </w:r>
+      <w:proofErr w:type="spellEnd"/>
     </w:p>
     <w:p>
       <w:pPr>
@@ -1076,7 +1194,15 @@
         <w:t>rief history of audio recording formats</w:t>
       </w:r>
       <w:r>
-        <w:t>. Analog vs digital</w:t>
+        <w:t xml:space="preserve">. Analog </w:t>
+      </w:r>
+      <w:proofErr w:type="spellStart"/>
+      <w:r>
+        <w:t>vs</w:t>
+      </w:r>
+      <w:proofErr w:type="spellEnd"/>
+      <w:r>
+        <w:t xml:space="preserve"> digital</w:t>
       </w:r>
     </w:p>
     <w:p>
@@ -1157,8 +1283,13 @@
         </w:numPr>
       </w:pPr>
       <w:r>
-        <w:t>Nero WaveEditor</w:t>
-      </w:r>
+        <w:t xml:space="preserve">Nero </w:t>
+      </w:r>
+      <w:proofErr w:type="spellStart"/>
+      <w:r>
+        <w:t>WaveEditor</w:t>
+      </w:r>
+      <w:proofErr w:type="spellEnd"/>
     </w:p>
     <w:p>
       <w:pPr>
@@ -1168,9 +1299,11 @@
           <w:numId w:val="2"/>
         </w:numPr>
       </w:pPr>
+      <w:proofErr w:type="spellStart"/>
       <w:r>
         <w:t>ClickRepair</w:t>
       </w:r>
+      <w:proofErr w:type="spellEnd"/>
     </w:p>
     <w:p>
       <w:pPr>
@@ -1217,8 +1350,13 @@
         </w:numPr>
       </w:pPr>
       <w:r>
-        <w:t>Frequency domain and Fourier trasforms</w:t>
-      </w:r>
+        <w:t xml:space="preserve">Frequency domain and Fourier </w:t>
+      </w:r>
+      <w:proofErr w:type="spellStart"/>
+      <w:r>
+        <w:t>trasforms</w:t>
+      </w:r>
+      <w:proofErr w:type="spellEnd"/>
       <w:r>
         <w:t xml:space="preserve"> </w:t>
       </w:r>
@@ -1573,7 +1711,15 @@
         <w:t xml:space="preserve">the direction of displacement is the same as the direction of </w:t>
       </w:r>
       <w:r>
-        <w:t xml:space="preserve">propagation, while in a transverse wave, </w:t>
+        <w:t xml:space="preserve">propagation, while in a transverse </w:t>
+      </w:r>
+      <w:proofErr w:type="gramStart"/>
+      <w:r>
+        <w:t>wave,</w:t>
+      </w:r>
+      <w:proofErr w:type="gramEnd"/>
+      <w:r>
+        <w:t xml:space="preserve"> </w:t>
       </w:r>
       <w:r>
         <w:t>the direction of displacement is perpendicular to the direction of propagation</w:t>
@@ -1599,11 +1745,17 @@
       <w:r>
         <w:t xml:space="preserve"> presents transverse waves travelling through a metal wire.</w:t>
       </w:r>
-    </w:p>
-    <w:p>
-      <w:pPr>
-        <w:ind w:firstLine="708"/>
-      </w:pPr>
+      <w:r>
+        <w:t xml:space="preserve"> As seen in Fig. 3.1., a</w:t>
+      </w:r>
+      <w:r>
+        <w:t xml:space="preserve"> single-frequency sound wave traveling through air will cause a sinusoidal pressure variation in the air. The air motion which accompanies the passage of the sound wave will be back and forth in the direction of the propagation of the sound, a chara</w:t>
+      </w:r>
+      <w:r>
+        <w:t>cteristic of longitudinal waves [3]. In Fig. 3.2., the bow’s movement drags the chord, its displacements being transmitted as transverse waves moving along the chord with the chord’s speed of sound.</w:t>
+      </w:r>
+    </w:p>
+    <w:p>
       <w:r>
         <w:rPr>
           <w:noProof/>
@@ -1613,13 +1765,13 @@
           <wp:anchor distT="0" distB="0" distL="114300" distR="114300" simplePos="0" relativeHeight="251661312" behindDoc="1" locked="0" layoutInCell="1" allowOverlap="1">
             <wp:simplePos x="0" y="0"/>
             <wp:positionH relativeFrom="column">
-              <wp:posOffset>2540</wp:posOffset>
+              <wp:posOffset>19050</wp:posOffset>
             </wp:positionH>
             <wp:positionV relativeFrom="paragraph">
-              <wp:posOffset>121285</wp:posOffset>
+              <wp:posOffset>192405</wp:posOffset>
             </wp:positionV>
-            <wp:extent cx="5701030" cy="2573020"/>
-            <wp:effectExtent l="19050" t="0" r="0" b="0"/>
+            <wp:extent cx="6170295" cy="2781300"/>
+            <wp:effectExtent l="19050" t="0" r="1905" b="0"/>
             <wp:wrapTopAndBottom/>
             <wp:docPr id="4" name="Imagine 3" descr="D:\git\Licenta\Discuri\docs\imgs\lwav2.gif"/>
             <wp:cNvGraphicFramePr>
@@ -1644,7 +1796,7 @@
                   <pic:spPr bwMode="auto">
                     <a:xfrm>
                       <a:off x="0" y="0"/>
-                      <a:ext cx="5701030" cy="2573020"/>
+                      <a:ext cx="6170295" cy="2781300"/>
                     </a:xfrm>
                     <a:prstGeom prst="rect">
                       <a:avLst/>
@@ -1667,6 +1819,7 @@
     <w:p>
       <w:pPr>
         <w:ind w:firstLine="708"/>
+        <w:jc w:val="center"/>
       </w:pPr>
       <w:r>
         <w:t>Fig. 3.1</w:t>
@@ -1678,30 +1831,15 @@
         <w:t>Sound Waves in Air</w:t>
       </w:r>
       <w:r>
-        <w:t xml:space="preserve">. </w:t>
-      </w:r>
-      <w:r>
-        <w:t>A single-frequency sound wave traveling through air will cause a sinusoidal pressure variation in the air. The air motion which accompanies the passage of the sound wave will be back and forth in the direction of the propagation of the sound, a characteristic of longitudinal waves.</w:t>
-      </w:r>
-      <w:r>
-        <w:t>[3]</w:t>
-      </w:r>
-    </w:p>
+        <w:t>.</w:t>
+      </w:r>
+    </w:p>
+    <w:p/>
+    <w:p/>
     <w:p>
       <w:pPr>
         <w:ind w:firstLine="708"/>
-      </w:pPr>
-    </w:p>
-    <w:p/>
-    <w:p>
-      <w:pPr>
-        <w:ind w:firstLine="708"/>
-      </w:pPr>
-    </w:p>
-    <w:p/>
-    <w:p>
-      <w:pPr>
-        <w:ind w:firstLine="708"/>
+        <w:jc w:val="center"/>
       </w:pPr>
       <w:r>
         <w:rPr>
@@ -1763,11 +1901,16 @@
           </wp:anchor>
         </w:drawing>
       </w:r>
+      <w:proofErr w:type="gramStart"/>
       <w:r>
         <w:t>Fig. 3</w:t>
       </w:r>
       <w:r>
-        <w:t>.2. Transverse waves</w:t>
+        <w:t>.2.</w:t>
+      </w:r>
+      <w:proofErr w:type="gramEnd"/>
+      <w:r>
+        <w:t xml:space="preserve"> Transverse waves</w:t>
       </w:r>
       <w:r>
         <w:t xml:space="preserve"> seen in a bowed violin chord</w:t>
@@ -1781,36 +1924,6 @@
       <w:r>
         <w:t>]</w:t>
       </w:r>
-      <w:r>
-        <w:t>. The bow’s movement drags the chord, its displacement</w:t>
-      </w:r>
-      <w:r>
-        <w:t>s</w:t>
-      </w:r>
-      <w:r>
-        <w:t xml:space="preserve"> being transmitted as transverse wave</w:t>
-      </w:r>
-      <w:r>
-        <w:t>s</w:t>
-      </w:r>
-      <w:r>
-        <w:t xml:space="preserve"> moving</w:t>
-      </w:r>
-      <w:r>
-        <w:t xml:space="preserve"> </w:t>
-      </w:r>
-      <w:r>
-        <w:t>along</w:t>
-      </w:r>
-      <w:r>
-        <w:t xml:space="preserve"> the chord</w:t>
-      </w:r>
-      <w:r>
-        <w:t xml:space="preserve"> with the speed </w:t>
-      </w:r>
-      <w:r>
-        <w:t>of sound of the chord’s material.</w:t>
-      </w:r>
     </w:p>
     <w:p>
       <w:pPr>
@@ -1840,10 +1953,18 @@
         <w:t xml:space="preserve"> (also called sampling)</w:t>
       </w:r>
       <w:r>
-        <w:t xml:space="preserve"> is made usually with ADCs (Analog to Digital Converters), and with DACs</w:t>
-      </w:r>
-      <w:r>
-        <w:t>(Digital to Analog Converters)</w:t>
+        <w:t xml:space="preserve"> is made usually with ADCs (Analog to Digital Converters), and with </w:t>
+      </w:r>
+      <w:proofErr w:type="gramStart"/>
+      <w:r>
+        <w:t>DACs</w:t>
+      </w:r>
+      <w:r>
+        <w:t>(</w:t>
+      </w:r>
+      <w:proofErr w:type="gramEnd"/>
+      <w:r>
+        <w:t>Digital to Analog Converters)</w:t>
       </w:r>
       <w:r>
         <w:t xml:space="preserve"> </w:t>
@@ -1904,7 +2025,35 @@
         </w:numPr>
       </w:pPr>
       <w:r>
-        <w:t>discretization – the resulted signal is no longer continuous (precisely defined in every point in time), but discrete:</w:t>
+        <w:rPr>
+          <w:noProof/>
+          <w:lang w:val="ro-RO" w:eastAsia="ro-RO"/>
+        </w:rPr>
+        <w:pict>
+          <v:shapetype id="_x0000_t202" coordsize="21600,21600" o:spt="202" path="m,l,21600r21600,l21600,xe">
+            <v:stroke joinstyle="miter"/>
+            <v:path gradientshapeok="t" o:connecttype="rect"/>
+          </v:shapetype>
+          <v:shape id="_x0000_s1070" type="#_x0000_t202" style="position:absolute;left:0;text-align:left;margin-left:441pt;margin-top:68.25pt;width:37.4pt;height:21pt;z-index:251707392;mso-wrap-style:none;v-text-anchor:middle" stroked="f">
+            <v:textbox style="mso-next-textbox:#_x0000_s1070">
+              <w:txbxContent>
+                <w:p>
+                  <w:r>
+                    <w:t>(3.1)</w:t>
+                  </w:r>
+                </w:p>
+              </w:txbxContent>
+            </v:textbox>
+          </v:shape>
+        </w:pict>
+      </w:r>
+      <w:proofErr w:type="gramStart"/>
+      <w:r>
+        <w:t>discretization</w:t>
+      </w:r>
+      <w:proofErr w:type="gramEnd"/>
+      <w:r>
+        <w:t xml:space="preserve"> – the resulted signal is no longer continuous (precisely defined in every point in time), but discrete:</w:t>
       </w:r>
       <w:r>
         <w:t xml:space="preserve"> the intensity of the analog  signal is recorded at fixed time points. The number of equidistant time points in a second</w:t>
@@ -1951,14 +2100,25 @@
       <w:r>
         <w:t xml:space="preserve"> carried by the signal, called the </w:t>
       </w:r>
+      <w:proofErr w:type="spellStart"/>
       <w:r>
         <w:rPr>
           <w:b/>
         </w:rPr>
-        <w:t>Nyquist frequency</w:t>
-      </w:r>
-      <w:r>
-        <w:t>, is given by the following formula:</w:t>
+        <w:t>Nyquist</w:t>
+      </w:r>
+      <w:proofErr w:type="spellEnd"/>
+      <w:r>
+        <w:rPr>
+          <w:b/>
+        </w:rPr>
+        <w:t xml:space="preserve"> frequency</w:t>
+      </w:r>
+      <w:r>
+        <w:t>, is given by the formula</w:t>
+      </w:r>
+      <w:r>
+        <w:t xml:space="preserve"> 3.1.;</w:t>
       </w:r>
     </w:p>
     <w:p>
@@ -2058,8 +2218,13 @@
           <w:numId w:val="1"/>
         </w:numPr>
       </w:pPr>
-      <w:r>
-        <w:t>storage as finite numbers – as opposed to analog values, the precision of the digital values is finite, so only so</w:t>
+      <w:proofErr w:type="gramStart"/>
+      <w:r>
+        <w:t>storage</w:t>
+      </w:r>
+      <w:proofErr w:type="gramEnd"/>
+      <w:r>
+        <w:t xml:space="preserve"> as finite numbers – as opposed to analog values, the precision of the digital values is finite, so only so</w:t>
       </w:r>
       <w:r>
         <w:t>me of the significant digits can be</w:t>
@@ -2073,28 +2238,85 @@
     </w:p>
     <w:p/>
     <w:p>
-      <w:r>
-        <w:t xml:space="preserve">By choosing an appropriate sample rate and sample encoding, the lost information can be small enough for it to be negligible. </w:t>
-      </w:r>
-    </w:p>
-    <w:p>
       <w:pPr>
         <w:ind w:firstLine="708"/>
       </w:pPr>
       <w:r>
+        <w:t xml:space="preserve">Figure 3.3 and Table 3.1 show the process of conversion from an analog signal to a digital one. In Fig. 3.3, a sine wave is sampled 20 times for each cycle. Each sample is then stored as a 8-bit signed integer </w:t>
+      </w:r>
+      <w:proofErr w:type="gramStart"/>
+      <w:r>
+        <w:t>( values</w:t>
+      </w:r>
+      <w:proofErr w:type="gramEnd"/>
+      <w:r>
+        <w:t xml:space="preserve"> in [ -128, 127 ] ). Table 3.1 shows the discretization errors raised at the conversion. The digital samples are stored as 8-bit signed integers, with values in </w:t>
+      </w:r>
+      <w:proofErr w:type="gramStart"/>
+      <w:r>
+        <w:t>[ -</w:t>
+      </w:r>
+      <w:proofErr w:type="gramEnd"/>
+      <w:r>
+        <w:t xml:space="preserve">128, 127 ], rescaled here to [ -1,1 ) to show the error. Analog samples are in the range </w:t>
+      </w:r>
+      <w:proofErr w:type="gramStart"/>
+      <w:r>
+        <w:t>[ -</w:t>
+      </w:r>
+      <w:proofErr w:type="gramEnd"/>
+      <w:r>
+        <w:t xml:space="preserve">1,1 ], where -1 is the smallest possible signal value, and 1 is the maximum. We can see the errors are pretty large for the chosen sample encoding. </w:t>
+      </w:r>
+    </w:p>
+    <w:p>
+      <w:pPr>
+        <w:ind w:firstLine="708"/>
+      </w:pPr>
+      <w:r>
+        <w:t>By choosing an appropriate sample rate and sample encoding, the lost information (error) can be small enough to be considered negligible.</w:t>
+      </w:r>
+    </w:p>
+    <w:p>
+      <w:pPr>
+        <w:ind w:firstLine="708"/>
+      </w:pPr>
+    </w:p>
+    <w:p>
+      <w:pPr>
+        <w:ind w:firstLine="708"/>
+      </w:pPr>
+      <w:r>
+        <w:lastRenderedPageBreak/>
         <w:t xml:space="preserve">After getting the sample values from the original analog signal, the samples are then stored as digital numbers in audio files. These sample values can be stored either as uncompressed files, </w:t>
       </w:r>
       <w:r>
         <w:t xml:space="preserve">like </w:t>
       </w:r>
       <w:r>
-        <w:t>the WAV and AU formats, which we’ll be discussing about later, or as compressed files (to decrease file size). Compressed file formats can be lossy (the decompressed data is an approximation of the origin</w:t>
+        <w:t xml:space="preserve">the WAV and AU formats, which we’ll be discussing about later, or as compressed files (to decrease file size). Compressed file formats can be </w:t>
+      </w:r>
+      <w:proofErr w:type="spellStart"/>
+      <w:r>
+        <w:t>lossy</w:t>
+      </w:r>
+      <w:proofErr w:type="spellEnd"/>
+      <w:r>
+        <w:t xml:space="preserve"> (the decompressed data is an approximation of the origin</w:t>
       </w:r>
       <w:r>
         <w:t>al), such as MP3, or lossless (</w:t>
       </w:r>
       <w:r>
-        <w:t xml:space="preserve">compression preserves the exact original values ), such as FLAC. Audio files typically contain information about the sampling rate, </w:t>
+        <w:t xml:space="preserve">compression preserves the exact original </w:t>
+      </w:r>
+      <w:proofErr w:type="gramStart"/>
+      <w:r>
+        <w:t>values )</w:t>
+      </w:r>
+      <w:proofErr w:type="gramEnd"/>
+      <w:r>
+        <w:t xml:space="preserve">, such as FLAC. Audio files typically contain information about the sampling rate, </w:t>
       </w:r>
       <w:r>
         <w:t xml:space="preserve">number of </w:t>
@@ -2109,8 +2331,13 @@
         <w:t xml:space="preserve"> encoding</w:t>
       </w:r>
       <w:r>
-        <w:t xml:space="preserve"> (float/integers, signed/unsigned, bit-depth, companding</w:t>
-      </w:r>
+        <w:t xml:space="preserve"> (float/integers, signed/unsigned, bit-depth, </w:t>
+      </w:r>
+      <w:proofErr w:type="spellStart"/>
+      <w:r>
+        <w:t>companding</w:t>
+      </w:r>
+      <w:proofErr w:type="spellEnd"/>
       <w:r>
         <w:t xml:space="preserve"> and others</w:t>
       </w:r>
@@ -2121,7 +2348,6 @@
         <w:t>.</w:t>
       </w:r>
     </w:p>
-    <w:p/>
     <w:p>
       <w:pPr>
         <w:ind w:firstLine="708"/>
@@ -2135,13 +2361,13 @@
           <wp:anchor distT="0" distB="0" distL="114300" distR="114300" simplePos="0" relativeHeight="251665408" behindDoc="1" locked="0" layoutInCell="1" allowOverlap="1">
             <wp:simplePos x="0" y="0"/>
             <wp:positionH relativeFrom="column">
-              <wp:posOffset>-26035</wp:posOffset>
+              <wp:posOffset>-28575</wp:posOffset>
             </wp:positionH>
             <wp:positionV relativeFrom="paragraph">
-              <wp:posOffset>-653415</wp:posOffset>
+              <wp:posOffset>192405</wp:posOffset>
             </wp:positionV>
-            <wp:extent cx="6179820" cy="2125345"/>
-            <wp:effectExtent l="19050" t="0" r="0" b="0"/>
+            <wp:extent cx="6181725" cy="2124075"/>
+            <wp:effectExtent l="19050" t="0" r="9525" b="0"/>
             <wp:wrapTopAndBottom/>
             <wp:docPr id="9" name="Imagine 5" descr="D:\git\Licenta\Discuri\docs\imgs\sampling.png"/>
             <wp:cNvGraphicFramePr>
@@ -2166,7 +2392,7 @@
                   <pic:spPr bwMode="auto">
                     <a:xfrm>
                       <a:off x="0" y="0"/>
-                      <a:ext cx="6179820" cy="2125345"/>
+                      <a:ext cx="6181725" cy="2124075"/>
                     </a:xfrm>
                     <a:prstGeom prst="rect">
                       <a:avLst/>
@@ -2185,27 +2411,38 @@
           </wp:anchor>
         </w:drawing>
       </w:r>
+    </w:p>
+    <w:p>
+      <w:pPr>
+        <w:jc w:val="center"/>
+      </w:pPr>
+      <w:proofErr w:type="gramStart"/>
       <w:r>
         <w:t>Fig. 3</w:t>
       </w:r>
       <w:r>
-        <w:t xml:space="preserve">.3. Conversion from </w:t>
+        <w:t>.3.</w:t>
+      </w:r>
+      <w:proofErr w:type="gramEnd"/>
+      <w:r>
+        <w:t xml:space="preserve"> </w:t>
+      </w:r>
+      <w:proofErr w:type="gramStart"/>
+      <w:r>
+        <w:t xml:space="preserve">Conversion from </w:t>
       </w:r>
       <w:r>
         <w:t>continuous</w:t>
       </w:r>
       <w:r>
-        <w:t>-time to discrete-time. Here, a sine wave is sampled 20 times for each cycle. Each sample is then stored as a 8-bit signed integer ( values in [ -128, 127 ] ).</w:t>
-      </w:r>
-      <w:r>
-        <w:t xml:space="preserve"> Table below</w:t>
-      </w:r>
-      <w:r>
-        <w:t xml:space="preserve"> (Table 3.1.1)</w:t>
-      </w:r>
-      <w:r>
-        <w:t xml:space="preserve"> shows the discretization errors raised at the conversion.</w:t>
-      </w:r>
+        <w:t>-time to discrete-time.</w:t>
+      </w:r>
+      <w:proofErr w:type="gramEnd"/>
+    </w:p>
+    <w:p>
+      <w:pPr>
+        <w:ind w:firstLine="708"/>
+      </w:pPr>
     </w:p>
     <w:p/>
     <w:tbl>
@@ -3554,6 +3791,7 @@
                 <w:lang w:val="ro-RO" w:eastAsia="ro-RO"/>
               </w:rPr>
             </w:pPr>
+            <w:proofErr w:type="spellStart"/>
             <w:r>
               <w:rPr>
                 <w:rFonts w:ascii="Calibri" w:eastAsia="Times New Roman" w:hAnsi="Calibri" w:cs="Calibri"/>
@@ -3564,6 +3802,7 @@
               </w:rPr>
               <w:t>Error</w:t>
             </w:r>
+            <w:proofErr w:type="spellEnd"/>
           </w:p>
         </w:tc>
         <w:tc>
@@ -5213,6 +5452,7 @@
                 <w:lang w:val="ro-RO" w:eastAsia="ro-RO"/>
               </w:rPr>
             </w:pPr>
+            <w:proofErr w:type="spellStart"/>
             <w:r>
               <w:rPr>
                 <w:rFonts w:ascii="Calibri" w:eastAsia="Times New Roman" w:hAnsi="Calibri" w:cs="Calibri"/>
@@ -5223,6 +5463,7 @@
               </w:rPr>
               <w:t>Error</w:t>
             </w:r>
+            <w:proofErr w:type="spellEnd"/>
           </w:p>
         </w:tc>
         <w:tc>
@@ -5598,27 +5839,25 @@
       </w:tr>
     </w:tbl>
     <w:p>
+      <w:pPr>
+        <w:jc w:val="center"/>
+      </w:pPr>
+      <w:proofErr w:type="gramStart"/>
       <w:r>
         <w:t>Table 3.</w:t>
       </w:r>
       <w:r>
-        <w:t xml:space="preserve">1. Errors at conversion from analog to digital samples. </w:t>
-      </w:r>
-      <w:r>
-        <w:t>The digital samples are stored as 8-bit signed integers, with values in [ -128, 127 ], rescaled here to [ -1,1 ) to show the error. Analog samples are in the range [ -1,1 ], where -1 is the smallest possible signal value, and 1 is the maximum.</w:t>
-      </w:r>
-      <w:r>
-        <w:t xml:space="preserve"> We can see the errors are pretty large for </w:t>
-      </w:r>
-      <w:r>
-        <w:t>the chosen</w:t>
-      </w:r>
-      <w:r>
-        <w:t xml:space="preserve"> sample encoding.</w:t>
-      </w:r>
+        <w:t>1.</w:t>
+      </w:r>
+      <w:proofErr w:type="gramEnd"/>
       <w:r>
         <w:t xml:space="preserve"> </w:t>
       </w:r>
+      <w:proofErr w:type="gramStart"/>
+      <w:r>
+        <w:t>Errors at conversion from analog to digital samples.</w:t>
+      </w:r>
+      <w:proofErr w:type="gramEnd"/>
     </w:p>
     <w:p/>
     <w:p>
@@ -5674,6 +5913,14 @@
     <w:p>
       <w:r>
         <w:tab/>
+      </w:r>
+    </w:p>
+    <w:p>
+      <w:pPr>
+        <w:ind w:firstLine="708"/>
+      </w:pPr>
+      <w:r>
+        <w:lastRenderedPageBreak/>
         <w:t>Depending on the considered audio signal, there are two types of filters: analog</w:t>
       </w:r>
       <w:r>
@@ -5709,11 +5956,7 @@
         <w:ind w:firstLine="708"/>
       </w:pPr>
       <w:r>
-        <w:t xml:space="preserve">The digital signal processing systems use samples of input signals, which constitute series of numbers. The result may be also series of numbers, to be used as output signals [[5], p. 239]. Each sample of the output signal is computed as a weighted sum of the previous few input and output samples. This weighted sum is also known as a convolution. There are two primary types of digital </w:t>
-      </w:r>
-      <w:r>
-        <w:lastRenderedPageBreak/>
-        <w:t>filters: FIR (Finite Impulse Response) and IIR (Infinite Impulse Response).</w:t>
+        <w:t>The digital signal processing systems use samples of input signals, which constitute series of numbers. The result may be also series of numbers, to be used as output signals [[5], p. 239]. Each sample of the output signal is computed as a weighted sum of the previous few input and output samples. This weighted sum is also known as a convolution. There are two primary types of digital filters: FIR (Finite Impulse Response) and IIR (Infinite Impulse Response).</w:t>
       </w:r>
       <w:r>
         <w:t xml:space="preserve"> The impulse response of a system is </w:t>
@@ -5798,10 +6041,6 @@
           <w:lang w:val="ro-RO" w:eastAsia="ro-RO"/>
         </w:rPr>
         <w:pict>
-          <v:shapetype id="_x0000_t202" coordsize="21600,21600" o:spt="202" path="m,l,21600r21600,l21600,xe">
-            <v:stroke joinstyle="miter"/>
-            <v:path gradientshapeok="t" o:connecttype="rect"/>
-          </v:shapetype>
           <v:shape id="_x0000_s1026" type="#_x0000_t202" style="position:absolute;left:0;text-align:left;margin-left:442.5pt;margin-top:10.5pt;width:38.15pt;height:21pt;z-index:251669504;mso-wrap-style:none;v-text-anchor:middle" stroked="f">
             <v:textbox style="mso-next-textbox:#_x0000_s1026">
               <w:txbxContent>
@@ -6147,8 +6386,13 @@
       <w:pPr>
         <w:ind w:firstLine="708"/>
       </w:pPr>
-      <w:r>
-        <w:t>where:</w:t>
+      <w:proofErr w:type="gramStart"/>
+      <w:r>
+        <w:t>where</w:t>
+      </w:r>
+      <w:proofErr w:type="gramEnd"/>
+      <w:r>
+        <w:t>:</w:t>
       </w:r>
     </w:p>
     <w:p>
@@ -6263,7 +6507,15 @@
         <w:t>simply a coefficient/delay pair [6]</w:t>
       </w:r>
       <w:r>
-        <w:t xml:space="preserve">; an </w:t>
+        <w:t xml:space="preserve">; </w:t>
+      </w:r>
+      <w:proofErr w:type="gramStart"/>
+      <w:r>
+        <w:t>an</w:t>
+      </w:r>
+      <w:proofErr w:type="gramEnd"/>
+      <w:r>
+        <w:t xml:space="preserve"> </w:t>
       </w:r>
       <m:oMath>
         <m:r>
@@ -6274,7 +6526,15 @@
         </m:r>
       </m:oMath>
       <w:r>
-        <w:t xml:space="preserve"> th-order filter</w:t>
+        <w:t xml:space="preserve"> </w:t>
+      </w:r>
+      <w:proofErr w:type="spellStart"/>
+      <w:r>
+        <w:t>th</w:t>
+      </w:r>
+      <w:proofErr w:type="spellEnd"/>
+      <w:r>
+        <w:t>-order filter</w:t>
       </w:r>
       <w:r>
         <w:t xml:space="preserve"> needs N previous input samples and</w:t>
@@ -6371,6 +6631,7 @@
           </w:rPr>
           <m:t>(n-i)</m:t>
         </m:r>
+        <w:proofErr w:type="gramStart"/>
       </m:oMath>
       <w:r>
         <w:rPr>
@@ -6378,6 +6639,7 @@
         </w:rPr>
         <w:t>th</w:t>
       </w:r>
+      <w:proofErr w:type="gramEnd"/>
       <w:r>
         <w:t xml:space="preserve"> input sample.</w:t>
       </w:r>
@@ -6410,11 +6672,16 @@
         <w:t>s finite</w:t>
       </w:r>
       <w:r>
-        <w:t xml:space="preserve"> ( </w:t>
+        <w:t xml:space="preserve"> </w:t>
+      </w:r>
+      <w:proofErr w:type="gramStart"/>
+      <w:r>
+        <w:t xml:space="preserve">( </w:t>
       </w:r>
       <w:r>
         <w:t>when</w:t>
       </w:r>
+      <w:proofErr w:type="gramEnd"/>
       <w:r>
         <w:t xml:space="preserve"> the input samp</w:t>
       </w:r>
@@ -7165,7 +7432,7 @@
                   <w:rFonts w:ascii="Cambria Math" w:hAnsi="Cambria Math"/>
                   <w:sz w:val="28"/>
                 </w:rPr>
-                <m:t>+</m:t>
+                <m:t>-</m:t>
               </m:r>
               <m:nary>
                 <m:naryPr>
@@ -7269,6 +7536,11 @@
     </w:p>
     <w:p>
       <w:pPr>
+        <w:ind w:firstLine="708"/>
+      </w:pPr>
+    </w:p>
+    <w:p>
+      <w:pPr>
         <w:pStyle w:val="Listparagraf"/>
         <w:numPr>
           <w:ilvl w:val="0"/>
@@ -7276,6 +7548,7 @@
         </w:numPr>
       </w:pPr>
       <w:r>
+        <w:lastRenderedPageBreak/>
         <w:t>FIR filters with linear phase response</w:t>
       </w:r>
       <w:r>
@@ -7306,7 +7579,15 @@
         </w:numPr>
       </w:pPr>
       <w:r>
-        <w:t>FIR filters are always stable, i.e. given a bounded input signal, the output signal will also be bounded. If designed wrong, IIR filters can diverge.</w:t>
+        <w:t xml:space="preserve">FIR filters are always stable, i.e. given a bounded input </w:t>
+      </w:r>
+      <w:proofErr w:type="gramStart"/>
+      <w:r>
+        <w:t>signal,</w:t>
+      </w:r>
+      <w:proofErr w:type="gramEnd"/>
+      <w:r>
+        <w:t xml:space="preserve"> the output signal will also be bounded. If designed wrong, IIR filters can diverge.</w:t>
       </w:r>
     </w:p>
     <w:p>
@@ -7345,7 +7626,6 @@
         </w:numPr>
       </w:pPr>
       <w:r>
-        <w:lastRenderedPageBreak/>
         <w:t>Excellent design methods are available for various kinds of FIR filters with arbitrary specification [8].</w:t>
       </w:r>
     </w:p>
@@ -7440,6 +7720,7 @@
     <w:p>
       <w:pPr>
         <w:ind w:firstLine="708"/>
+        <w:jc w:val="center"/>
       </w:pPr>
       <w:r>
         <w:t>Fig. 3.4: Application of a digital FIR filter</w:t>
@@ -7510,8 +7791,10 @@
       </w:r>
     </w:p>
     <w:p>
-      <w:r>
-        <w:tab/>
+      <w:pPr>
+        <w:jc w:val="center"/>
+      </w:pPr>
+      <w:r>
         <w:t>Fig. 3.5: Application of a digital IIR filter</w:t>
       </w:r>
     </w:p>
@@ -7547,8 +7830,17 @@
       <w:r>
         <w:t xml:space="preserve"> </w:t>
       </w:r>
-      <w:r>
-        <w:t xml:space="preserve">transduces them into nerve impulses, which are then perceived in the brain as “sound”. However, the brain doesn’t interpret the sound by its pressure wave, but rather by its frequencies’ amplitudes, </w:t>
+      <w:proofErr w:type="spellStart"/>
+      <w:r>
+        <w:t>transduces</w:t>
+      </w:r>
+      <w:proofErr w:type="spellEnd"/>
+      <w:r>
+        <w:t xml:space="preserve"> them into nerve impulses, which are then perceived in the brain as “sound”. However, the brain doesn’t interpret the sound by its pressure wave, but rather by its </w:t>
+      </w:r>
+      <w:r>
+        <w:lastRenderedPageBreak/>
+        <w:t xml:space="preserve">frequencies’ amplitudes, </w:t>
       </w:r>
       <w:r>
         <w:t>phase and pitch. For example, a</w:t>
@@ -7615,7 +7907,10 @@
     <w:p>
       <w:r>
         <w:tab/>
-        <w:t>In 1822, Fourier in his work on heat flow made a remarkable assertion that every function f(x) with period 2π can be represented by a trigonometric infinite series of the form:</w:t>
+        <w:t>In 1822, Fourier in his work on heat flow made a remarkable assertion that every function f(x) with period 2π can be represented by a trigonomet</w:t>
+      </w:r>
+      <w:r>
+        <w:t>ric infinite series of the form given by formulas 3.3, 3.4 and 3.5.</w:t>
       </w:r>
     </w:p>
     <w:p>
@@ -7631,7 +7926,7 @@
           <w:lang w:val="ro-RO" w:eastAsia="ro-RO"/>
         </w:rPr>
         <w:pict>
-          <v:shape id="_x0000_s1028" type="#_x0000_t202" style="position:absolute;margin-left:450pt;margin-top:35.15pt;width:57.4pt;height:36.3pt;z-index:251671552;mso-wrap-style:none;v-text-anchor:middle" stroked="f">
+          <v:shape id="_x0000_s1028" type="#_x0000_t202" style="position:absolute;margin-left:450pt;margin-top:26.9pt;width:57.4pt;height:36.3pt;z-index:251671552;mso-wrap-style:none;v-text-anchor:middle" stroked="f">
             <v:textbox style="mso-next-textbox:#_x0000_s1028">
               <w:txbxContent>
                 <w:p>
@@ -8343,12 +8638,87 @@
     <w:p/>
     <w:p>
       <w:r>
+        <w:t xml:space="preserve">An infinite series of this </w:t>
+      </w:r>
+      <w:r>
+        <w:t>form is called a Fourier series [</w:t>
+      </w:r>
+      <w:r>
+        <w:t>[</w:t>
+      </w:r>
+      <w:r>
+        <w:t>9</w:t>
+      </w:r>
+      <w:r>
+        <w:t>], p.1</w:t>
+      </w:r>
+      <w:r>
+        <w:t xml:space="preserve">]. </w:t>
+      </w:r>
+      <w:proofErr w:type="gramStart"/>
+      <w:r>
+        <w:t>a</w:t>
+      </w:r>
+      <w:r>
+        <w:rPr>
+          <w:vertAlign w:val="subscript"/>
+        </w:rPr>
+        <w:t>n</w:t>
+      </w:r>
+      <w:proofErr w:type="gramEnd"/>
+      <w:r>
+        <w:rPr>
+          <w:vertAlign w:val="subscript"/>
+        </w:rPr>
+        <w:t xml:space="preserve"> </w:t>
+      </w:r>
+      <w:r>
+        <w:t xml:space="preserve">and </w:t>
+      </w:r>
+      <w:proofErr w:type="spellStart"/>
+      <w:r>
+        <w:t>b</w:t>
+      </w:r>
+      <w:r>
+        <w:rPr>
+          <w:vertAlign w:val="subscript"/>
+        </w:rPr>
+        <w:t>n</w:t>
+      </w:r>
+      <w:proofErr w:type="spellEnd"/>
+      <w:r>
+        <w:t xml:space="preserve"> are called the Fourier coefficients. </w:t>
+      </w:r>
+      <w:r>
+        <w:t xml:space="preserve">Using the Fourier series, one can transform from time-domain to frequency domain and vice-versa. </w:t>
+      </w:r>
+      <w:r>
+        <w:t>Fig. 3.6 shows the same sound,</w:t>
+      </w:r>
+      <w:r>
+        <w:t xml:space="preserve"> plotted</w:t>
+      </w:r>
+      <w:r>
+        <w:t xml:space="preserve"> in time-domain and in frequency-domain.</w:t>
+      </w:r>
+      <w:r>
+        <w:t xml:space="preserve"> In the time-domain plot, x-axis is time, y-axis is signal’s amplitude. In the frequency-domain plot (spectrogram), x-axis is time (the signal was partitioned into wavelets), y-axis is frequency, and z-axis (color intensity) is amplitude. </w:t>
+      </w:r>
+      <w:r>
+        <w:t>A note played on flute has the fundamental considerably louder than the harmonics, so the sound wave generated look pretty close to a sine wave. The spectrogram clearly shows the harmonics.</w:t>
+      </w:r>
+    </w:p>
+    <w:p>
+      <w:pPr>
+        <w:ind w:firstLine="708"/>
+      </w:pPr>
+      <w:r>
         <w:rPr>
           <w:noProof/>
           <w:lang w:val="ro-RO" w:eastAsia="ro-RO"/>
         </w:rPr>
         <w:pict>
-          <v:group id="_x0000_s1053" style="position:absolute;margin-left:32.6pt;margin-top:137.25pt;width:414.9pt;height:162.6pt;z-index:251692032" coordorigin="1732,6113" coordsize="8298,3252">
+          <v:group id="_x0000_s1053" style="position:absolute;left:0;text-align:left;margin-left:36.35pt;margin-top:102.6pt;width:414.9pt;height:162.6pt;z-index:251692032" coordorigin="1732,6113" coordsize="8298,3252">
             <v:shapetype id="_x0000_t32" coordsize="21600,21600" o:spt="32" o:oned="t" path="m,l21600,21600e" filled="f">
               <v:path arrowok="t" fillok="f" o:connecttype="none"/>
               <o:lock v:ext="edit" shapetype="t"/>
@@ -8380,11 +8750,19 @@
                         <w:color w:val="FFFFFF" w:themeColor="background1"/>
                       </w:rPr>
                     </w:pPr>
+                    <w:proofErr w:type="gramStart"/>
                     <w:r>
                       <w:rPr>
                         <w:color w:val="FFFFFF" w:themeColor="background1"/>
                       </w:rPr>
-                      <w:t>background noise</w:t>
+                      <w:t>background</w:t>
+                    </w:r>
+                    <w:proofErr w:type="gramEnd"/>
+                    <w:r>
+                      <w:rPr>
+                        <w:color w:val="FFFFFF" w:themeColor="background1"/>
+                      </w:rPr>
+                      <w:t xml:space="preserve"> noise</w:t>
                     </w:r>
                   </w:p>
                 </w:txbxContent>
@@ -8399,11 +8777,19 @@
                         <w:color w:val="FFFFFF" w:themeColor="background1"/>
                       </w:rPr>
                     </w:pPr>
+                    <w:proofErr w:type="gramStart"/>
                     <w:r>
                       <w:rPr>
                         <w:color w:val="FFFFFF" w:themeColor="background1"/>
                       </w:rPr>
-                      <w:t>fundamental (1</w:t>
+                      <w:t>fundamental</w:t>
+                    </w:r>
+                    <w:proofErr w:type="gramEnd"/>
+                    <w:r>
+                      <w:rPr>
+                        <w:color w:val="FFFFFF" w:themeColor="background1"/>
+                      </w:rPr>
+                      <w:t xml:space="preserve"> (1</w:t>
                     </w:r>
                     <w:r>
                       <w:rPr>
@@ -8592,12 +8978,12 @@
           <wp:anchor distT="0" distB="0" distL="114300" distR="114300" simplePos="0" relativeHeight="251673600" behindDoc="1" locked="0" layoutInCell="1" allowOverlap="1">
             <wp:simplePos x="0" y="0"/>
             <wp:positionH relativeFrom="column">
-              <wp:posOffset>2540</wp:posOffset>
+              <wp:posOffset>0</wp:posOffset>
             </wp:positionH>
             <wp:positionV relativeFrom="paragraph">
-              <wp:posOffset>1750695</wp:posOffset>
+              <wp:posOffset>1316355</wp:posOffset>
             </wp:positionV>
-            <wp:extent cx="6115685" cy="2286000"/>
+            <wp:extent cx="6115050" cy="2286000"/>
             <wp:effectExtent l="19050" t="0" r="0" b="0"/>
             <wp:wrapTopAndBottom/>
             <wp:docPr id="3" name="Imagine 6" descr="D:\git\Licenta\Discuri\docs\imgs\freq domain.png"/>
@@ -8623,7 +9009,7 @@
                   <pic:spPr bwMode="auto">
                     <a:xfrm>
                       <a:off x="0" y="0"/>
-                      <a:ext cx="6115685" cy="2286000"/>
+                      <a:ext cx="6115050" cy="2286000"/>
                     </a:xfrm>
                     <a:prstGeom prst="rect">
                       <a:avLst/>
@@ -8651,12 +9037,12 @@
           <wp:anchor distT="0" distB="0" distL="114300" distR="114300" simplePos="0" relativeHeight="251672576" behindDoc="1" locked="0" layoutInCell="1" allowOverlap="1">
             <wp:simplePos x="0" y="0"/>
             <wp:positionH relativeFrom="column">
-              <wp:posOffset>2540</wp:posOffset>
+              <wp:posOffset>0</wp:posOffset>
             </wp:positionH>
             <wp:positionV relativeFrom="paragraph">
-              <wp:posOffset>612775</wp:posOffset>
+              <wp:posOffset>182880</wp:posOffset>
             </wp:positionV>
-            <wp:extent cx="6115685" cy="1148080"/>
+            <wp:extent cx="6115050" cy="1152525"/>
             <wp:effectExtent l="19050" t="0" r="0" b="0"/>
             <wp:wrapTopAndBottom/>
             <wp:docPr id="5" name="Imagine 5" descr="D:\git\Licenta\Discuri\docs\imgs\time-domain.png"/>
@@ -8682,7 +9068,7 @@
                   <pic:spPr bwMode="auto">
                     <a:xfrm>
                       <a:off x="0" y="0"/>
-                      <a:ext cx="6115685" cy="1148080"/>
+                      <a:ext cx="6115050" cy="1152525"/>
                     </a:xfrm>
                     <a:prstGeom prst="rect">
                       <a:avLst/>
@@ -8701,117 +9087,35 @@
           </wp:anchor>
         </w:drawing>
       </w:r>
-      <w:r>
-        <w:t xml:space="preserve">An infinite series of this </w:t>
-      </w:r>
-      <w:r>
-        <w:t>form is called a Fourier series [</w:t>
-      </w:r>
-      <w:r>
-        <w:t>[</w:t>
-      </w:r>
-      <w:r>
-        <w:t>9</w:t>
-      </w:r>
-      <w:r>
-        <w:t>], p.1</w:t>
-      </w:r>
-      <w:r>
-        <w:t xml:space="preserve">]. </w:t>
-      </w:r>
-      <w:r>
-        <w:t>a</w:t>
+    </w:p>
+    <w:p>
+      <w:pPr>
+        <w:ind w:firstLine="708"/>
+        <w:jc w:val="center"/>
+      </w:pPr>
+      <w:r>
+        <w:t>Fig. 3.6.: Note A</w:t>
       </w:r>
       <w:r>
         <w:rPr>
           <w:vertAlign w:val="subscript"/>
         </w:rPr>
-        <w:t xml:space="preserve">n </w:t>
-      </w:r>
-      <w:r>
-        <w:t>and b</w:t>
-      </w:r>
-      <w:r>
-        <w:rPr>
-          <w:vertAlign w:val="subscript"/>
-        </w:rPr>
-        <w:t>n</w:t>
-      </w:r>
-      <w:r>
-        <w:t xml:space="preserve"> are called the Fourier coefficients. </w:t>
-      </w:r>
-      <w:r>
-        <w:t xml:space="preserve">Using the Fourier series, one can transform from time-domain to frequency domain and vice-versa. </w:t>
-      </w:r>
-      <w:r>
-        <w:t>Fig. 3.6 shows the same sound, in time-domain and in frequency-domain.</w:t>
-      </w:r>
-      <w:r>
-        <w:t xml:space="preserve"> </w:t>
-      </w:r>
-    </w:p>
-    <w:p>
-      <w:pPr>
-        <w:ind w:firstLine="708"/>
-      </w:pPr>
-      <w:r>
-        <w:t>Fig. 3.6.: Note A</w:t>
-      </w:r>
-      <w:r>
-        <w:rPr>
-          <w:vertAlign w:val="subscript"/>
-        </w:rPr>
         <w:t xml:space="preserve">5 </w:t>
       </w:r>
       <w:r>
         <w:t xml:space="preserve">(880Hz) played on a flute. </w:t>
       </w:r>
       <w:r>
-        <w:t>Top – plot of the time-domain function</w:t>
-      </w:r>
-      <w:r>
-        <w:t>: x-axis is time, y-axis is signal’s amplitude</w:t>
-      </w:r>
-      <w:r>
-        <w:t>. Bottom – plot of the frequency-domain function, also called spectrogram</w:t>
-      </w:r>
-      <w:r>
-        <w:t>: x-axis is time (the signal was partitioned into chunks, and the transform was made on each of those chunks), y-axis is frequency, and z-axis (color intensity) is amplitude</w:t>
-      </w:r>
-      <w:r>
-        <w:t xml:space="preserve">. </w:t>
-      </w:r>
-      <w:r>
-        <w:t xml:space="preserve">A note played on flute has the fundamental </w:t>
-      </w:r>
-      <w:r>
-        <w:t xml:space="preserve">considerably </w:t>
-      </w:r>
-      <w:r>
-        <w:t xml:space="preserve">louder </w:t>
-      </w:r>
-      <w:r>
-        <w:t xml:space="preserve">than </w:t>
-      </w:r>
-      <w:r>
-        <w:t>the harmonics</w:t>
-      </w:r>
-      <w:r>
-        <w:t>,</w:t>
-      </w:r>
-      <w:r>
-        <w:t xml:space="preserve"> </w:t>
-      </w:r>
-      <w:r>
-        <w:t>so the sound wave generated look pretty close to a sine wave. The spectrogram clearly shows the harmonics</w:t>
-      </w:r>
-      <w:r>
-        <w:t>.</w:t>
+        <w:t xml:space="preserve">Top – plot of the time-domain function. Bottom – plot of </w:t>
+      </w:r>
+      <w:r>
+        <w:t>the frequency-domain function.</w:t>
       </w:r>
     </w:p>
     <w:p/>
     <w:p>
       <w:r>
+        <w:lastRenderedPageBreak/>
         <w:tab/>
         <w:t xml:space="preserve">As we’ll do digital signal processing, </w:t>
       </w:r>
@@ -8828,16 +9132,28 @@
         <w:t>is a Fourier that transforms a discrete number of samples of a time wave and converts them into a frequency spectrum</w:t>
       </w:r>
       <w:r>
-        <w:t xml:space="preserve"> (Fig. 3.7)</w:t>
+        <w:t>. The spectrum of the signal from Fig. 3.6 can be seen in Fig. 3.7</w:t>
       </w:r>
       <w:r>
         <w:t>.</w:t>
       </w:r>
       <w:r>
-        <w:t xml:space="preserve"> The IDFT (Inve</w:t>
+        <w:t xml:space="preserve"> This time, a single wavelet covering the whole shown signal was input into the Fourier transform.</w:t>
+      </w:r>
+      <w:r>
+        <w:t xml:space="preserve"> </w:t>
+      </w:r>
+      <w:r>
+        <w:t>The opposite of DFT is the</w:t>
+      </w:r>
+      <w:r>
+        <w:t xml:space="preserve"> IDFT (Inve</w:t>
       </w:r>
       <w:r>
         <w:t>rse Discrete Fourier Transform)</w:t>
+      </w:r>
+      <w:r>
+        <w:t>, which</w:t>
       </w:r>
       <w:r>
         <w:t xml:space="preserve"> transforms the frequency spectrum to a discrete number of samples.</w:t>
@@ -9059,12 +9375,18 @@
         </m:oMath>
       </m:oMathPara>
     </w:p>
-    <w:p>
+    <w:p/>
+    <w:p>
+      <w:proofErr w:type="gramStart"/>
       <w:r>
         <w:t>w</w:t>
       </w:r>
       <w:r>
-        <w:t xml:space="preserve">here F(n) is </w:t>
+        <w:t>here</w:t>
+      </w:r>
+      <w:proofErr w:type="gramEnd"/>
+      <w:r>
+        <w:t xml:space="preserve"> F(n) is </w:t>
       </w:r>
       <w:r>
         <w:t xml:space="preserve">the amplitude at the frequency </w:t>
@@ -9073,15 +9395,7 @@
         <w:t>n, and N is the number of discrete samples taken.</w:t>
       </w:r>
       <w:r>
-        <w:t xml:space="preserve"> </w:t>
-      </w:r>
-    </w:p>
-    <w:p/>
-    <w:p/>
-    <w:p>
-      <w:r>
-        <w:lastRenderedPageBreak/>
-        <w:t>Note that:</w:t>
+        <w:t xml:space="preserve"> Note that:</w:t>
       </w:r>
     </w:p>
     <w:p/>
@@ -9232,163 +9546,34 @@
         </m:oMath>
       </m:oMathPara>
     </w:p>
-    <w:p>
-      <w:r>
-        <w:t>i.e. each frequency has a cosine and a sine component, each with its own amplitude.</w:t>
-      </w:r>
-    </w:p>
     <w:p/>
     <w:p>
-      <w:r>
-        <w:rPr>
-          <w:noProof/>
-          <w:lang w:val="ro-RO" w:eastAsia="ro-RO"/>
-        </w:rPr>
-        <w:pict>
-          <v:shape id="_x0000_s1061" type="#_x0000_t32" style="position:absolute;margin-left:-299.6pt;margin-top:14.9pt;width:18.4pt;height:18.45pt;flip:x;z-index:251701248" o:connectortype="straight" strokeweight="1.5pt">
-            <v:stroke endarrow="block" endarrowlength="long"/>
-          </v:shape>
-        </w:pict>
-      </w:r>
-      <w:r>
-        <w:rPr>
-          <w:noProof/>
-          <w:lang w:val="ro-RO" w:eastAsia="ro-RO"/>
-        </w:rPr>
-        <w:drawing>
-          <wp:anchor distT="0" distB="0" distL="114300" distR="114300" simplePos="0" relativeHeight="251694080" behindDoc="1" locked="0" layoutInCell="1" allowOverlap="1">
-            <wp:simplePos x="0" y="0"/>
-            <wp:positionH relativeFrom="column">
-              <wp:posOffset>2540</wp:posOffset>
-            </wp:positionH>
-            <wp:positionV relativeFrom="paragraph">
-              <wp:posOffset>0</wp:posOffset>
-            </wp:positionV>
-            <wp:extent cx="4329430" cy="3051175"/>
-            <wp:effectExtent l="19050" t="0" r="0" b="0"/>
-            <wp:wrapThrough wrapText="bothSides">
-              <wp:wrapPolygon edited="0">
-                <wp:start x="-95" y="0"/>
-                <wp:lineTo x="-95" y="21443"/>
-                <wp:lineTo x="21575" y="21443"/>
-                <wp:lineTo x="21575" y="0"/>
-                <wp:lineTo x="-95" y="0"/>
-              </wp:wrapPolygon>
-            </wp:wrapThrough>
-            <wp:docPr id="30" name="Imagine 30" descr="D:\git\Licenta\Discuri\docs\imgs\spectrum.png"/>
-            <wp:cNvGraphicFramePr>
-              <a:graphicFrameLocks xmlns:a="http://schemas.openxmlformats.org/drawingml/2006/main" noChangeAspect="1"/>
-            </wp:cNvGraphicFramePr>
-            <a:graphic xmlns:a="http://schemas.openxmlformats.org/drawingml/2006/main">
-              <a:graphicData uri="http://schemas.openxmlformats.org/drawingml/2006/picture">
-                <pic:pic xmlns:pic="http://schemas.openxmlformats.org/drawingml/2006/picture">
-                  <pic:nvPicPr>
-                    <pic:cNvPr id="0" name="Picture 30" descr="D:\git\Licenta\Discuri\docs\imgs\spectrum.png"/>
-                    <pic:cNvPicPr>
-                      <a:picLocks noChangeAspect="1" noChangeArrowheads="1"/>
-                    </pic:cNvPicPr>
-                  </pic:nvPicPr>
-                  <pic:blipFill>
-                    <a:blip r:embed="rId13"/>
-                    <a:srcRect/>
-                    <a:stretch>
-                      <a:fillRect/>
-                    </a:stretch>
-                  </pic:blipFill>
-                  <pic:spPr bwMode="auto">
-                    <a:xfrm>
-                      <a:off x="0" y="0"/>
-                      <a:ext cx="4329430" cy="3051175"/>
-                    </a:xfrm>
-                    <a:prstGeom prst="rect">
-                      <a:avLst/>
-                    </a:prstGeom>
-                    <a:noFill/>
-                    <a:ln w="9525">
-                      <a:noFill/>
-                      <a:miter lim="800000"/>
-                      <a:headEnd/>
-                      <a:tailEnd/>
-                    </a:ln>
-                  </pic:spPr>
-                </pic:pic>
-              </a:graphicData>
-            </a:graphic>
-          </wp:anchor>
-        </w:drawing>
-      </w:r>
-      <w:r>
-        <w:t xml:space="preserve">Fig. 3.7. Spectral plot of the same signal from Fig. 3.6. </w:t>
-      </w:r>
-      <w:r>
-        <w:t>This time, the whole signal was put into the Fourier transform. Harmonics can be clearly seen.</w:t>
-      </w:r>
-    </w:p>
-    <w:p/>
-    <w:p/>
-    <w:p/>
-    <w:p/>
-    <w:p/>
-    <w:p/>
-    <w:p/>
-    <w:p/>
-    <w:p/>
-    <w:p/>
-    <w:p/>
-    <w:p/>
-    <w:p/>
-    <w:p>
-      <w:r>
-        <w:rPr>
-          <w:noProof/>
-          <w:lang w:val="ro-RO" w:eastAsia="ro-RO"/>
-        </w:rPr>
-        <w:pict>
-          <v:shape id="_x0000_s1066" type="#_x0000_t32" style="position:absolute;margin-left:156.45pt;margin-top:-80.6pt;width:18.4pt;height:18.45pt;flip:x;z-index:251705344" o:connectortype="straight" strokeweight="1.5pt">
-            <v:stroke endarrow="block" endarrowlength="long"/>
-          </v:shape>
-        </w:pict>
-      </w:r>
-      <w:r>
-        <w:rPr>
-          <w:noProof/>
-          <w:lang w:val="ro-RO" w:eastAsia="ro-RO"/>
-        </w:rPr>
-        <w:pict>
-          <v:shape id="_x0000_s1065" type="#_x0000_t32" style="position:absolute;margin-left:75.25pt;margin-top:-172.45pt;width:18.4pt;height:18.45pt;flip:x;z-index:251704320" o:connectortype="straight" strokeweight="1.5pt">
-            <v:stroke endarrow="block" endarrowlength="long"/>
-          </v:shape>
-        </w:pict>
-      </w:r>
-      <w:r>
-        <w:rPr>
-          <w:noProof/>
-          <w:lang w:val="ro-RO" w:eastAsia="ro-RO"/>
-        </w:rPr>
-        <w:pict>
-          <v:shape id="_x0000_s1064" type="#_x0000_t32" style="position:absolute;margin-left:102pt;margin-top:-172.45pt;width:18.4pt;height:18.45pt;flip:x;z-index:251703296" o:connectortype="straight" strokeweight="1.5pt">
-            <v:stroke endarrow="block" endarrowlength="long"/>
-          </v:shape>
-        </w:pict>
-      </w:r>
-      <w:r>
-        <w:rPr>
-          <w:noProof/>
-          <w:lang w:val="ro-RO" w:eastAsia="ro-RO"/>
-        </w:rPr>
-        <w:pict>
-          <v:shape id="_x0000_s1063" type="#_x0000_t32" style="position:absolute;margin-left:130.25pt;margin-top:-99.05pt;width:18.4pt;height:18.45pt;flip:x;z-index:251702272" o:connectortype="straight" strokeweight="1.5pt">
-            <v:stroke endarrow="block" endarrowlength="long"/>
-          </v:shape>
-        </w:pict>
-      </w:r>
-      <w:r>
-        <w:tab/>
+      <w:proofErr w:type="gramStart"/>
+      <w:r>
+        <w:t>i.e</w:t>
+      </w:r>
+      <w:proofErr w:type="gramEnd"/>
+      <w:r>
+        <w:t>. each frequency has a cosine and a sine component, each with its own amplitude.</w:t>
+      </w:r>
+    </w:p>
+    <w:p>
+      <w:pPr>
+        <w:ind w:firstLine="708"/>
+      </w:pPr>
+    </w:p>
+    <w:p>
+      <w:pPr>
+        <w:ind w:firstLine="708"/>
+      </w:pPr>
+      <w:r>
         <w:t>The IDFT formula looks similar to the DFT:</w:t>
       </w:r>
-      <w:r>
-        <w:t xml:space="preserve"> (3.8)</w:t>
-      </w:r>
+    </w:p>
+    <w:p>
+      <w:pPr>
+        <w:ind w:firstLine="708"/>
+      </w:pPr>
     </w:p>
     <w:p>
       <m:oMathPara>
@@ -9598,6 +9783,180 @@
     </w:p>
     <w:p/>
     <w:p>
+      <w:r>
+        <w:rPr>
+          <w:noProof/>
+          <w:lang w:val="ro-RO" w:eastAsia="ro-RO"/>
+        </w:rPr>
+        <w:drawing>
+          <wp:anchor distT="0" distB="0" distL="114300" distR="114300" simplePos="0" relativeHeight="251709440" behindDoc="1" locked="0" layoutInCell="1" allowOverlap="1">
+            <wp:simplePos x="0" y="0"/>
+            <wp:positionH relativeFrom="column">
+              <wp:posOffset>364490</wp:posOffset>
+            </wp:positionH>
+            <wp:positionV relativeFrom="paragraph">
+              <wp:posOffset>53340</wp:posOffset>
+            </wp:positionV>
+            <wp:extent cx="5339715" cy="3774440"/>
+            <wp:effectExtent l="19050" t="0" r="0" b="0"/>
+            <wp:wrapThrough wrapText="bothSides">
+              <wp:wrapPolygon edited="0">
+                <wp:start x="-77" y="0"/>
+                <wp:lineTo x="-77" y="21476"/>
+                <wp:lineTo x="21577" y="21476"/>
+                <wp:lineTo x="21577" y="0"/>
+                <wp:lineTo x="-77" y="0"/>
+              </wp:wrapPolygon>
+            </wp:wrapThrough>
+            <wp:docPr id="7" name="Imagine 30" descr="D:\git\Licenta\Discuri\docs\imgs\spectrum.png"/>
+            <wp:cNvGraphicFramePr>
+              <a:graphicFrameLocks xmlns:a="http://schemas.openxmlformats.org/drawingml/2006/main" noChangeAspect="1"/>
+            </wp:cNvGraphicFramePr>
+            <a:graphic xmlns:a="http://schemas.openxmlformats.org/drawingml/2006/main">
+              <a:graphicData uri="http://schemas.openxmlformats.org/drawingml/2006/picture">
+                <pic:pic xmlns:pic="http://schemas.openxmlformats.org/drawingml/2006/picture">
+                  <pic:nvPicPr>
+                    <pic:cNvPr id="0" name="Picture 30" descr="D:\git\Licenta\Discuri\docs\imgs\spectrum.png"/>
+                    <pic:cNvPicPr>
+                      <a:picLocks noChangeAspect="1" noChangeArrowheads="1"/>
+                    </pic:cNvPicPr>
+                  </pic:nvPicPr>
+                  <pic:blipFill>
+                    <a:blip r:embed="rId13"/>
+                    <a:srcRect/>
+                    <a:stretch>
+                      <a:fillRect/>
+                    </a:stretch>
+                  </pic:blipFill>
+                  <pic:spPr bwMode="auto">
+                    <a:xfrm>
+                      <a:off x="0" y="0"/>
+                      <a:ext cx="5339715" cy="3774440"/>
+                    </a:xfrm>
+                    <a:prstGeom prst="rect">
+                      <a:avLst/>
+                    </a:prstGeom>
+                    <a:noFill/>
+                    <a:ln w="9525">
+                      <a:noFill/>
+                      <a:miter lim="800000"/>
+                      <a:headEnd/>
+                      <a:tailEnd/>
+                    </a:ln>
+                  </pic:spPr>
+                </pic:pic>
+              </a:graphicData>
+            </a:graphic>
+          </wp:anchor>
+        </w:drawing>
+      </w:r>
+    </w:p>
+    <w:p>
+      <w:r>
+        <w:rPr>
+          <w:noProof/>
+          <w:lang w:val="ro-RO" w:eastAsia="ro-RO"/>
+        </w:rPr>
+        <w:pict>
+          <v:shape id="_x0000_s1076" type="#_x0000_t32" style="position:absolute;margin-left:92.2pt;margin-top:10.3pt;width:18.4pt;height:18.45pt;flip:x;z-index:251710464" o:connectortype="straight" strokeweight="1.5pt">
+            <v:stroke endarrow="block" endarrowlength="long"/>
+          </v:shape>
+        </w:pict>
+      </w:r>
+    </w:p>
+    <w:p/>
+    <w:p/>
+    <w:p/>
+    <w:p/>
+    <w:p/>
+    <w:p/>
+    <w:p>
+      <w:r>
+        <w:rPr>
+          <w:noProof/>
+          <w:lang w:val="ro-RO" w:eastAsia="ro-RO"/>
+        </w:rPr>
+        <w:pict>
+          <v:shape id="_x0000_s1078" type="#_x0000_t32" style="position:absolute;margin-left:156pt;margin-top:9.7pt;width:18.4pt;height:18.45pt;flip:x;z-index:251712512" o:connectortype="straight" strokeweight="1.5pt">
+            <v:stroke endarrow="block" endarrowlength="long"/>
+          </v:shape>
+        </w:pict>
+      </w:r>
+    </w:p>
+    <w:p>
+      <w:r>
+        <w:rPr>
+          <w:noProof/>
+          <w:lang w:val="ro-RO" w:eastAsia="ro-RO"/>
+        </w:rPr>
+        <w:pict>
+          <v:shape id="_x0000_s1079" type="#_x0000_t32" style="position:absolute;margin-left:121.6pt;margin-top:2.7pt;width:18.4pt;height:18.45pt;flip:x;z-index:251713536" o:connectortype="straight" strokeweight="1.5pt">
+            <v:stroke endarrow="block" endarrowlength="long"/>
+          </v:shape>
+        </w:pict>
+      </w:r>
+    </w:p>
+    <w:p/>
+    <w:p/>
+    <w:p/>
+    <w:p/>
+    <w:p/>
+    <w:p>
+      <w:r>
+        <w:rPr>
+          <w:noProof/>
+          <w:lang w:val="ro-RO" w:eastAsia="ro-RO"/>
+        </w:rPr>
+        <w:pict>
+          <v:shape id="_x0000_s1077" type="#_x0000_t32" style="position:absolute;margin-left:189.9pt;margin-top:7.05pt;width:18.4pt;height:18.45pt;flip:x;z-index:251711488" o:connectortype="straight" strokeweight="1.5pt">
+            <v:stroke endarrow="block" endarrowlength="long"/>
+          </v:shape>
+        </w:pict>
+      </w:r>
+      <w:r>
+        <w:tab/>
+      </w:r>
+    </w:p>
+    <w:p/>
+    <w:p>
+      <w:r>
+        <w:rPr>
+          <w:noProof/>
+          <w:lang w:val="ro-RO" w:eastAsia="ro-RO"/>
+        </w:rPr>
+        <w:pict>
+          <v:shape id="_x0000_s1080" type="#_x0000_t32" style="position:absolute;margin-left:221.2pt;margin-top:2.9pt;width:18.4pt;height:18.45pt;flip:x;z-index:251714560" o:connectortype="straight" strokeweight="1.5pt">
+            <v:stroke endarrow="block" endarrowlength="long"/>
+          </v:shape>
+        </w:pict>
+      </w:r>
+    </w:p>
+    <w:p/>
+    <w:p/>
+    <w:p/>
+    <w:p/>
+    <w:p>
+      <w:pPr>
+        <w:jc w:val="center"/>
+      </w:pPr>
+      <w:proofErr w:type="gramStart"/>
+      <w:r>
+        <w:t>Fig. 3.7.</w:t>
+      </w:r>
+      <w:proofErr w:type="gramEnd"/>
+      <w:r>
+        <w:t xml:space="preserve"> </w:t>
+      </w:r>
+      <w:proofErr w:type="gramStart"/>
+      <w:r>
+        <w:t>Spectral plot of the same signal from Fig. 3.6.</w:t>
+      </w:r>
+      <w:proofErr w:type="gramEnd"/>
+      <w:r>
+        <w:t xml:space="preserve"> Arrow point to sound’s harmonics.</w:t>
+      </w:r>
+    </w:p>
+    <w:p>
       <w:pPr>
         <w:rPr>
           <w:sz w:val="32"/>
@@ -9607,6 +9966,7 @@
         <w:rPr>
           <w:sz w:val="32"/>
         </w:rPr>
+        <w:lastRenderedPageBreak/>
         <w:t>3.4.</w:t>
       </w:r>
       <w:r>
@@ -9633,7 +9993,15 @@
         <w:t>change the output signal’s frequency response, i.e. to apply an equalization curve</w:t>
       </w:r>
       <w:r>
-        <w:t xml:space="preserve"> ( a set of frequency-gain pairs )</w:t>
+        <w:t xml:space="preserve"> </w:t>
+      </w:r>
+      <w:proofErr w:type="gramStart"/>
+      <w:r>
+        <w:t>( a</w:t>
+      </w:r>
+      <w:proofErr w:type="gramEnd"/>
+      <w:r>
+        <w:t xml:space="preserve"> set of frequency-gain pairs )</w:t>
       </w:r>
       <w:r>
         <w:t>.</w:t>
@@ -9692,7 +10060,150 @@
         <w:t xml:space="preserve">. For example, the ideal low-pass filter </w:t>
       </w:r>
       <w:r>
-        <w:t>follows the sinc function, a</w:t>
+        <w:t>fo</w:t>
+      </w:r>
+      <w:r>
+        <w:rPr>
+          <w:szCs w:val="24"/>
+        </w:rPr>
+        <w:t>llows the</w:t>
+      </w:r>
+      <w:r>
+        <w:rPr>
+          <w:sz w:val="28"/>
+        </w:rPr>
+        <w:t xml:space="preserve"> </w:t>
+      </w:r>
+      <m:oMath>
+        <m:r>
+          <w:rPr>
+            <w:rFonts w:ascii="Cambria Math" w:hAnsi="Cambria Math"/>
+            <w:sz w:val="28"/>
+          </w:rPr>
+          <m:t>s</m:t>
+        </m:r>
+        <m:r>
+          <w:rPr>
+            <w:rFonts w:ascii="Cambria Math" w:hAnsi="Cambria Math"/>
+            <w:sz w:val="28"/>
+          </w:rPr>
+          <m:t>inc</m:t>
+        </m:r>
+        <m:d>
+          <m:dPr>
+            <m:ctrlPr>
+              <w:rPr>
+                <w:rFonts w:ascii="Cambria Math" w:hAnsi="Cambria Math"/>
+                <w:i/>
+                <w:sz w:val="28"/>
+              </w:rPr>
+            </m:ctrlPr>
+          </m:dPr>
+          <m:e>
+            <m:r>
+              <w:rPr>
+                <w:rFonts w:ascii="Cambria Math" w:hAnsi="Cambria Math"/>
+                <w:sz w:val="28"/>
+              </w:rPr>
+              <m:t>x</m:t>
+            </m:r>
+          </m:e>
+        </m:d>
+        <m:r>
+          <w:rPr>
+            <w:rFonts w:ascii="Cambria Math" w:hAnsi="Cambria Math"/>
+            <w:sz w:val="28"/>
+          </w:rPr>
+          <m:t>=</m:t>
+        </m:r>
+        <m:f>
+          <m:fPr>
+            <m:ctrlPr>
+              <w:rPr>
+                <w:rFonts w:ascii="Cambria Math" w:hAnsi="Cambria Math"/>
+                <w:i/>
+                <w:sz w:val="28"/>
+              </w:rPr>
+            </m:ctrlPr>
+          </m:fPr>
+          <m:num>
+            <m:func>
+              <m:funcPr>
+                <m:ctrlPr>
+                  <w:rPr>
+                    <w:rFonts w:ascii="Cambria Math" w:hAnsi="Cambria Math"/>
+                    <w:sz w:val="28"/>
+                  </w:rPr>
+                </m:ctrlPr>
+              </m:funcPr>
+              <m:fName>
+                <m:r>
+                  <m:rPr>
+                    <m:sty m:val="p"/>
+                  </m:rPr>
+                  <w:rPr>
+                    <w:rFonts w:ascii="Cambria Math" w:hAnsi="Cambria Math"/>
+                    <w:sz w:val="28"/>
+                  </w:rPr>
+                  <m:t>sin</m:t>
+                </m:r>
+              </m:fName>
+              <m:e>
+                <m:d>
+                  <m:dPr>
+                    <m:ctrlPr>
+                      <w:rPr>
+                        <w:rFonts w:ascii="Cambria Math" w:hAnsi="Cambria Math"/>
+                        <w:i/>
+                        <w:sz w:val="28"/>
+                      </w:rPr>
+                    </m:ctrlPr>
+                  </m:dPr>
+                  <m:e>
+                    <m:r>
+                      <w:rPr>
+                        <w:rFonts w:ascii="Cambria Math" w:hAnsi="Cambria Math"/>
+                        <w:sz w:val="28"/>
+                      </w:rPr>
+                      <m:t>x</m:t>
+                    </m:r>
+                  </m:e>
+                </m:d>
+                <m:ctrlPr>
+                  <w:rPr>
+                    <w:rFonts w:ascii="Cambria Math" w:hAnsi="Cambria Math"/>
+                    <w:i/>
+                    <w:sz w:val="28"/>
+                  </w:rPr>
+                </m:ctrlPr>
+              </m:e>
+            </m:func>
+          </m:num>
+          <m:den>
+            <m:r>
+              <w:rPr>
+                <w:rFonts w:ascii="Cambria Math" w:hAnsi="Cambria Math"/>
+                <w:sz w:val="28"/>
+              </w:rPr>
+              <m:t>x</m:t>
+            </m:r>
+          </m:den>
+        </m:f>
+      </m:oMath>
+      <w:r>
+        <w:rPr>
+          <w:szCs w:val="24"/>
+        </w:rPr>
+        <w:t xml:space="preserve"> </w:t>
+      </w:r>
+      <w:r>
+        <w:rPr>
+          <w:szCs w:val="24"/>
+        </w:rPr>
+        <w:t>fun</w:t>
+      </w:r>
+      <w:r>
+        <w:t>ction, a</w:t>
       </w:r>
       <w:r>
         <w:t>s shown in Fig. 3.8.</w:t>
@@ -9707,7 +10218,39 @@
         </w:numPr>
       </w:pPr>
       <w:r>
-        <w:t>Parks-McClellan: The Parks-McClellan method is probably the most widely used FIR filter design method. It is an iteration algorithm that accepts filter specifications in terms of passband and stopband frequencies, passband ripple, and stopband attenuation. The fact that you can directly specify all the important filter parameters is wh</w:t>
+        <w:t xml:space="preserve">Parks-McClellan: The Parks-McClellan method is probably the most widely used FIR filter design method. It is an iteration algorithm that accepts filter specifications in terms of </w:t>
+      </w:r>
+      <w:proofErr w:type="spellStart"/>
+      <w:r>
+        <w:t>passband</w:t>
+      </w:r>
+      <w:proofErr w:type="spellEnd"/>
+      <w:r>
+        <w:t xml:space="preserve"> and </w:t>
+      </w:r>
+      <w:proofErr w:type="spellStart"/>
+      <w:r>
+        <w:t>stopband</w:t>
+      </w:r>
+      <w:proofErr w:type="spellEnd"/>
+      <w:r>
+        <w:t xml:space="preserve"> frequencies, </w:t>
+      </w:r>
+      <w:proofErr w:type="spellStart"/>
+      <w:r>
+        <w:t>passband</w:t>
+      </w:r>
+      <w:proofErr w:type="spellEnd"/>
+      <w:r>
+        <w:t xml:space="preserve"> ripple, and </w:t>
+      </w:r>
+      <w:proofErr w:type="spellStart"/>
+      <w:r>
+        <w:t>stopband</w:t>
+      </w:r>
+      <w:proofErr w:type="spellEnd"/>
+      <w:r>
+        <w:t xml:space="preserve"> attenuation. The fact that you can directly specify all the important filter parameters is wh</w:t>
       </w:r>
       <w:r>
         <w:t>at makes this method so popular [11].</w:t>
@@ -9742,25 +10285,25 @@
     </w:p>
     <w:p>
       <w:pPr>
-        <w:ind w:left="705"/>
+        <w:pStyle w:val="Listparagraf"/>
+        <w:ind w:left="1065"/>
       </w:pPr>
       <w:r>
         <w:rPr>
           <w:noProof/>
           <w:lang w:val="ro-RO" w:eastAsia="ro-RO"/>
         </w:rPr>
-        <w:lastRenderedPageBreak/>
         <w:drawing>
           <wp:anchor distT="0" distB="0" distL="114300" distR="114300" simplePos="0" relativeHeight="251706368" behindDoc="1" locked="0" layoutInCell="1" allowOverlap="1">
             <wp:simplePos x="0" y="0"/>
             <wp:positionH relativeFrom="column">
-              <wp:posOffset>0</wp:posOffset>
+              <wp:posOffset>2540</wp:posOffset>
             </wp:positionH>
             <wp:positionV relativeFrom="paragraph">
-              <wp:posOffset>-76200</wp:posOffset>
+              <wp:posOffset>205105</wp:posOffset>
             </wp:positionV>
-            <wp:extent cx="6182995" cy="3181350"/>
-            <wp:effectExtent l="19050" t="0" r="8255" b="0"/>
+            <wp:extent cx="6179185" cy="3178810"/>
+            <wp:effectExtent l="19050" t="0" r="0" b="0"/>
             <wp:wrapTopAndBottom/>
             <wp:docPr id="44" name="Imagine 44" descr="D:\git\Licenta\Discuri\docs\imgs\sinc.png"/>
             <wp:cNvGraphicFramePr>
@@ -9785,7 +10328,7 @@
                   <pic:spPr bwMode="auto">
                     <a:xfrm>
                       <a:off x="0" y="0"/>
-                      <a:ext cx="6182995" cy="3181350"/>
+                      <a:ext cx="6179185" cy="3178810"/>
                     </a:xfrm>
                     <a:prstGeom prst="rect">
                       <a:avLst/>
@@ -9804,110 +10347,43 @@
           </wp:anchor>
         </w:drawing>
       </w:r>
-      <w:r>
-        <w:t xml:space="preserve">Fig. 3.8.: The ideal low-pass filter, the sinc function. </w:t>
-      </w:r>
-      <m:oMath>
-        <m:r>
-          <w:rPr>
-            <w:rFonts w:ascii="Cambria Math" w:hAnsi="Cambria Math"/>
-          </w:rPr>
-          <m:t>sinc</m:t>
-        </m:r>
-        <m:d>
-          <m:dPr>
-            <m:ctrlPr>
-              <w:rPr>
-                <w:rFonts w:ascii="Cambria Math" w:hAnsi="Cambria Math"/>
-                <w:i/>
-              </w:rPr>
-            </m:ctrlPr>
-          </m:dPr>
-          <m:e>
-            <m:r>
-              <w:rPr>
-                <w:rFonts w:ascii="Cambria Math" w:hAnsi="Cambria Math"/>
-              </w:rPr>
-              <m:t>x</m:t>
-            </m:r>
-          </m:e>
-        </m:d>
-        <m:r>
-          <w:rPr>
-            <w:rFonts w:ascii="Cambria Math" w:hAnsi="Cambria Math"/>
-          </w:rPr>
-          <m:t>=</m:t>
-        </m:r>
-        <m:f>
-          <m:fPr>
-            <m:ctrlPr>
-              <w:rPr>
-                <w:rFonts w:ascii="Cambria Math" w:hAnsi="Cambria Math"/>
-                <w:i/>
-              </w:rPr>
-            </m:ctrlPr>
-          </m:fPr>
-          <m:num>
-            <m:func>
-              <m:funcPr>
-                <m:ctrlPr>
-                  <w:rPr>
-                    <w:rFonts w:ascii="Cambria Math" w:hAnsi="Cambria Math"/>
-                  </w:rPr>
-                </m:ctrlPr>
-              </m:funcPr>
-              <m:fName>
-                <m:r>
-                  <m:rPr>
-                    <m:sty m:val="p"/>
-                  </m:rPr>
-                  <w:rPr>
-                    <w:rFonts w:ascii="Cambria Math" w:hAnsi="Cambria Math"/>
-                  </w:rPr>
-                  <m:t>sin</m:t>
-                </m:r>
-              </m:fName>
-              <m:e>
-                <m:d>
-                  <m:dPr>
-                    <m:ctrlPr>
-                      <w:rPr>
-                        <w:rFonts w:ascii="Cambria Math" w:hAnsi="Cambria Math"/>
-                        <w:i/>
-                      </w:rPr>
-                    </m:ctrlPr>
-                  </m:dPr>
-                  <m:e>
-                    <m:r>
-                      <w:rPr>
-                        <w:rFonts w:ascii="Cambria Math" w:hAnsi="Cambria Math"/>
-                      </w:rPr>
-                      <m:t>x</m:t>
-                    </m:r>
-                  </m:e>
-                </m:d>
-                <m:ctrlPr>
-                  <w:rPr>
-                    <w:rFonts w:ascii="Cambria Math" w:hAnsi="Cambria Math"/>
-                    <w:i/>
-                  </w:rPr>
-                </m:ctrlPr>
-              </m:e>
-            </m:func>
-          </m:num>
-          <m:den>
-            <m:r>
-              <w:rPr>
-                <w:rFonts w:ascii="Cambria Math" w:hAnsi="Cambria Math"/>
-              </w:rPr>
-              <m:t>x</m:t>
-            </m:r>
-          </m:den>
-        </m:f>
-      </m:oMath>
-      <w:r>
-        <w:t>. With blue, the FIR coefficients following the sinc function. With red, the coefficients after applying a Blackman window.</w:t>
-      </w:r>
+    </w:p>
+    <w:p>
+      <w:pPr>
+        <w:ind w:left="705"/>
+      </w:pPr>
+      <w:r>
+        <w:t xml:space="preserve">Fig. 3.8.: The ideal low-pass filter, the </w:t>
+      </w:r>
+      <w:proofErr w:type="spellStart"/>
+      <w:r>
+        <w:t>sinc</w:t>
+      </w:r>
+      <w:proofErr w:type="spellEnd"/>
+      <w:r>
+        <w:t xml:space="preserve"> function</w:t>
+      </w:r>
+      <w:proofErr w:type="gramStart"/>
+      <w:r>
+        <w:t>..</w:t>
+      </w:r>
+      <w:proofErr w:type="gramEnd"/>
+      <w:r>
+        <w:t xml:space="preserve"> With blue, the FIR coefficients following the </w:t>
+      </w:r>
+      <w:proofErr w:type="spellStart"/>
+      <w:r>
+        <w:t>sinc</w:t>
+      </w:r>
+      <w:proofErr w:type="spellEnd"/>
+      <w:r>
+        <w:t xml:space="preserve"> function. </w:t>
+      </w:r>
+      <w:proofErr w:type="gramStart"/>
+      <w:r>
+        <w:t>With red, the coefficients after applying a Blackman window.</w:t>
+      </w:r>
+      <w:proofErr w:type="gramEnd"/>
     </w:p>
     <w:p/>
     <w:p>
@@ -9915,12 +10391,12 @@
         <w:br w:type="page"/>
       </w:r>
     </w:p>
-    <w:p/>
     <w:p>
       <w:r>
         <w:rPr>
           <w:sz w:val="48"/>
         </w:rPr>
+        <w:lastRenderedPageBreak/>
         <w:t>Bibliography</w:t>
       </w:r>
     </w:p>
@@ -10080,7 +10556,15 @@
         <w:t xml:space="preserve">[5]. </w:t>
       </w:r>
       <w:r>
-        <w:t>Jose Maria Giron-Sierra</w:t>
+        <w:t xml:space="preserve">Jose Maria </w:t>
+      </w:r>
+      <w:proofErr w:type="spellStart"/>
+      <w:r>
+        <w:t>Giron</w:t>
+      </w:r>
+      <w:proofErr w:type="spellEnd"/>
+      <w:r>
+        <w:t>-Sierra</w:t>
       </w:r>
       <w:r>
         <w:t xml:space="preserve">: </w:t>
@@ -10095,13 +10579,32 @@
         <w:rPr>
           <w:i/>
         </w:rPr>
-        <w:t xml:space="preserve">g with Matlab Examples, Volume I, </w:t>
+        <w:t xml:space="preserve">g with </w:t>
+      </w:r>
+      <w:proofErr w:type="spellStart"/>
+      <w:r>
+        <w:rPr>
+          <w:i/>
+        </w:rPr>
+        <w:t>Matlab</w:t>
+      </w:r>
+      <w:proofErr w:type="spellEnd"/>
+      <w:r>
+        <w:rPr>
+          <w:i/>
+        </w:rPr>
+        <w:t xml:space="preserve"> Examples, Volume I, </w:t>
       </w:r>
       <w:r>
         <w:t xml:space="preserve">Springer, </w:t>
       </w:r>
-      <w:r>
-        <w:t>ISBN 978-981-10-2534-1</w:t>
+      <w:proofErr w:type="gramStart"/>
+      <w:r>
+        <w:t>ISBN</w:t>
+      </w:r>
+      <w:proofErr w:type="gramEnd"/>
+      <w:r>
+        <w:t xml:space="preserve"> 978-981-10-2534-1</w:t>
       </w:r>
     </w:p>
     <w:p/>
@@ -10120,31 +10623,7 @@
           <w:rPr>
             <w:rStyle w:val="Hyperlink"/>
           </w:rPr>
-          <w:t>http://shodhganga.inflibnet.ac.</w:t>
-        </w:r>
-        <w:r>
-          <w:rPr>
-            <w:rStyle w:val="Hyperlink"/>
-          </w:rPr>
-          <w:t>i</w:t>
-        </w:r>
-        <w:r>
-          <w:rPr>
-            <w:rStyle w:val="Hyperlink"/>
-          </w:rPr>
-          <w:t>n/bitstream/10603/24055/10/10_cha</w:t>
-        </w:r>
-        <w:r>
-          <w:rPr>
-            <w:rStyle w:val="Hyperlink"/>
-          </w:rPr>
-          <w:t>p</w:t>
-        </w:r>
-        <w:r>
-          <w:rPr>
-            <w:rStyle w:val="Hyperlink"/>
-          </w:rPr>
-          <w:t>ter%205.pdf</w:t>
+          <w:t>http://shodhganga.inflibnet.ac.in/bitstream/10603/24055/10/10_chapter%205.pdf</w:t>
         </w:r>
       </w:hyperlink>
     </w:p>
@@ -10184,13 +10663,37 @@
         <w:t xml:space="preserve">[9]. </w:t>
       </w:r>
       <w:r>
-        <w:t>Tang, Kwong-Tin</w:t>
+        <w:t xml:space="preserve">Tang, </w:t>
+      </w:r>
+      <w:proofErr w:type="spellStart"/>
+      <w:r>
+        <w:t>Kwong</w:t>
+      </w:r>
+      <w:proofErr w:type="spellEnd"/>
+      <w:r>
+        <w:t>-Tin</w:t>
       </w:r>
       <w:r>
         <w:t xml:space="preserve">: </w:t>
       </w:r>
       <w:r>
-        <w:t>Mathematical Methods for Engineers and Scientists 3. Fourier Analysis, Partial Differential Equations and Variational Methods</w:t>
+        <w:t xml:space="preserve">Mathematical Methods for Engineers and Scientists 3. Fourier </w:t>
+      </w:r>
+      <w:proofErr w:type="gramStart"/>
+      <w:r>
+        <w:t>Analysis</w:t>
+      </w:r>
+      <w:proofErr w:type="gramEnd"/>
+      <w:r>
+        <w:t xml:space="preserve">, Partial Differential Equations and </w:t>
+      </w:r>
+      <w:proofErr w:type="spellStart"/>
+      <w:r>
+        <w:t>Variational</w:t>
+      </w:r>
+      <w:proofErr w:type="spellEnd"/>
+      <w:r>
+        <w:t xml:space="preserve"> Methods</w:t>
       </w:r>
       <w:r>
         <w:t>, 2017</w:t>
@@ -10244,9 +10747,19 @@
       <w:r>
         <w:t xml:space="preserve">, </w:t>
       </w:r>
-      <w:r>
-        <w:t>Cedrick Collomb</w:t>
-      </w:r>
+      <w:proofErr w:type="spellStart"/>
+      <w:r>
+        <w:t>Cedrick</w:t>
+      </w:r>
+      <w:proofErr w:type="spellEnd"/>
+      <w:r>
+        <w:t xml:space="preserve"> </w:t>
+      </w:r>
+      <w:proofErr w:type="spellStart"/>
+      <w:r>
+        <w:t>Collomb</w:t>
+      </w:r>
+      <w:proofErr w:type="spellEnd"/>
       <w:r>
         <w:t>, 2009:</w:t>
       </w:r>
@@ -10267,7 +10780,15 @@
         <w:t xml:space="preserve">[]. </w:t>
       </w:r>
       <w:r>
-        <w:t>Jose Maria Giron-Sierra</w:t>
+        <w:t xml:space="preserve">Jose Maria </w:t>
+      </w:r>
+      <w:proofErr w:type="spellStart"/>
+      <w:r>
+        <w:t>Giron</w:t>
+      </w:r>
+      <w:proofErr w:type="spellEnd"/>
+      <w:r>
+        <w:t>-Sierra</w:t>
       </w:r>
       <w:r>
         <w:t xml:space="preserve">: </w:t>
@@ -10282,7 +10803,21 @@
         <w:rPr>
           <w:i/>
         </w:rPr>
-        <w:t xml:space="preserve">g with Matlab Examples, Volume II, </w:t>
+        <w:t xml:space="preserve">g with </w:t>
+      </w:r>
+      <w:proofErr w:type="spellStart"/>
+      <w:r>
+        <w:rPr>
+          <w:i/>
+        </w:rPr>
+        <w:t>Matlab</w:t>
+      </w:r>
+      <w:proofErr w:type="spellEnd"/>
+      <w:r>
+        <w:rPr>
+          <w:i/>
+        </w:rPr>
+        <w:t xml:space="preserve"> Examples, Volume II, </w:t>
       </w:r>
       <w:r>
         <w:t xml:space="preserve">Springer, </w:t>
@@ -10297,7 +10832,15 @@
         <w:t xml:space="preserve">[]. </w:t>
       </w:r>
       <w:r>
-        <w:t>Jose Maria Giron-Sierra</w:t>
+        <w:t xml:space="preserve">Jose Maria </w:t>
+      </w:r>
+      <w:proofErr w:type="spellStart"/>
+      <w:r>
+        <w:t>Giron</w:t>
+      </w:r>
+      <w:proofErr w:type="spellEnd"/>
+      <w:r>
+        <w:t>-Sierra</w:t>
       </w:r>
       <w:r>
         <w:t xml:space="preserve">: </w:t>
@@ -10312,7 +10855,21 @@
         <w:rPr>
           <w:i/>
         </w:rPr>
-        <w:t xml:space="preserve">g with Matlab Examples, Volume III, </w:t>
+        <w:t xml:space="preserve">g with </w:t>
+      </w:r>
+      <w:proofErr w:type="spellStart"/>
+      <w:r>
+        <w:rPr>
+          <w:i/>
+        </w:rPr>
+        <w:t>Matlab</w:t>
+      </w:r>
+      <w:proofErr w:type="spellEnd"/>
+      <w:r>
+        <w:rPr>
+          <w:i/>
+        </w:rPr>
+        <w:t xml:space="preserve"> Examples, Volume III, </w:t>
       </w:r>
       <w:r>
         <w:t xml:space="preserve">Springer, </w:t>

</xml_diff>

<commit_message>
Chapter 1.1 Lucrare licenta
</commit_message>
<xml_diff>
--- a/docs/Lucrare licenta.docx
+++ b/docs/Lucrare licenta.docx
@@ -1188,13 +1188,13 @@
         </w:numPr>
       </w:pPr>
       <w:r>
-        <w:t>A b</w:t>
-      </w:r>
-      <w:r>
-        <w:t>rief history of audio recording formats</w:t>
-      </w:r>
-      <w:r>
-        <w:t xml:space="preserve">. Analog </w:t>
+        <w:t>Introduction</w:t>
+      </w:r>
+      <w:r>
+        <w:t xml:space="preserve">. </w:t>
+      </w:r>
+      <w:r>
+        <w:t xml:space="preserve">Analog </w:t>
       </w:r>
       <w:proofErr w:type="spellStart"/>
       <w:r>
@@ -1203,6 +1203,9 @@
       <w:proofErr w:type="spellEnd"/>
       <w:r>
         <w:t xml:space="preserve"> digital</w:t>
+      </w:r>
+      <w:r>
+        <w:t xml:space="preserve"> audio formats.</w:t>
       </w:r>
     </w:p>
     <w:p>
@@ -1214,10 +1217,13 @@
         </w:numPr>
       </w:pPr>
       <w:r>
-        <w:t>Mechanical analog storage. Recording and playback</w:t>
-      </w:r>
-      <w:r>
-        <w:t>. Transcription of audio signal to digital format</w:t>
+        <w:t>A b</w:t>
+      </w:r>
+      <w:r>
+        <w:t>rief history of audio recording formats</w:t>
+      </w:r>
+      <w:r>
+        <w:t xml:space="preserve">. </w:t>
       </w:r>
     </w:p>
     <w:p>
@@ -1229,13 +1235,10 @@
         </w:numPr>
       </w:pPr>
       <w:r>
-        <w:t xml:space="preserve">Causes of </w:t>
-      </w:r>
-      <w:r>
-        <w:t>distortion</w:t>
-      </w:r>
-      <w:r>
-        <w:t xml:space="preserve"> in mechanical analog formats</w:t>
+        <w:t>Mechanical analog storage. Recording and playback</w:t>
+      </w:r>
+      <w:r>
+        <w:t>. Transcription of audio signal to digital format</w:t>
       </w:r>
     </w:p>
     <w:p>
@@ -1247,6 +1250,24 @@
         </w:numPr>
       </w:pPr>
       <w:r>
+        <w:t xml:space="preserve">Causes of </w:t>
+      </w:r>
+      <w:r>
+        <w:t>distortion</w:t>
+      </w:r>
+      <w:r>
+        <w:t xml:space="preserve"> in mechanical analog formats</w:t>
+      </w:r>
+    </w:p>
+    <w:p>
+      <w:pPr>
+        <w:pStyle w:val="Listparagraf"/>
+        <w:numPr>
+          <w:ilvl w:val="1"/>
+          <w:numId w:val="2"/>
+        </w:numPr>
+      </w:pPr>
+      <w:r>
         <w:t>Purpose of this work</w:t>
       </w:r>
     </w:p>
@@ -1350,13 +1371,14 @@
         </w:numPr>
       </w:pPr>
       <w:r>
-        <w:t xml:space="preserve">Frequency domain and Fourier </w:t>
-      </w:r>
-      <w:proofErr w:type="spellStart"/>
-      <w:r>
-        <w:t>trasforms</w:t>
-      </w:r>
-      <w:proofErr w:type="spellEnd"/>
+        <w:t>Frequency domain and Fourier tra</w:t>
+      </w:r>
+      <w:r>
+        <w:t>n</w:t>
+      </w:r>
+      <w:r>
+        <w:t>sforms</w:t>
+      </w:r>
       <w:r>
         <w:t xml:space="preserve"> </w:t>
       </w:r>
@@ -1595,6 +1617,1881 @@
         </w:rPr>
       </w:pPr>
       <w:r>
+        <w:br w:type="page"/>
+      </w:r>
+    </w:p>
+    <w:p>
+      <w:pPr>
+        <w:rPr>
+          <w:sz w:val="72"/>
+        </w:rPr>
+      </w:pPr>
+      <w:r>
+        <w:rPr>
+          <w:sz w:val="72"/>
+        </w:rPr>
+        <w:lastRenderedPageBreak/>
+        <w:t xml:space="preserve">Chapter </w:t>
+      </w:r>
+      <w:r>
+        <w:rPr>
+          <w:sz w:val="72"/>
+        </w:rPr>
+        <w:t>1</w:t>
+      </w:r>
+    </w:p>
+    <w:p>
+      <w:pPr>
+        <w:rPr>
+          <w:sz w:val="72"/>
+        </w:rPr>
+      </w:pPr>
+    </w:p>
+    <w:p>
+      <w:pPr>
+        <w:rPr>
+          <w:sz w:val="56"/>
+        </w:rPr>
+      </w:pPr>
+      <w:proofErr w:type="gramStart"/>
+      <w:r>
+        <w:rPr>
+          <w:sz w:val="56"/>
+        </w:rPr>
+        <w:t>Introduction.</w:t>
+      </w:r>
+      <w:proofErr w:type="gramEnd"/>
+      <w:r>
+        <w:rPr>
+          <w:sz w:val="56"/>
+        </w:rPr>
+        <w:t xml:space="preserve"> </w:t>
+      </w:r>
+      <w:proofErr w:type="gramStart"/>
+      <w:r>
+        <w:rPr>
+          <w:sz w:val="56"/>
+        </w:rPr>
+        <w:t>Problem statement and motivation.</w:t>
+      </w:r>
+      <w:proofErr w:type="gramEnd"/>
+    </w:p>
+    <w:p>
+      <w:pPr>
+        <w:rPr>
+          <w:sz w:val="72"/>
+        </w:rPr>
+      </w:pPr>
+    </w:p>
+    <w:p>
+      <w:r>
+        <w:rPr>
+          <w:sz w:val="32"/>
+        </w:rPr>
+        <w:t>1</w:t>
+      </w:r>
+      <w:r>
+        <w:rPr>
+          <w:sz w:val="32"/>
+        </w:rPr>
+        <w:t>.1</w:t>
+      </w:r>
+      <w:r>
+        <w:rPr>
+          <w:sz w:val="32"/>
+        </w:rPr>
+        <w:t xml:space="preserve">. </w:t>
+      </w:r>
+      <w:r>
+        <w:rPr>
+          <w:sz w:val="32"/>
+        </w:rPr>
+        <w:t>Introduction</w:t>
+      </w:r>
+    </w:p>
+    <w:p>
+      <w:pPr>
+        <w:ind w:firstLine="708"/>
+      </w:pPr>
+    </w:p>
+    <w:p>
+      <w:pPr>
+        <w:ind w:firstLine="708"/>
+      </w:pPr>
+      <w:r>
+        <w:t xml:space="preserve">We all listen to music. Some of us more, some – less, and some can’t live without it! Nowadays, it’s very easy to listen to whatever you want, whenever you want, due to the technological advances made in the last decades. But this wasn’t always the case. Until the late 1800’s, there was no device that would allow sound playback, so music could be listened to only from live performances. With the invention of various sound record and playback devices, like the </w:t>
+      </w:r>
+      <w:r>
+        <w:t xml:space="preserve">gramophone, </w:t>
+      </w:r>
+      <w:r>
+        <w:t>the magnetic tape</w:t>
+      </w:r>
+      <w:r>
+        <w:t xml:space="preserve">, and later – the digital formats, sound reproduction soon became accessible to everyone. </w:t>
+      </w:r>
+    </w:p>
+    <w:p>
+      <w:pPr>
+        <w:ind w:firstLine="708"/>
+      </w:pPr>
+      <w:r>
+        <w:t>Even if many people nowadays consider the analog formats obsolete and rely solely on their electronic devices to listen to audio, those “considered to be extinct” formats are actually regaining their former popularity: new vinyl pressing plants are being opened due to the increasing demand</w:t>
+      </w:r>
+      <w:r>
+        <w:t xml:space="preserve"> [</w:t>
+      </w:r>
+      <w:r>
+        <w:t>12</w:t>
+      </w:r>
+      <w:r>
+        <w:t>]</w:t>
+      </w:r>
+      <w:r>
+        <w:t xml:space="preserve"> (even though turntable sales stay at a constant rate [13])</w:t>
+      </w:r>
+      <w:r>
+        <w:t>,</w:t>
+      </w:r>
+      <w:r>
+        <w:t xml:space="preserve"> and cassette tape sales grew by 74% in</w:t>
+      </w:r>
+      <w:r>
+        <w:t xml:space="preserve"> 2016 (still, the amount of albums sold on cassettes is very small reported to the total number of albums sold) [14].</w:t>
+      </w:r>
+    </w:p>
+    <w:p>
+      <w:pPr>
+        <w:ind w:firstLine="708"/>
+      </w:pPr>
+      <w:r>
+        <w:t xml:space="preserve">The melomaniacs are divided into three main groups: those who stick to the digital formats and don’t want to hear about analog ones, those who consider that analog is by any means superior in quality to digital, and those who recognize the ups and downs of each of the formats. In </w:t>
+      </w:r>
+      <w:r>
+        <w:t>reality</w:t>
+      </w:r>
+      <w:r>
+        <w:t>, every storage medium has its advantages and disadvantages, so choosing between them is, in the end, a mostly subjective opinion.</w:t>
+      </w:r>
+    </w:p>
+    <w:p>
+      <w:pPr>
+        <w:ind w:firstLine="708"/>
+      </w:pPr>
+      <w:r>
+        <w:t>In Table 1.1, we can see various qualities and defects of three main formats: digital formats (such as CDs, online streams, MP3s etc.), vinyl records and audio cassette tapes.</w:t>
+      </w:r>
+      <w:r>
+        <w:t xml:space="preserve"> One might say that the digital format is clearly the winner, but some still prefer the “touchable” formats for one or another of their unique features, being it the musical content inscribed on it, </w:t>
+      </w:r>
+      <w:proofErr w:type="gramStart"/>
+      <w:r>
+        <w:t>it’s</w:t>
+      </w:r>
+      <w:proofErr w:type="gramEnd"/>
+      <w:r>
+        <w:t xml:space="preserve"> historical value, the artwork</w:t>
+      </w:r>
+      <w:r>
+        <w:t xml:space="preserve"> and infor</w:t>
+      </w:r>
+      <w:r>
+        <w:t>mation on the cover or just for the feeling of owning a palpable collection.</w:t>
+      </w:r>
+    </w:p>
+    <w:p>
+      <w:pPr>
+        <w:ind w:firstLine="708"/>
+      </w:pPr>
+      <w:r>
+        <w:t xml:space="preserve">Leaving aside preferences, it is undoubtedly that there are recordings on non-digital formats that haven’t yet made their way off to a more easily to use media. Often, the analog media degrades over time, and in order to get the best out of a recording, restoration of some degree may be required. This is done </w:t>
+      </w:r>
+      <w:r>
+        <w:t>by making use of</w:t>
+      </w:r>
+      <w:r>
+        <w:t xml:space="preserve"> </w:t>
+      </w:r>
+      <w:r>
+        <w:rPr>
+          <w:b/>
+        </w:rPr>
+        <w:t>signal processing</w:t>
+      </w:r>
+      <w:r>
+        <w:rPr>
+          <w:b/>
+        </w:rPr>
+        <w:t xml:space="preserve">, </w:t>
+      </w:r>
+      <w:r>
+        <w:t>either using specialized electronic devices (analog signal processing), or by editing the sound on a computer (digital signal processing).</w:t>
+      </w:r>
+    </w:p>
+    <w:p>
+      <w:pPr>
+        <w:ind w:firstLine="708"/>
+      </w:pPr>
+    </w:p>
+    <w:p>
+      <w:pPr>
+        <w:ind w:firstLine="708"/>
+      </w:pPr>
+    </w:p>
+    <w:p>
+      <w:pPr>
+        <w:ind w:firstLine="708"/>
+      </w:pPr>
+    </w:p>
+    <w:p>
+      <w:pPr>
+        <w:ind w:firstLine="708"/>
+      </w:pPr>
+    </w:p>
+    <w:p>
+      <w:pPr>
+        <w:ind w:firstLine="708"/>
+      </w:pPr>
+    </w:p>
+    <w:p>
+      <w:pPr>
+        <w:ind w:firstLine="708"/>
+      </w:pPr>
+    </w:p>
+    <w:tbl>
+      <w:tblPr>
+        <w:tblW w:w="7740" w:type="dxa"/>
+        <w:tblInd w:w="1532" w:type="dxa"/>
+        <w:tblLook w:val="04A0"/>
+      </w:tblPr>
+      <w:tblGrid>
+        <w:gridCol w:w="960"/>
+        <w:gridCol w:w="2260"/>
+        <w:gridCol w:w="2260"/>
+        <w:gridCol w:w="2260"/>
+      </w:tblGrid>
+      <w:tr>
+        <w:trPr>
+          <w:trHeight w:val="315"/>
+        </w:trPr>
+        <w:tc>
+          <w:tcPr>
+            <w:tcW w:w="960" w:type="dxa"/>
+            <w:vMerge w:val="restart"/>
+            <w:tcBorders>
+              <w:top w:val="single" w:sz="8" w:space="0" w:color="auto"/>
+              <w:left w:val="single" w:sz="8" w:space="0" w:color="auto"/>
+              <w:bottom w:val="single" w:sz="8" w:space="0" w:color="000000"/>
+              <w:right w:val="single" w:sz="8" w:space="0" w:color="auto"/>
+            </w:tcBorders>
+            <w:shd w:val="clear" w:color="auto" w:fill="auto"/>
+            <w:noWrap/>
+            <w:vAlign w:val="bottom"/>
+            <w:hideMark/>
+          </w:tcPr>
+          <w:p>
+            <w:pPr>
+              <w:jc w:val="center"/>
+              <w:rPr>
+                <w:rFonts w:ascii="Calibri" w:eastAsia="Times New Roman" w:hAnsi="Calibri" w:cs="Calibri"/>
+                <w:color w:val="000000"/>
+                <w:sz w:val="22"/>
+                <w:szCs w:val="22"/>
+                <w:lang w:eastAsia="ro-RO"/>
+              </w:rPr>
+            </w:pPr>
+          </w:p>
+        </w:tc>
+        <w:tc>
+          <w:tcPr>
+            <w:tcW w:w="6780" w:type="dxa"/>
+            <w:gridSpan w:val="3"/>
+            <w:tcBorders>
+              <w:top w:val="single" w:sz="8" w:space="0" w:color="auto"/>
+              <w:left w:val="nil"/>
+              <w:bottom w:val="single" w:sz="8" w:space="0" w:color="auto"/>
+              <w:right w:val="single" w:sz="8" w:space="0" w:color="000000"/>
+            </w:tcBorders>
+            <w:shd w:val="clear" w:color="auto" w:fill="auto"/>
+            <w:noWrap/>
+            <w:vAlign w:val="center"/>
+            <w:hideMark/>
+          </w:tcPr>
+          <w:p>
+            <w:pPr>
+              <w:jc w:val="center"/>
+              <w:rPr>
+                <w:rFonts w:ascii="Calibri" w:eastAsia="Times New Roman" w:hAnsi="Calibri" w:cs="Calibri"/>
+                <w:color w:val="000000"/>
+                <w:sz w:val="22"/>
+                <w:szCs w:val="22"/>
+                <w:lang w:eastAsia="ro-RO"/>
+              </w:rPr>
+            </w:pPr>
+            <w:r>
+              <w:rPr>
+                <w:rFonts w:ascii="Calibri" w:eastAsia="Times New Roman" w:hAnsi="Calibri" w:cs="Calibri"/>
+                <w:color w:val="000000"/>
+                <w:sz w:val="22"/>
+                <w:szCs w:val="22"/>
+                <w:lang w:eastAsia="ro-RO"/>
+              </w:rPr>
+              <w:t>Format</w:t>
+            </w:r>
+          </w:p>
+        </w:tc>
+      </w:tr>
+      <w:tr>
+        <w:trPr>
+          <w:trHeight w:val="315"/>
+        </w:trPr>
+        <w:tc>
+          <w:tcPr>
+            <w:tcW w:w="960" w:type="dxa"/>
+            <w:vMerge/>
+            <w:tcBorders>
+              <w:top w:val="single" w:sz="8" w:space="0" w:color="auto"/>
+              <w:left w:val="single" w:sz="8" w:space="0" w:color="auto"/>
+              <w:bottom w:val="single" w:sz="8" w:space="0" w:color="000000"/>
+              <w:right w:val="single" w:sz="8" w:space="0" w:color="auto"/>
+            </w:tcBorders>
+            <w:vAlign w:val="center"/>
+            <w:hideMark/>
+          </w:tcPr>
+          <w:p>
+            <w:pPr>
+              <w:rPr>
+                <w:rFonts w:ascii="Calibri" w:eastAsia="Times New Roman" w:hAnsi="Calibri" w:cs="Calibri"/>
+                <w:color w:val="000000"/>
+                <w:sz w:val="22"/>
+                <w:szCs w:val="22"/>
+                <w:lang w:eastAsia="ro-RO"/>
+              </w:rPr>
+            </w:pPr>
+          </w:p>
+        </w:tc>
+        <w:tc>
+          <w:tcPr>
+            <w:tcW w:w="2260" w:type="dxa"/>
+            <w:tcBorders>
+              <w:top w:val="nil"/>
+              <w:left w:val="nil"/>
+              <w:bottom w:val="single" w:sz="8" w:space="0" w:color="auto"/>
+              <w:right w:val="single" w:sz="4" w:space="0" w:color="auto"/>
+            </w:tcBorders>
+            <w:shd w:val="clear" w:color="auto" w:fill="auto"/>
+            <w:noWrap/>
+            <w:vAlign w:val="center"/>
+            <w:hideMark/>
+          </w:tcPr>
+          <w:p>
+            <w:pPr>
+              <w:jc w:val="center"/>
+              <w:rPr>
+                <w:rFonts w:ascii="Calibri" w:eastAsia="Times New Roman" w:hAnsi="Calibri" w:cs="Calibri"/>
+                <w:color w:val="000000"/>
+                <w:sz w:val="22"/>
+                <w:szCs w:val="22"/>
+                <w:lang w:eastAsia="ro-RO"/>
+              </w:rPr>
+            </w:pPr>
+            <w:r>
+              <w:rPr>
+                <w:rFonts w:ascii="Calibri" w:eastAsia="Times New Roman" w:hAnsi="Calibri" w:cs="Calibri"/>
+                <w:color w:val="000000"/>
+                <w:sz w:val="22"/>
+                <w:szCs w:val="22"/>
+                <w:lang w:eastAsia="ro-RO"/>
+              </w:rPr>
+              <w:t>Digital</w:t>
+            </w:r>
+          </w:p>
+        </w:tc>
+        <w:tc>
+          <w:tcPr>
+            <w:tcW w:w="2260" w:type="dxa"/>
+            <w:tcBorders>
+              <w:top w:val="nil"/>
+              <w:left w:val="nil"/>
+              <w:bottom w:val="single" w:sz="8" w:space="0" w:color="auto"/>
+              <w:right w:val="nil"/>
+            </w:tcBorders>
+            <w:shd w:val="clear" w:color="auto" w:fill="auto"/>
+            <w:noWrap/>
+            <w:vAlign w:val="center"/>
+            <w:hideMark/>
+          </w:tcPr>
+          <w:p>
+            <w:pPr>
+              <w:jc w:val="center"/>
+              <w:rPr>
+                <w:rFonts w:ascii="Calibri" w:eastAsia="Times New Roman" w:hAnsi="Calibri" w:cs="Calibri"/>
+                <w:color w:val="000000"/>
+                <w:sz w:val="22"/>
+                <w:szCs w:val="22"/>
+                <w:lang w:eastAsia="ro-RO"/>
+              </w:rPr>
+            </w:pPr>
+            <w:r>
+              <w:rPr>
+                <w:rFonts w:ascii="Calibri" w:eastAsia="Times New Roman" w:hAnsi="Calibri" w:cs="Calibri"/>
+                <w:color w:val="000000"/>
+                <w:sz w:val="22"/>
+                <w:szCs w:val="22"/>
+                <w:lang w:eastAsia="ro-RO"/>
+              </w:rPr>
+              <w:t>Vinyl records</w:t>
+            </w:r>
+          </w:p>
+        </w:tc>
+        <w:tc>
+          <w:tcPr>
+            <w:tcW w:w="2260" w:type="dxa"/>
+            <w:tcBorders>
+              <w:top w:val="nil"/>
+              <w:left w:val="single" w:sz="4" w:space="0" w:color="auto"/>
+              <w:bottom w:val="single" w:sz="8" w:space="0" w:color="auto"/>
+              <w:right w:val="single" w:sz="8" w:space="0" w:color="auto"/>
+            </w:tcBorders>
+            <w:shd w:val="clear" w:color="auto" w:fill="auto"/>
+            <w:noWrap/>
+            <w:vAlign w:val="center"/>
+            <w:hideMark/>
+          </w:tcPr>
+          <w:p>
+            <w:pPr>
+              <w:jc w:val="center"/>
+              <w:rPr>
+                <w:rFonts w:ascii="Calibri" w:eastAsia="Times New Roman" w:hAnsi="Calibri" w:cs="Calibri"/>
+                <w:color w:val="000000"/>
+                <w:sz w:val="22"/>
+                <w:szCs w:val="22"/>
+                <w:lang w:eastAsia="ro-RO"/>
+              </w:rPr>
+            </w:pPr>
+            <w:r>
+              <w:rPr>
+                <w:rFonts w:ascii="Calibri" w:eastAsia="Times New Roman" w:hAnsi="Calibri" w:cs="Calibri"/>
+                <w:color w:val="000000"/>
+                <w:sz w:val="22"/>
+                <w:szCs w:val="22"/>
+                <w:lang w:eastAsia="ro-RO"/>
+              </w:rPr>
+              <w:t>Cassette tapes</w:t>
+            </w:r>
+          </w:p>
+        </w:tc>
+      </w:tr>
+      <w:tr>
+        <w:trPr>
+          <w:trHeight w:val="1200"/>
+        </w:trPr>
+        <w:tc>
+          <w:tcPr>
+            <w:tcW w:w="960" w:type="dxa"/>
+            <w:vMerge w:val="restart"/>
+            <w:tcBorders>
+              <w:top w:val="nil"/>
+              <w:left w:val="single" w:sz="8" w:space="0" w:color="auto"/>
+              <w:bottom w:val="single" w:sz="8" w:space="0" w:color="000000"/>
+              <w:right w:val="single" w:sz="8" w:space="0" w:color="auto"/>
+            </w:tcBorders>
+            <w:shd w:val="clear" w:color="auto" w:fill="auto"/>
+            <w:noWrap/>
+            <w:textDirection w:val="btLr"/>
+            <w:vAlign w:val="center"/>
+            <w:hideMark/>
+          </w:tcPr>
+          <w:p>
+            <w:pPr>
+              <w:jc w:val="center"/>
+              <w:rPr>
+                <w:rFonts w:ascii="Calibri" w:eastAsia="Times New Roman" w:hAnsi="Calibri" w:cs="Calibri"/>
+                <w:color w:val="000000"/>
+                <w:sz w:val="22"/>
+                <w:szCs w:val="22"/>
+                <w:lang w:eastAsia="ro-RO"/>
+              </w:rPr>
+            </w:pPr>
+            <w:r>
+              <w:rPr>
+                <w:rFonts w:ascii="Calibri" w:eastAsia="Times New Roman" w:hAnsi="Calibri" w:cs="Calibri"/>
+                <w:color w:val="000000"/>
+                <w:sz w:val="22"/>
+                <w:szCs w:val="22"/>
+                <w:lang w:eastAsia="ro-RO"/>
+              </w:rPr>
+              <w:t>Advantages</w:t>
+            </w:r>
+          </w:p>
+        </w:tc>
+        <w:tc>
+          <w:tcPr>
+            <w:tcW w:w="2260" w:type="dxa"/>
+            <w:tcBorders>
+              <w:top w:val="nil"/>
+              <w:left w:val="nil"/>
+              <w:bottom w:val="single" w:sz="4" w:space="0" w:color="auto"/>
+              <w:right w:val="single" w:sz="4" w:space="0" w:color="auto"/>
+            </w:tcBorders>
+            <w:shd w:val="clear" w:color="auto" w:fill="auto"/>
+            <w:vAlign w:val="center"/>
+            <w:hideMark/>
+          </w:tcPr>
+          <w:p>
+            <w:pPr>
+              <w:jc w:val="center"/>
+              <w:rPr>
+                <w:rFonts w:ascii="Calibri" w:eastAsia="Times New Roman" w:hAnsi="Calibri" w:cs="Calibri"/>
+                <w:color w:val="000000"/>
+                <w:sz w:val="22"/>
+                <w:szCs w:val="22"/>
+                <w:lang w:eastAsia="ro-RO"/>
+              </w:rPr>
+            </w:pPr>
+            <w:r>
+              <w:rPr>
+                <w:rFonts w:ascii="Calibri" w:eastAsia="Times New Roman" w:hAnsi="Calibri" w:cs="Calibri"/>
+                <w:color w:val="000000"/>
+                <w:sz w:val="22"/>
+                <w:szCs w:val="22"/>
+                <w:lang w:eastAsia="ro-RO"/>
+              </w:rPr>
+              <w:t>Very e</w:t>
+            </w:r>
+            <w:r>
+              <w:rPr>
+                <w:rFonts w:ascii="Calibri" w:eastAsia="Times New Roman" w:hAnsi="Calibri" w:cs="Calibri"/>
+                <w:color w:val="000000"/>
+                <w:sz w:val="22"/>
+                <w:szCs w:val="22"/>
+                <w:lang w:eastAsia="ro-RO"/>
+              </w:rPr>
+              <w:t>asy to</w:t>
+            </w:r>
+            <w:r>
+              <w:rPr>
+                <w:rFonts w:ascii="Calibri" w:eastAsia="Times New Roman" w:hAnsi="Calibri" w:cs="Calibri"/>
+                <w:color w:val="000000"/>
+                <w:sz w:val="22"/>
+                <w:szCs w:val="22"/>
+                <w:lang w:eastAsia="ro-RO"/>
+              </w:rPr>
+              <w:t xml:space="preserve"> use and</w:t>
+            </w:r>
+            <w:r>
+              <w:rPr>
+                <w:rFonts w:ascii="Calibri" w:eastAsia="Times New Roman" w:hAnsi="Calibri" w:cs="Calibri"/>
+                <w:color w:val="000000"/>
+                <w:sz w:val="22"/>
+                <w:szCs w:val="22"/>
+                <w:lang w:eastAsia="ro-RO"/>
+              </w:rPr>
+              <w:t xml:space="preserve"> get access to</w:t>
+            </w:r>
+          </w:p>
+        </w:tc>
+        <w:tc>
+          <w:tcPr>
+            <w:tcW w:w="2260" w:type="dxa"/>
+            <w:tcBorders>
+              <w:top w:val="nil"/>
+              <w:left w:val="nil"/>
+              <w:bottom w:val="single" w:sz="4" w:space="0" w:color="auto"/>
+              <w:right w:val="single" w:sz="4" w:space="0" w:color="auto"/>
+            </w:tcBorders>
+            <w:shd w:val="clear" w:color="auto" w:fill="auto"/>
+            <w:vAlign w:val="center"/>
+            <w:hideMark/>
+          </w:tcPr>
+          <w:p>
+            <w:pPr>
+              <w:jc w:val="center"/>
+              <w:rPr>
+                <w:rFonts w:ascii="Calibri" w:eastAsia="Times New Roman" w:hAnsi="Calibri" w:cs="Calibri"/>
+                <w:color w:val="000000"/>
+                <w:sz w:val="22"/>
+                <w:szCs w:val="22"/>
+                <w:lang w:eastAsia="ro-RO"/>
+              </w:rPr>
+            </w:pPr>
+            <w:r>
+              <w:rPr>
+                <w:rFonts w:ascii="Calibri" w:eastAsia="Times New Roman" w:hAnsi="Calibri" w:cs="Calibri"/>
+                <w:color w:val="000000"/>
+                <w:sz w:val="22"/>
+                <w:szCs w:val="22"/>
+                <w:lang w:eastAsia="ro-RO"/>
+              </w:rPr>
+              <w:t>Artwork and packaging are much more intriguing than other formats'</w:t>
+            </w:r>
+          </w:p>
+        </w:tc>
+        <w:tc>
+          <w:tcPr>
+            <w:tcW w:w="2260" w:type="dxa"/>
+            <w:tcBorders>
+              <w:top w:val="nil"/>
+              <w:left w:val="nil"/>
+              <w:bottom w:val="single" w:sz="4" w:space="0" w:color="auto"/>
+              <w:right w:val="single" w:sz="8" w:space="0" w:color="auto"/>
+            </w:tcBorders>
+            <w:shd w:val="clear" w:color="auto" w:fill="auto"/>
+            <w:noWrap/>
+            <w:vAlign w:val="center"/>
+            <w:hideMark/>
+          </w:tcPr>
+          <w:p>
+            <w:pPr>
+              <w:jc w:val="center"/>
+              <w:rPr>
+                <w:rFonts w:ascii="Calibri" w:eastAsia="Times New Roman" w:hAnsi="Calibri" w:cs="Calibri"/>
+                <w:color w:val="000000"/>
+                <w:sz w:val="22"/>
+                <w:szCs w:val="22"/>
+                <w:lang w:eastAsia="ro-RO"/>
+              </w:rPr>
+            </w:pPr>
+            <w:r>
+              <w:rPr>
+                <w:rFonts w:ascii="Calibri" w:eastAsia="Times New Roman" w:hAnsi="Calibri" w:cs="Calibri"/>
+                <w:color w:val="000000"/>
+                <w:sz w:val="22"/>
+                <w:szCs w:val="22"/>
+                <w:lang w:eastAsia="ro-RO"/>
+              </w:rPr>
+              <w:t>Small and portable</w:t>
+            </w:r>
+          </w:p>
+        </w:tc>
+      </w:tr>
+      <w:tr>
+        <w:trPr>
+          <w:trHeight w:val="1200"/>
+        </w:trPr>
+        <w:tc>
+          <w:tcPr>
+            <w:tcW w:w="960" w:type="dxa"/>
+            <w:vMerge/>
+            <w:tcBorders>
+              <w:top w:val="nil"/>
+              <w:left w:val="single" w:sz="8" w:space="0" w:color="auto"/>
+              <w:bottom w:val="single" w:sz="8" w:space="0" w:color="000000"/>
+              <w:right w:val="single" w:sz="8" w:space="0" w:color="auto"/>
+            </w:tcBorders>
+            <w:vAlign w:val="center"/>
+            <w:hideMark/>
+          </w:tcPr>
+          <w:p>
+            <w:pPr>
+              <w:rPr>
+                <w:rFonts w:ascii="Calibri" w:eastAsia="Times New Roman" w:hAnsi="Calibri" w:cs="Calibri"/>
+                <w:color w:val="000000"/>
+                <w:sz w:val="22"/>
+                <w:szCs w:val="22"/>
+                <w:lang w:eastAsia="ro-RO"/>
+              </w:rPr>
+            </w:pPr>
+          </w:p>
+        </w:tc>
+        <w:tc>
+          <w:tcPr>
+            <w:tcW w:w="2260" w:type="dxa"/>
+            <w:tcBorders>
+              <w:top w:val="nil"/>
+              <w:left w:val="nil"/>
+              <w:bottom w:val="single" w:sz="4" w:space="0" w:color="auto"/>
+              <w:right w:val="single" w:sz="4" w:space="0" w:color="auto"/>
+            </w:tcBorders>
+            <w:shd w:val="clear" w:color="auto" w:fill="auto"/>
+            <w:vAlign w:val="center"/>
+            <w:hideMark/>
+          </w:tcPr>
+          <w:p>
+            <w:pPr>
+              <w:jc w:val="center"/>
+              <w:rPr>
+                <w:rFonts w:ascii="Calibri" w:eastAsia="Times New Roman" w:hAnsi="Calibri" w:cs="Calibri"/>
+                <w:color w:val="000000"/>
+                <w:sz w:val="22"/>
+                <w:szCs w:val="22"/>
+                <w:lang w:eastAsia="ro-RO"/>
+              </w:rPr>
+            </w:pPr>
+            <w:r>
+              <w:rPr>
+                <w:rFonts w:ascii="Calibri" w:eastAsia="Times New Roman" w:hAnsi="Calibri" w:cs="Calibri"/>
+                <w:color w:val="000000"/>
+                <w:sz w:val="22"/>
+                <w:szCs w:val="22"/>
+                <w:lang w:eastAsia="ro-RO"/>
+              </w:rPr>
+              <w:t xml:space="preserve">Great sound quality (when using </w:t>
+            </w:r>
+            <w:r>
+              <w:rPr>
+                <w:rFonts w:ascii="Calibri" w:eastAsia="Times New Roman" w:hAnsi="Calibri" w:cs="Calibri"/>
+                <w:color w:val="000000"/>
+                <w:sz w:val="22"/>
+                <w:szCs w:val="22"/>
+                <w:lang w:eastAsia="ro-RO"/>
+              </w:rPr>
+              <w:t>appropriate</w:t>
+            </w:r>
+            <w:r>
+              <w:rPr>
+                <w:rFonts w:ascii="Calibri" w:eastAsia="Times New Roman" w:hAnsi="Calibri" w:cs="Calibri"/>
+                <w:color w:val="000000"/>
+                <w:sz w:val="22"/>
+                <w:szCs w:val="22"/>
+                <w:lang w:eastAsia="ro-RO"/>
+              </w:rPr>
+              <w:t xml:space="preserve"> encoding)</w:t>
+            </w:r>
+          </w:p>
+        </w:tc>
+        <w:tc>
+          <w:tcPr>
+            <w:tcW w:w="2260" w:type="dxa"/>
+            <w:tcBorders>
+              <w:top w:val="nil"/>
+              <w:left w:val="nil"/>
+              <w:bottom w:val="single" w:sz="4" w:space="0" w:color="auto"/>
+              <w:right w:val="single" w:sz="4" w:space="0" w:color="auto"/>
+            </w:tcBorders>
+            <w:shd w:val="clear" w:color="auto" w:fill="auto"/>
+            <w:vAlign w:val="center"/>
+            <w:hideMark/>
+          </w:tcPr>
+          <w:p>
+            <w:pPr>
+              <w:jc w:val="center"/>
+              <w:rPr>
+                <w:rFonts w:ascii="Calibri" w:eastAsia="Times New Roman" w:hAnsi="Calibri" w:cs="Calibri"/>
+                <w:color w:val="000000"/>
+                <w:sz w:val="22"/>
+                <w:szCs w:val="22"/>
+                <w:lang w:eastAsia="ro-RO"/>
+              </w:rPr>
+            </w:pPr>
+            <w:r>
+              <w:rPr>
+                <w:rFonts w:ascii="Calibri" w:eastAsia="Times New Roman" w:hAnsi="Calibri" w:cs="Calibri"/>
+                <w:color w:val="000000"/>
+                <w:sz w:val="22"/>
+                <w:szCs w:val="22"/>
+                <w:lang w:eastAsia="ro-RO"/>
+              </w:rPr>
+              <w:t>The engraved sound wave is visible; you can see what you're listening to</w:t>
+            </w:r>
+          </w:p>
+        </w:tc>
+        <w:tc>
+          <w:tcPr>
+            <w:tcW w:w="2260" w:type="dxa"/>
+            <w:tcBorders>
+              <w:top w:val="nil"/>
+              <w:left w:val="nil"/>
+              <w:bottom w:val="single" w:sz="4" w:space="0" w:color="auto"/>
+              <w:right w:val="single" w:sz="8" w:space="0" w:color="auto"/>
+            </w:tcBorders>
+            <w:shd w:val="clear" w:color="auto" w:fill="auto"/>
+            <w:vAlign w:val="center"/>
+            <w:hideMark/>
+          </w:tcPr>
+          <w:p>
+            <w:pPr>
+              <w:jc w:val="center"/>
+              <w:rPr>
+                <w:rFonts w:ascii="Calibri" w:eastAsia="Times New Roman" w:hAnsi="Calibri" w:cs="Calibri"/>
+                <w:color w:val="000000"/>
+                <w:sz w:val="22"/>
+                <w:szCs w:val="22"/>
+                <w:lang w:eastAsia="ro-RO"/>
+              </w:rPr>
+            </w:pPr>
+            <w:r>
+              <w:rPr>
+                <w:rFonts w:ascii="Calibri" w:eastAsia="Times New Roman" w:hAnsi="Calibri" w:cs="Calibri"/>
+                <w:color w:val="000000"/>
+                <w:sz w:val="22"/>
+                <w:szCs w:val="22"/>
+                <w:lang w:eastAsia="ro-RO"/>
+              </w:rPr>
+              <w:t>Cheaper than vinyl records</w:t>
+            </w:r>
+          </w:p>
+        </w:tc>
+      </w:tr>
+      <w:tr>
+        <w:trPr>
+          <w:trHeight w:val="900"/>
+        </w:trPr>
+        <w:tc>
+          <w:tcPr>
+            <w:tcW w:w="960" w:type="dxa"/>
+            <w:vMerge/>
+            <w:tcBorders>
+              <w:top w:val="nil"/>
+              <w:left w:val="single" w:sz="8" w:space="0" w:color="auto"/>
+              <w:bottom w:val="single" w:sz="8" w:space="0" w:color="000000"/>
+              <w:right w:val="single" w:sz="8" w:space="0" w:color="auto"/>
+            </w:tcBorders>
+            <w:vAlign w:val="center"/>
+            <w:hideMark/>
+          </w:tcPr>
+          <w:p>
+            <w:pPr>
+              <w:rPr>
+                <w:rFonts w:ascii="Calibri" w:eastAsia="Times New Roman" w:hAnsi="Calibri" w:cs="Calibri"/>
+                <w:color w:val="000000"/>
+                <w:sz w:val="22"/>
+                <w:szCs w:val="22"/>
+                <w:lang w:eastAsia="ro-RO"/>
+              </w:rPr>
+            </w:pPr>
+          </w:p>
+        </w:tc>
+        <w:tc>
+          <w:tcPr>
+            <w:tcW w:w="2260" w:type="dxa"/>
+            <w:tcBorders>
+              <w:top w:val="nil"/>
+              <w:left w:val="nil"/>
+              <w:bottom w:val="single" w:sz="4" w:space="0" w:color="auto"/>
+              <w:right w:val="single" w:sz="4" w:space="0" w:color="auto"/>
+            </w:tcBorders>
+            <w:shd w:val="clear" w:color="auto" w:fill="auto"/>
+            <w:vAlign w:val="center"/>
+            <w:hideMark/>
+          </w:tcPr>
+          <w:p>
+            <w:pPr>
+              <w:jc w:val="center"/>
+              <w:rPr>
+                <w:rFonts w:ascii="Calibri" w:eastAsia="Times New Roman" w:hAnsi="Calibri" w:cs="Calibri"/>
+                <w:color w:val="000000"/>
+                <w:sz w:val="22"/>
+                <w:szCs w:val="22"/>
+                <w:lang w:eastAsia="ro-RO"/>
+              </w:rPr>
+            </w:pPr>
+            <w:r>
+              <w:rPr>
+                <w:rFonts w:ascii="Calibri" w:eastAsia="Times New Roman" w:hAnsi="Calibri" w:cs="Calibri"/>
+                <w:color w:val="000000"/>
+                <w:sz w:val="22"/>
+                <w:szCs w:val="22"/>
+                <w:lang w:eastAsia="ro-RO"/>
+              </w:rPr>
+              <w:t>Storage support doesn't easily degrade in time</w:t>
+            </w:r>
+          </w:p>
+        </w:tc>
+        <w:tc>
+          <w:tcPr>
+            <w:tcW w:w="2260" w:type="dxa"/>
+            <w:tcBorders>
+              <w:top w:val="nil"/>
+              <w:left w:val="nil"/>
+              <w:bottom w:val="single" w:sz="4" w:space="0" w:color="auto"/>
+              <w:right w:val="single" w:sz="4" w:space="0" w:color="auto"/>
+            </w:tcBorders>
+            <w:shd w:val="clear" w:color="auto" w:fill="auto"/>
+            <w:vAlign w:val="center"/>
+            <w:hideMark/>
+          </w:tcPr>
+          <w:p>
+            <w:pPr>
+              <w:jc w:val="center"/>
+              <w:rPr>
+                <w:rFonts w:ascii="Calibri" w:eastAsia="Times New Roman" w:hAnsi="Calibri" w:cs="Calibri"/>
+                <w:color w:val="000000"/>
+                <w:sz w:val="22"/>
+                <w:szCs w:val="22"/>
+                <w:lang w:eastAsia="ro-RO"/>
+              </w:rPr>
+            </w:pPr>
+            <w:r>
+              <w:rPr>
+                <w:rFonts w:ascii="Calibri" w:eastAsia="Times New Roman" w:hAnsi="Calibri" w:cs="Calibri"/>
+                <w:color w:val="000000"/>
+                <w:sz w:val="22"/>
+                <w:szCs w:val="22"/>
+                <w:lang w:eastAsia="ro-RO"/>
+              </w:rPr>
+              <w:t xml:space="preserve">Pretty good sound quality, relative to its </w:t>
+            </w:r>
+            <w:r>
+              <w:rPr>
+                <w:rFonts w:ascii="Calibri" w:eastAsia="Times New Roman" w:hAnsi="Calibri" w:cs="Calibri"/>
+                <w:color w:val="000000"/>
+                <w:sz w:val="22"/>
+                <w:szCs w:val="22"/>
+                <w:lang w:eastAsia="ro-RO"/>
+              </w:rPr>
+              <w:t>predecessor</w:t>
+            </w:r>
+            <w:r>
+              <w:rPr>
+                <w:rFonts w:ascii="Calibri" w:eastAsia="Times New Roman" w:hAnsi="Calibri" w:cs="Calibri"/>
+                <w:color w:val="000000"/>
+                <w:sz w:val="22"/>
+                <w:szCs w:val="22"/>
+                <w:lang w:eastAsia="ro-RO"/>
+              </w:rPr>
+              <w:t>s</w:t>
+            </w:r>
+          </w:p>
+        </w:tc>
+        <w:tc>
+          <w:tcPr>
+            <w:tcW w:w="2260" w:type="dxa"/>
+            <w:tcBorders>
+              <w:top w:val="nil"/>
+              <w:left w:val="nil"/>
+              <w:bottom w:val="single" w:sz="4" w:space="0" w:color="auto"/>
+              <w:right w:val="single" w:sz="8" w:space="0" w:color="auto"/>
+            </w:tcBorders>
+            <w:shd w:val="clear" w:color="auto" w:fill="auto"/>
+            <w:vAlign w:val="center"/>
+            <w:hideMark/>
+          </w:tcPr>
+          <w:p>
+            <w:pPr>
+              <w:jc w:val="center"/>
+              <w:rPr>
+                <w:rFonts w:ascii="Calibri" w:eastAsia="Times New Roman" w:hAnsi="Calibri" w:cs="Calibri"/>
+                <w:color w:val="000000"/>
+                <w:sz w:val="22"/>
+                <w:szCs w:val="22"/>
+                <w:lang w:eastAsia="ro-RO"/>
+              </w:rPr>
+            </w:pPr>
+            <w:r>
+              <w:rPr>
+                <w:rFonts w:ascii="Calibri" w:eastAsia="Times New Roman" w:hAnsi="Calibri" w:cs="Calibri"/>
+                <w:color w:val="000000"/>
+                <w:sz w:val="22"/>
+                <w:szCs w:val="22"/>
+                <w:lang w:eastAsia="ro-RO"/>
+              </w:rPr>
+              <w:t>Easy to record, duplicate and edit</w:t>
+            </w:r>
+          </w:p>
+        </w:tc>
+      </w:tr>
+      <w:tr>
+        <w:trPr>
+          <w:trHeight w:val="915"/>
+        </w:trPr>
+        <w:tc>
+          <w:tcPr>
+            <w:tcW w:w="960" w:type="dxa"/>
+            <w:vMerge/>
+            <w:tcBorders>
+              <w:top w:val="nil"/>
+              <w:left w:val="single" w:sz="8" w:space="0" w:color="auto"/>
+              <w:bottom w:val="single" w:sz="8" w:space="0" w:color="000000"/>
+              <w:right w:val="single" w:sz="8" w:space="0" w:color="auto"/>
+            </w:tcBorders>
+            <w:vAlign w:val="center"/>
+            <w:hideMark/>
+          </w:tcPr>
+          <w:p>
+            <w:pPr>
+              <w:rPr>
+                <w:rFonts w:ascii="Calibri" w:eastAsia="Times New Roman" w:hAnsi="Calibri" w:cs="Calibri"/>
+                <w:color w:val="000000"/>
+                <w:sz w:val="22"/>
+                <w:szCs w:val="22"/>
+                <w:lang w:eastAsia="ro-RO"/>
+              </w:rPr>
+            </w:pPr>
+          </w:p>
+        </w:tc>
+        <w:tc>
+          <w:tcPr>
+            <w:tcW w:w="2260" w:type="dxa"/>
+            <w:tcBorders>
+              <w:top w:val="nil"/>
+              <w:left w:val="nil"/>
+              <w:bottom w:val="single" w:sz="8" w:space="0" w:color="auto"/>
+              <w:right w:val="single" w:sz="4" w:space="0" w:color="auto"/>
+            </w:tcBorders>
+            <w:shd w:val="clear" w:color="auto" w:fill="auto"/>
+            <w:vAlign w:val="center"/>
+            <w:hideMark/>
+          </w:tcPr>
+          <w:p>
+            <w:pPr>
+              <w:jc w:val="center"/>
+              <w:rPr>
+                <w:rFonts w:ascii="Calibri" w:eastAsia="Times New Roman" w:hAnsi="Calibri" w:cs="Calibri"/>
+                <w:color w:val="000000"/>
+                <w:sz w:val="22"/>
+                <w:szCs w:val="22"/>
+                <w:lang w:eastAsia="ro-RO"/>
+              </w:rPr>
+            </w:pPr>
+            <w:r>
+              <w:rPr>
+                <w:rFonts w:ascii="Calibri" w:eastAsia="Times New Roman" w:hAnsi="Calibri" w:cs="Calibri"/>
+                <w:color w:val="000000"/>
+                <w:sz w:val="22"/>
+                <w:szCs w:val="22"/>
+                <w:lang w:eastAsia="ro-RO"/>
+              </w:rPr>
+              <w:t>Playback, recording and editing can be easily accomplished</w:t>
+            </w:r>
+          </w:p>
+        </w:tc>
+        <w:tc>
+          <w:tcPr>
+            <w:tcW w:w="2260" w:type="dxa"/>
+            <w:tcBorders>
+              <w:top w:val="nil"/>
+              <w:left w:val="nil"/>
+              <w:bottom w:val="single" w:sz="8" w:space="0" w:color="auto"/>
+              <w:right w:val="single" w:sz="4" w:space="0" w:color="auto"/>
+            </w:tcBorders>
+            <w:shd w:val="clear" w:color="auto" w:fill="auto"/>
+            <w:vAlign w:val="center"/>
+            <w:hideMark/>
+          </w:tcPr>
+          <w:p>
+            <w:pPr>
+              <w:jc w:val="center"/>
+              <w:rPr>
+                <w:rFonts w:ascii="Calibri" w:eastAsia="Times New Roman" w:hAnsi="Calibri" w:cs="Calibri"/>
+                <w:color w:val="000000"/>
+                <w:sz w:val="22"/>
+                <w:szCs w:val="22"/>
+                <w:lang w:eastAsia="ro-RO"/>
+              </w:rPr>
+            </w:pPr>
+            <w:r>
+              <w:rPr>
+                <w:rFonts w:ascii="Calibri" w:eastAsia="Times New Roman" w:hAnsi="Calibri" w:cs="Calibri"/>
+                <w:color w:val="000000"/>
+                <w:sz w:val="22"/>
+                <w:szCs w:val="22"/>
+                <w:lang w:eastAsia="ro-RO"/>
+              </w:rPr>
+              <w:t>Can fit large amounts of information on the cover</w:t>
+            </w:r>
+          </w:p>
+        </w:tc>
+        <w:tc>
+          <w:tcPr>
+            <w:tcW w:w="2260" w:type="dxa"/>
+            <w:tcBorders>
+              <w:top w:val="nil"/>
+              <w:left w:val="nil"/>
+              <w:bottom w:val="single" w:sz="8" w:space="0" w:color="auto"/>
+              <w:right w:val="single" w:sz="8" w:space="0" w:color="auto"/>
+            </w:tcBorders>
+            <w:shd w:val="clear" w:color="auto" w:fill="auto"/>
+            <w:vAlign w:val="center"/>
+            <w:hideMark/>
+          </w:tcPr>
+          <w:p>
+            <w:pPr>
+              <w:jc w:val="center"/>
+              <w:rPr>
+                <w:rFonts w:ascii="Calibri" w:eastAsia="Times New Roman" w:hAnsi="Calibri" w:cs="Calibri"/>
+                <w:color w:val="000000"/>
+                <w:sz w:val="22"/>
+                <w:szCs w:val="22"/>
+                <w:lang w:eastAsia="ro-RO"/>
+              </w:rPr>
+            </w:pPr>
+            <w:r>
+              <w:rPr>
+                <w:rFonts w:ascii="Calibri" w:eastAsia="Times New Roman" w:hAnsi="Calibri" w:cs="Calibri"/>
+                <w:color w:val="000000"/>
+                <w:sz w:val="22"/>
+                <w:szCs w:val="22"/>
+                <w:lang w:eastAsia="ro-RO"/>
+              </w:rPr>
+              <w:t>Little wear over time</w:t>
+            </w:r>
+          </w:p>
+        </w:tc>
+      </w:tr>
+      <w:tr>
+        <w:trPr>
+          <w:trHeight w:val="750"/>
+        </w:trPr>
+        <w:tc>
+          <w:tcPr>
+            <w:tcW w:w="960" w:type="dxa"/>
+            <w:vMerge w:val="restart"/>
+            <w:tcBorders>
+              <w:top w:val="nil"/>
+              <w:left w:val="single" w:sz="8" w:space="0" w:color="auto"/>
+              <w:bottom w:val="single" w:sz="8" w:space="0" w:color="000000"/>
+              <w:right w:val="single" w:sz="8" w:space="0" w:color="auto"/>
+            </w:tcBorders>
+            <w:shd w:val="clear" w:color="auto" w:fill="auto"/>
+            <w:noWrap/>
+            <w:textDirection w:val="btLr"/>
+            <w:vAlign w:val="center"/>
+            <w:hideMark/>
+          </w:tcPr>
+          <w:p>
+            <w:pPr>
+              <w:jc w:val="center"/>
+              <w:rPr>
+                <w:rFonts w:ascii="Calibri" w:eastAsia="Times New Roman" w:hAnsi="Calibri" w:cs="Calibri"/>
+                <w:color w:val="000000"/>
+                <w:sz w:val="22"/>
+                <w:szCs w:val="22"/>
+                <w:lang w:eastAsia="ro-RO"/>
+              </w:rPr>
+            </w:pPr>
+            <w:r>
+              <w:rPr>
+                <w:rFonts w:ascii="Calibri" w:eastAsia="Times New Roman" w:hAnsi="Calibri" w:cs="Calibri"/>
+                <w:color w:val="000000"/>
+                <w:sz w:val="22"/>
+                <w:szCs w:val="22"/>
+                <w:lang w:eastAsia="ro-RO"/>
+              </w:rPr>
+              <w:t>Disadvantages</w:t>
+            </w:r>
+          </w:p>
+        </w:tc>
+        <w:tc>
+          <w:tcPr>
+            <w:tcW w:w="2260" w:type="dxa"/>
+            <w:tcBorders>
+              <w:top w:val="nil"/>
+              <w:left w:val="nil"/>
+              <w:bottom w:val="single" w:sz="4" w:space="0" w:color="auto"/>
+              <w:right w:val="single" w:sz="4" w:space="0" w:color="auto"/>
+            </w:tcBorders>
+            <w:shd w:val="clear" w:color="auto" w:fill="auto"/>
+            <w:vAlign w:val="center"/>
+            <w:hideMark/>
+          </w:tcPr>
+          <w:p>
+            <w:pPr>
+              <w:jc w:val="center"/>
+              <w:rPr>
+                <w:rFonts w:ascii="Calibri" w:eastAsia="Times New Roman" w:hAnsi="Calibri" w:cs="Calibri"/>
+                <w:color w:val="000000"/>
+                <w:sz w:val="22"/>
+                <w:szCs w:val="22"/>
+                <w:lang w:eastAsia="ro-RO"/>
+              </w:rPr>
+            </w:pPr>
+            <w:r>
+              <w:rPr>
+                <w:rFonts w:ascii="Calibri" w:eastAsia="Times New Roman" w:hAnsi="Calibri" w:cs="Calibri"/>
+                <w:color w:val="000000"/>
+                <w:sz w:val="22"/>
+                <w:szCs w:val="22"/>
+                <w:lang w:eastAsia="ro-RO"/>
+              </w:rPr>
+              <w:t>Large file sizes for quality recordings</w:t>
+            </w:r>
+          </w:p>
+        </w:tc>
+        <w:tc>
+          <w:tcPr>
+            <w:tcW w:w="2260" w:type="dxa"/>
+            <w:tcBorders>
+              <w:top w:val="nil"/>
+              <w:left w:val="nil"/>
+              <w:bottom w:val="single" w:sz="4" w:space="0" w:color="auto"/>
+              <w:right w:val="single" w:sz="4" w:space="0" w:color="auto"/>
+            </w:tcBorders>
+            <w:shd w:val="clear" w:color="auto" w:fill="auto"/>
+            <w:vAlign w:val="center"/>
+            <w:hideMark/>
+          </w:tcPr>
+          <w:p>
+            <w:pPr>
+              <w:jc w:val="center"/>
+              <w:rPr>
+                <w:rFonts w:ascii="Calibri" w:eastAsia="Times New Roman" w:hAnsi="Calibri" w:cs="Calibri"/>
+                <w:color w:val="000000"/>
+                <w:sz w:val="22"/>
+                <w:szCs w:val="22"/>
+                <w:lang w:eastAsia="ro-RO"/>
+              </w:rPr>
+            </w:pPr>
+            <w:r>
+              <w:rPr>
+                <w:rFonts w:ascii="Calibri" w:eastAsia="Times New Roman" w:hAnsi="Calibri" w:cs="Calibri"/>
+                <w:color w:val="000000"/>
+                <w:sz w:val="22"/>
+                <w:szCs w:val="22"/>
+                <w:lang w:eastAsia="ro-RO"/>
+              </w:rPr>
+              <w:t xml:space="preserve">Prone to </w:t>
+            </w:r>
+            <w:r>
+              <w:rPr>
+                <w:rFonts w:ascii="Calibri" w:eastAsia="Times New Roman" w:hAnsi="Calibri" w:cs="Calibri"/>
+                <w:color w:val="000000"/>
+                <w:sz w:val="22"/>
+                <w:szCs w:val="22"/>
+                <w:lang w:eastAsia="ro-RO"/>
+              </w:rPr>
+              <w:t>irreversible</w:t>
+            </w:r>
+            <w:r>
+              <w:rPr>
+                <w:rFonts w:ascii="Calibri" w:eastAsia="Times New Roman" w:hAnsi="Calibri" w:cs="Calibri"/>
+                <w:color w:val="000000"/>
+                <w:sz w:val="22"/>
+                <w:szCs w:val="22"/>
+                <w:lang w:eastAsia="ro-RO"/>
+              </w:rPr>
+              <w:t xml:space="preserve"> wear over time</w:t>
+            </w:r>
+          </w:p>
+        </w:tc>
+        <w:tc>
+          <w:tcPr>
+            <w:tcW w:w="2260" w:type="dxa"/>
+            <w:tcBorders>
+              <w:top w:val="nil"/>
+              <w:left w:val="nil"/>
+              <w:bottom w:val="single" w:sz="4" w:space="0" w:color="auto"/>
+              <w:right w:val="single" w:sz="8" w:space="0" w:color="auto"/>
+            </w:tcBorders>
+            <w:shd w:val="clear" w:color="auto" w:fill="auto"/>
+            <w:vAlign w:val="center"/>
+            <w:hideMark/>
+          </w:tcPr>
+          <w:p>
+            <w:pPr>
+              <w:jc w:val="center"/>
+              <w:rPr>
+                <w:rFonts w:ascii="Calibri" w:eastAsia="Times New Roman" w:hAnsi="Calibri" w:cs="Calibri"/>
+                <w:color w:val="000000"/>
+                <w:sz w:val="22"/>
+                <w:szCs w:val="22"/>
+                <w:lang w:eastAsia="ro-RO"/>
+              </w:rPr>
+            </w:pPr>
+            <w:r>
+              <w:rPr>
+                <w:rFonts w:ascii="Calibri" w:eastAsia="Times New Roman" w:hAnsi="Calibri" w:cs="Calibri"/>
+                <w:color w:val="000000"/>
+                <w:sz w:val="22"/>
+                <w:szCs w:val="22"/>
+                <w:lang w:eastAsia="ro-RO"/>
+              </w:rPr>
+              <w:t>Louder background noise than vinyl</w:t>
+            </w:r>
+          </w:p>
+        </w:tc>
+      </w:tr>
+      <w:tr>
+        <w:trPr>
+          <w:trHeight w:val="1200"/>
+        </w:trPr>
+        <w:tc>
+          <w:tcPr>
+            <w:tcW w:w="960" w:type="dxa"/>
+            <w:vMerge/>
+            <w:tcBorders>
+              <w:top w:val="nil"/>
+              <w:left w:val="single" w:sz="8" w:space="0" w:color="auto"/>
+              <w:bottom w:val="single" w:sz="8" w:space="0" w:color="000000"/>
+              <w:right w:val="single" w:sz="8" w:space="0" w:color="auto"/>
+            </w:tcBorders>
+            <w:vAlign w:val="center"/>
+            <w:hideMark/>
+          </w:tcPr>
+          <w:p>
+            <w:pPr>
+              <w:rPr>
+                <w:rFonts w:ascii="Calibri" w:eastAsia="Times New Roman" w:hAnsi="Calibri" w:cs="Calibri"/>
+                <w:color w:val="000000"/>
+                <w:sz w:val="22"/>
+                <w:szCs w:val="22"/>
+                <w:lang w:eastAsia="ro-RO"/>
+              </w:rPr>
+            </w:pPr>
+          </w:p>
+        </w:tc>
+        <w:tc>
+          <w:tcPr>
+            <w:tcW w:w="2260" w:type="dxa"/>
+            <w:tcBorders>
+              <w:top w:val="nil"/>
+              <w:left w:val="nil"/>
+              <w:bottom w:val="single" w:sz="4" w:space="0" w:color="auto"/>
+              <w:right w:val="single" w:sz="4" w:space="0" w:color="auto"/>
+            </w:tcBorders>
+            <w:shd w:val="clear" w:color="auto" w:fill="auto"/>
+            <w:vAlign w:val="center"/>
+            <w:hideMark/>
+          </w:tcPr>
+          <w:p>
+            <w:pPr>
+              <w:jc w:val="center"/>
+              <w:rPr>
+                <w:rFonts w:ascii="Calibri" w:eastAsia="Times New Roman" w:hAnsi="Calibri" w:cs="Calibri"/>
+                <w:color w:val="000000"/>
+                <w:sz w:val="22"/>
+                <w:szCs w:val="22"/>
+                <w:lang w:eastAsia="ro-RO"/>
+              </w:rPr>
+            </w:pPr>
+            <w:r>
+              <w:rPr>
+                <w:rFonts w:ascii="Calibri" w:eastAsia="Times New Roman" w:hAnsi="Calibri" w:cs="Calibri"/>
+                <w:color w:val="000000"/>
+                <w:sz w:val="22"/>
+                <w:szCs w:val="22"/>
+                <w:lang w:eastAsia="ro-RO"/>
+              </w:rPr>
+              <w:t>Audible compression artifacts (when using lossy encodings to reduce file size)</w:t>
+            </w:r>
+          </w:p>
+        </w:tc>
+        <w:tc>
+          <w:tcPr>
+            <w:tcW w:w="2260" w:type="dxa"/>
+            <w:tcBorders>
+              <w:top w:val="nil"/>
+              <w:left w:val="nil"/>
+              <w:bottom w:val="single" w:sz="4" w:space="0" w:color="auto"/>
+              <w:right w:val="single" w:sz="4" w:space="0" w:color="auto"/>
+            </w:tcBorders>
+            <w:shd w:val="clear" w:color="auto" w:fill="auto"/>
+            <w:vAlign w:val="center"/>
+            <w:hideMark/>
+          </w:tcPr>
+          <w:p>
+            <w:pPr>
+              <w:jc w:val="center"/>
+              <w:rPr>
+                <w:rFonts w:ascii="Calibri" w:eastAsia="Times New Roman" w:hAnsi="Calibri" w:cs="Calibri"/>
+                <w:color w:val="000000"/>
+                <w:sz w:val="22"/>
+                <w:szCs w:val="22"/>
+                <w:lang w:eastAsia="ro-RO"/>
+              </w:rPr>
+            </w:pPr>
+            <w:r>
+              <w:rPr>
+                <w:rFonts w:ascii="Calibri" w:eastAsia="Times New Roman" w:hAnsi="Calibri" w:cs="Calibri"/>
+                <w:color w:val="000000"/>
+                <w:sz w:val="22"/>
+                <w:szCs w:val="22"/>
+                <w:lang w:eastAsia="ro-RO"/>
+              </w:rPr>
+              <w:t>Needs specialized equip</w:t>
+            </w:r>
+            <w:r>
+              <w:rPr>
+                <w:rFonts w:ascii="Calibri" w:eastAsia="Times New Roman" w:hAnsi="Calibri" w:cs="Calibri"/>
+                <w:color w:val="000000"/>
+                <w:sz w:val="22"/>
+                <w:szCs w:val="22"/>
+                <w:lang w:eastAsia="ro-RO"/>
+              </w:rPr>
+              <w:t>ment for playback</w:t>
+            </w:r>
+          </w:p>
+        </w:tc>
+        <w:tc>
+          <w:tcPr>
+            <w:tcW w:w="2260" w:type="dxa"/>
+            <w:tcBorders>
+              <w:top w:val="nil"/>
+              <w:left w:val="nil"/>
+              <w:bottom w:val="single" w:sz="4" w:space="0" w:color="auto"/>
+              <w:right w:val="single" w:sz="8" w:space="0" w:color="auto"/>
+            </w:tcBorders>
+            <w:shd w:val="clear" w:color="auto" w:fill="auto"/>
+            <w:vAlign w:val="center"/>
+            <w:hideMark/>
+          </w:tcPr>
+          <w:p>
+            <w:pPr>
+              <w:jc w:val="center"/>
+              <w:rPr>
+                <w:rFonts w:ascii="Calibri" w:eastAsia="Times New Roman" w:hAnsi="Calibri" w:cs="Calibri"/>
+                <w:color w:val="000000"/>
+                <w:sz w:val="22"/>
+                <w:szCs w:val="22"/>
+                <w:lang w:eastAsia="ro-RO"/>
+              </w:rPr>
+            </w:pPr>
+            <w:r>
+              <w:rPr>
+                <w:rFonts w:ascii="Calibri" w:eastAsia="Times New Roman" w:hAnsi="Calibri" w:cs="Calibri"/>
+                <w:color w:val="000000"/>
+                <w:sz w:val="22"/>
+                <w:szCs w:val="22"/>
+                <w:lang w:eastAsia="ro-RO"/>
+              </w:rPr>
+              <w:t>Production faults, such as wow and flutter</w:t>
+            </w:r>
+          </w:p>
+        </w:tc>
+      </w:tr>
+      <w:tr>
+        <w:trPr>
+          <w:trHeight w:val="600"/>
+        </w:trPr>
+        <w:tc>
+          <w:tcPr>
+            <w:tcW w:w="960" w:type="dxa"/>
+            <w:vMerge/>
+            <w:tcBorders>
+              <w:top w:val="nil"/>
+              <w:left w:val="single" w:sz="8" w:space="0" w:color="auto"/>
+              <w:bottom w:val="single" w:sz="8" w:space="0" w:color="000000"/>
+              <w:right w:val="single" w:sz="8" w:space="0" w:color="auto"/>
+            </w:tcBorders>
+            <w:vAlign w:val="center"/>
+            <w:hideMark/>
+          </w:tcPr>
+          <w:p>
+            <w:pPr>
+              <w:rPr>
+                <w:rFonts w:ascii="Calibri" w:eastAsia="Times New Roman" w:hAnsi="Calibri" w:cs="Calibri"/>
+                <w:color w:val="000000"/>
+                <w:sz w:val="22"/>
+                <w:szCs w:val="22"/>
+                <w:lang w:eastAsia="ro-RO"/>
+              </w:rPr>
+            </w:pPr>
+          </w:p>
+        </w:tc>
+        <w:tc>
+          <w:tcPr>
+            <w:tcW w:w="2260" w:type="dxa"/>
+            <w:tcBorders>
+              <w:top w:val="nil"/>
+              <w:left w:val="nil"/>
+              <w:bottom w:val="single" w:sz="4" w:space="0" w:color="auto"/>
+              <w:right w:val="single" w:sz="4" w:space="0" w:color="auto"/>
+            </w:tcBorders>
+            <w:shd w:val="clear" w:color="auto" w:fill="auto"/>
+            <w:vAlign w:val="center"/>
+            <w:hideMark/>
+          </w:tcPr>
+          <w:p>
+            <w:pPr>
+              <w:jc w:val="center"/>
+              <w:rPr>
+                <w:rFonts w:ascii="Calibri" w:eastAsia="Times New Roman" w:hAnsi="Calibri" w:cs="Calibri"/>
+                <w:color w:val="000000"/>
+                <w:sz w:val="22"/>
+                <w:szCs w:val="22"/>
+                <w:lang w:eastAsia="ro-RO"/>
+              </w:rPr>
+            </w:pPr>
+            <w:r>
+              <w:rPr>
+                <w:rFonts w:ascii="Calibri" w:eastAsia="Times New Roman" w:hAnsi="Calibri" w:cs="Calibri"/>
+                <w:color w:val="000000"/>
+                <w:sz w:val="22"/>
+                <w:szCs w:val="22"/>
+                <w:lang w:eastAsia="ro-RO"/>
+              </w:rPr>
+              <w:t xml:space="preserve">Easy to </w:t>
+            </w:r>
+            <w:r>
+              <w:rPr>
+                <w:rFonts w:ascii="Calibri" w:eastAsia="Times New Roman" w:hAnsi="Calibri" w:cs="Calibri"/>
+                <w:color w:val="000000"/>
+                <w:sz w:val="22"/>
+                <w:szCs w:val="22"/>
+                <w:lang w:eastAsia="ro-RO"/>
+              </w:rPr>
+              <w:t>illegally</w:t>
+            </w:r>
+            <w:r>
+              <w:rPr>
+                <w:rFonts w:ascii="Calibri" w:eastAsia="Times New Roman" w:hAnsi="Calibri" w:cs="Calibri"/>
+                <w:color w:val="000000"/>
+                <w:sz w:val="22"/>
+                <w:szCs w:val="22"/>
+                <w:lang w:eastAsia="ro-RO"/>
+              </w:rPr>
+              <w:t xml:space="preserve"> share copyrighted content</w:t>
+            </w:r>
+          </w:p>
+        </w:tc>
+        <w:tc>
+          <w:tcPr>
+            <w:tcW w:w="2260" w:type="dxa"/>
+            <w:tcBorders>
+              <w:top w:val="nil"/>
+              <w:left w:val="nil"/>
+              <w:bottom w:val="single" w:sz="4" w:space="0" w:color="auto"/>
+              <w:right w:val="single" w:sz="4" w:space="0" w:color="auto"/>
+            </w:tcBorders>
+            <w:shd w:val="clear" w:color="auto" w:fill="auto"/>
+            <w:vAlign w:val="center"/>
+            <w:hideMark/>
+          </w:tcPr>
+          <w:p>
+            <w:pPr>
+              <w:jc w:val="center"/>
+              <w:rPr>
+                <w:rFonts w:ascii="Calibri" w:eastAsia="Times New Roman" w:hAnsi="Calibri" w:cs="Calibri"/>
+                <w:color w:val="000000"/>
+                <w:sz w:val="22"/>
+                <w:szCs w:val="22"/>
+                <w:lang w:eastAsia="ro-RO"/>
+              </w:rPr>
+            </w:pPr>
+            <w:r>
+              <w:rPr>
+                <w:rFonts w:ascii="Calibri" w:eastAsia="Times New Roman" w:hAnsi="Calibri" w:cs="Calibri"/>
+                <w:color w:val="000000"/>
+                <w:sz w:val="22"/>
+                <w:szCs w:val="22"/>
+                <w:lang w:eastAsia="ro-RO"/>
+              </w:rPr>
+              <w:t>Limited recording time</w:t>
+            </w:r>
+          </w:p>
+        </w:tc>
+        <w:tc>
+          <w:tcPr>
+            <w:tcW w:w="2260" w:type="dxa"/>
+            <w:tcBorders>
+              <w:top w:val="nil"/>
+              <w:left w:val="nil"/>
+              <w:bottom w:val="single" w:sz="4" w:space="0" w:color="auto"/>
+              <w:right w:val="single" w:sz="8" w:space="0" w:color="auto"/>
+            </w:tcBorders>
+            <w:shd w:val="clear" w:color="auto" w:fill="auto"/>
+            <w:vAlign w:val="center"/>
+            <w:hideMark/>
+          </w:tcPr>
+          <w:p>
+            <w:pPr>
+              <w:jc w:val="center"/>
+              <w:rPr>
+                <w:rFonts w:ascii="Calibri" w:eastAsia="Times New Roman" w:hAnsi="Calibri" w:cs="Calibri"/>
+                <w:color w:val="000000"/>
+                <w:sz w:val="22"/>
+                <w:szCs w:val="22"/>
+                <w:lang w:eastAsia="ro-RO"/>
+              </w:rPr>
+            </w:pPr>
+            <w:r>
+              <w:rPr>
+                <w:rFonts w:ascii="Calibri" w:eastAsia="Times New Roman" w:hAnsi="Calibri" w:cs="Calibri"/>
+                <w:color w:val="000000"/>
+                <w:sz w:val="22"/>
+                <w:szCs w:val="22"/>
+                <w:lang w:eastAsia="ro-RO"/>
+              </w:rPr>
+              <w:t>Limited recording time</w:t>
+            </w:r>
+          </w:p>
+        </w:tc>
+      </w:tr>
+      <w:tr>
+        <w:trPr>
+          <w:trHeight w:val="900"/>
+        </w:trPr>
+        <w:tc>
+          <w:tcPr>
+            <w:tcW w:w="960" w:type="dxa"/>
+            <w:vMerge/>
+            <w:tcBorders>
+              <w:top w:val="nil"/>
+              <w:left w:val="single" w:sz="8" w:space="0" w:color="auto"/>
+              <w:bottom w:val="single" w:sz="8" w:space="0" w:color="000000"/>
+              <w:right w:val="single" w:sz="8" w:space="0" w:color="auto"/>
+            </w:tcBorders>
+            <w:vAlign w:val="center"/>
+            <w:hideMark/>
+          </w:tcPr>
+          <w:p>
+            <w:pPr>
+              <w:rPr>
+                <w:rFonts w:ascii="Calibri" w:eastAsia="Times New Roman" w:hAnsi="Calibri" w:cs="Calibri"/>
+                <w:color w:val="000000"/>
+                <w:sz w:val="22"/>
+                <w:szCs w:val="22"/>
+                <w:lang w:eastAsia="ro-RO"/>
+              </w:rPr>
+            </w:pPr>
+          </w:p>
+        </w:tc>
+        <w:tc>
+          <w:tcPr>
+            <w:tcW w:w="2260" w:type="dxa"/>
+            <w:tcBorders>
+              <w:top w:val="nil"/>
+              <w:left w:val="nil"/>
+              <w:bottom w:val="nil"/>
+              <w:right w:val="nil"/>
+            </w:tcBorders>
+            <w:shd w:val="clear" w:color="auto" w:fill="auto"/>
+            <w:noWrap/>
+            <w:vAlign w:val="center"/>
+            <w:hideMark/>
+          </w:tcPr>
+          <w:p>
+            <w:pPr>
+              <w:jc w:val="center"/>
+              <w:rPr>
+                <w:rFonts w:ascii="Calibri" w:eastAsia="Times New Roman" w:hAnsi="Calibri" w:cs="Calibri"/>
+                <w:color w:val="000000"/>
+                <w:sz w:val="22"/>
+                <w:szCs w:val="22"/>
+                <w:lang w:eastAsia="ro-RO"/>
+              </w:rPr>
+            </w:pPr>
+          </w:p>
+        </w:tc>
+        <w:tc>
+          <w:tcPr>
+            <w:tcW w:w="2260" w:type="dxa"/>
+            <w:tcBorders>
+              <w:top w:val="nil"/>
+              <w:left w:val="single" w:sz="4" w:space="0" w:color="auto"/>
+              <w:bottom w:val="single" w:sz="4" w:space="0" w:color="auto"/>
+              <w:right w:val="single" w:sz="4" w:space="0" w:color="auto"/>
+            </w:tcBorders>
+            <w:shd w:val="clear" w:color="auto" w:fill="auto"/>
+            <w:vAlign w:val="center"/>
+            <w:hideMark/>
+          </w:tcPr>
+          <w:p>
+            <w:pPr>
+              <w:jc w:val="center"/>
+              <w:rPr>
+                <w:rFonts w:ascii="Calibri" w:eastAsia="Times New Roman" w:hAnsi="Calibri" w:cs="Calibri"/>
+                <w:color w:val="000000"/>
+                <w:sz w:val="22"/>
+                <w:szCs w:val="22"/>
+                <w:lang w:eastAsia="ro-RO"/>
+              </w:rPr>
+            </w:pPr>
+            <w:r>
+              <w:rPr>
+                <w:rFonts w:ascii="Calibri" w:eastAsia="Times New Roman" w:hAnsi="Calibri" w:cs="Calibri"/>
+                <w:color w:val="000000"/>
+                <w:sz w:val="22"/>
+                <w:szCs w:val="22"/>
+                <w:lang w:eastAsia="ro-RO"/>
+              </w:rPr>
+              <w:t>Large and heavy format; storage needs to be made carefully</w:t>
+            </w:r>
+          </w:p>
+        </w:tc>
+        <w:tc>
+          <w:tcPr>
+            <w:tcW w:w="2260" w:type="dxa"/>
+            <w:tcBorders>
+              <w:top w:val="nil"/>
+              <w:left w:val="nil"/>
+              <w:bottom w:val="single" w:sz="4" w:space="0" w:color="auto"/>
+              <w:right w:val="single" w:sz="8" w:space="0" w:color="auto"/>
+            </w:tcBorders>
+            <w:shd w:val="clear" w:color="auto" w:fill="auto"/>
+            <w:vAlign w:val="center"/>
+            <w:hideMark/>
+          </w:tcPr>
+          <w:p>
+            <w:pPr>
+              <w:jc w:val="center"/>
+              <w:rPr>
+                <w:rFonts w:ascii="Calibri" w:eastAsia="Times New Roman" w:hAnsi="Calibri" w:cs="Calibri"/>
+                <w:color w:val="000000"/>
+                <w:sz w:val="22"/>
+                <w:szCs w:val="22"/>
+                <w:lang w:eastAsia="ro-RO"/>
+              </w:rPr>
+            </w:pPr>
+            <w:r>
+              <w:rPr>
+                <w:rFonts w:ascii="Calibri" w:eastAsia="Times New Roman" w:hAnsi="Calibri" w:cs="Calibri"/>
+                <w:color w:val="000000"/>
+                <w:sz w:val="22"/>
+                <w:szCs w:val="22"/>
+                <w:lang w:eastAsia="ro-RO"/>
+              </w:rPr>
+              <w:t>Limited dynamic range and frequency response</w:t>
+            </w:r>
+          </w:p>
+        </w:tc>
+      </w:tr>
+      <w:tr>
+        <w:trPr>
+          <w:trHeight w:val="750"/>
+        </w:trPr>
+        <w:tc>
+          <w:tcPr>
+            <w:tcW w:w="960" w:type="dxa"/>
+            <w:vMerge/>
+            <w:tcBorders>
+              <w:top w:val="nil"/>
+              <w:left w:val="single" w:sz="8" w:space="0" w:color="auto"/>
+              <w:bottom w:val="single" w:sz="8" w:space="0" w:color="000000"/>
+              <w:right w:val="single" w:sz="8" w:space="0" w:color="auto"/>
+            </w:tcBorders>
+            <w:vAlign w:val="center"/>
+            <w:hideMark/>
+          </w:tcPr>
+          <w:p>
+            <w:pPr>
+              <w:rPr>
+                <w:rFonts w:ascii="Calibri" w:eastAsia="Times New Roman" w:hAnsi="Calibri" w:cs="Calibri"/>
+                <w:color w:val="000000"/>
+                <w:sz w:val="22"/>
+                <w:szCs w:val="22"/>
+                <w:lang w:eastAsia="ro-RO"/>
+              </w:rPr>
+            </w:pPr>
+          </w:p>
+        </w:tc>
+        <w:tc>
+          <w:tcPr>
+            <w:tcW w:w="2260" w:type="dxa"/>
+            <w:tcBorders>
+              <w:top w:val="single" w:sz="4" w:space="0" w:color="auto"/>
+              <w:left w:val="nil"/>
+              <w:bottom w:val="single" w:sz="8" w:space="0" w:color="auto"/>
+              <w:right w:val="single" w:sz="4" w:space="0" w:color="auto"/>
+            </w:tcBorders>
+            <w:shd w:val="clear" w:color="auto" w:fill="auto"/>
+            <w:noWrap/>
+            <w:vAlign w:val="center"/>
+            <w:hideMark/>
+          </w:tcPr>
+          <w:p>
+            <w:pPr>
+              <w:jc w:val="center"/>
+              <w:rPr>
+                <w:rFonts w:ascii="Calibri" w:eastAsia="Times New Roman" w:hAnsi="Calibri" w:cs="Calibri"/>
+                <w:color w:val="000000"/>
+                <w:sz w:val="22"/>
+                <w:szCs w:val="22"/>
+                <w:lang w:eastAsia="ro-RO"/>
+              </w:rPr>
+            </w:pPr>
+            <w:r>
+              <w:rPr>
+                <w:rFonts w:ascii="Calibri" w:eastAsia="Times New Roman" w:hAnsi="Calibri" w:cs="Calibri"/>
+                <w:color w:val="000000"/>
+                <w:sz w:val="22"/>
+                <w:szCs w:val="22"/>
+                <w:lang w:eastAsia="ro-RO"/>
+              </w:rPr>
+              <w:t> </w:t>
+            </w:r>
+          </w:p>
+        </w:tc>
+        <w:tc>
+          <w:tcPr>
+            <w:tcW w:w="2260" w:type="dxa"/>
+            <w:tcBorders>
+              <w:top w:val="nil"/>
+              <w:left w:val="nil"/>
+              <w:bottom w:val="single" w:sz="8" w:space="0" w:color="auto"/>
+              <w:right w:val="single" w:sz="4" w:space="0" w:color="auto"/>
+            </w:tcBorders>
+            <w:shd w:val="clear" w:color="auto" w:fill="auto"/>
+            <w:noWrap/>
+            <w:vAlign w:val="center"/>
+            <w:hideMark/>
+          </w:tcPr>
+          <w:p>
+            <w:pPr>
+              <w:jc w:val="center"/>
+              <w:rPr>
+                <w:rFonts w:ascii="Calibri" w:eastAsia="Times New Roman" w:hAnsi="Calibri" w:cs="Calibri"/>
+                <w:color w:val="000000"/>
+                <w:sz w:val="22"/>
+                <w:szCs w:val="22"/>
+                <w:lang w:eastAsia="ro-RO"/>
+              </w:rPr>
+            </w:pPr>
+            <w:r>
+              <w:rPr>
+                <w:rFonts w:ascii="Calibri" w:eastAsia="Times New Roman" w:hAnsi="Calibri" w:cs="Calibri"/>
+                <w:color w:val="000000"/>
+                <w:sz w:val="22"/>
+                <w:szCs w:val="22"/>
+                <w:lang w:eastAsia="ro-RO"/>
+              </w:rPr>
+              <w:t>Costly to produce</w:t>
+            </w:r>
+          </w:p>
+        </w:tc>
+        <w:tc>
+          <w:tcPr>
+            <w:tcW w:w="2260" w:type="dxa"/>
+            <w:tcBorders>
+              <w:top w:val="nil"/>
+              <w:left w:val="nil"/>
+              <w:bottom w:val="single" w:sz="8" w:space="0" w:color="auto"/>
+              <w:right w:val="single" w:sz="8" w:space="0" w:color="auto"/>
+            </w:tcBorders>
+            <w:shd w:val="clear" w:color="auto" w:fill="auto"/>
+            <w:noWrap/>
+            <w:vAlign w:val="center"/>
+            <w:hideMark/>
+          </w:tcPr>
+          <w:p>
+            <w:pPr>
+              <w:jc w:val="center"/>
+              <w:rPr>
+                <w:rFonts w:ascii="Calibri" w:eastAsia="Times New Roman" w:hAnsi="Calibri" w:cs="Calibri"/>
+                <w:color w:val="000000"/>
+                <w:sz w:val="22"/>
+                <w:szCs w:val="22"/>
+                <w:lang w:eastAsia="ro-RO"/>
+              </w:rPr>
+            </w:pPr>
+            <w:r>
+              <w:rPr>
+                <w:rFonts w:ascii="Calibri" w:eastAsia="Times New Roman" w:hAnsi="Calibri" w:cs="Calibri"/>
+                <w:color w:val="000000"/>
+                <w:sz w:val="22"/>
+                <w:szCs w:val="22"/>
+                <w:lang w:eastAsia="ro-RO"/>
+              </w:rPr>
+              <w:t> </w:t>
+            </w:r>
+          </w:p>
+        </w:tc>
+      </w:tr>
+    </w:tbl>
+    <w:p>
+      <w:pPr>
+        <w:ind w:firstLine="708"/>
+        <w:jc w:val="center"/>
+      </w:pPr>
+      <w:proofErr w:type="gramStart"/>
+      <w:r>
+        <w:t>Table 1.1.</w:t>
+      </w:r>
+      <w:proofErr w:type="gramEnd"/>
+      <w:r>
+        <w:t xml:space="preserve"> Comparison between today’s most popular audio formats.</w:t>
+      </w:r>
+    </w:p>
+    <w:p>
+      <w:pPr>
+        <w:rPr>
+          <w:sz w:val="72"/>
+        </w:rPr>
+      </w:pPr>
+      <w:r>
+        <w:rPr>
+          <w:sz w:val="72"/>
+        </w:rPr>
         <w:br w:type="page"/>
       </w:r>
     </w:p>
@@ -2294,15 +4191,7 @@
         <w:t xml:space="preserve">like </w:t>
       </w:r>
       <w:r>
-        <w:t xml:space="preserve">the WAV and AU formats, which we’ll be discussing about later, or as compressed files (to decrease file size). Compressed file formats can be </w:t>
-      </w:r>
-      <w:proofErr w:type="spellStart"/>
-      <w:r>
-        <w:t>lossy</w:t>
-      </w:r>
-      <w:proofErr w:type="spellEnd"/>
-      <w:r>
-        <w:t xml:space="preserve"> (the decompressed data is an approximation of the origin</w:t>
+        <w:t>the WAV and AU formats, which we’ll be discussing about later, or as compressed files (to decrease file size). Compressed file formats can be lossy (the decompressed data is an approximation of the origin</w:t>
       </w:r>
       <w:r>
         <w:t>al), such as MP3, or lossless (</w:t>
@@ -6526,15 +8415,7 @@
         </m:r>
       </m:oMath>
       <w:r>
-        <w:t xml:space="preserve"> </w:t>
-      </w:r>
-      <w:proofErr w:type="spellStart"/>
-      <w:r>
-        <w:t>th</w:t>
-      </w:r>
-      <w:proofErr w:type="spellEnd"/>
-      <w:r>
-        <w:t>-order filter</w:t>
+        <w:t xml:space="preserve"> th-order filter</w:t>
       </w:r>
       <w:r>
         <w:t xml:space="preserve"> needs N previous input samples and</w:t>
@@ -10080,14 +11961,7 @@
             <w:rFonts w:ascii="Cambria Math" w:hAnsi="Cambria Math"/>
             <w:sz w:val="28"/>
           </w:rPr>
-          <m:t>s</m:t>
-        </m:r>
-        <m:r>
-          <w:rPr>
-            <w:rFonts w:ascii="Cambria Math" w:hAnsi="Cambria Math"/>
-            <w:sz w:val="28"/>
-          </w:rPr>
-          <m:t>inc</m:t>
+          <m:t>sinc</m:t>
         </m:r>
         <m:d>
           <m:dPr>
@@ -10730,6 +12604,71 @@
     <w:p/>
     <w:p>
       <w:r>
+        <w:t xml:space="preserve">[12]. </w:t>
+      </w:r>
+      <w:r>
+        <w:t xml:space="preserve">Furnace Record Pressing Plant Is Ready </w:t>
+      </w:r>
+      <w:proofErr w:type="gramStart"/>
+      <w:r>
+        <w:t>To</w:t>
+      </w:r>
+      <w:proofErr w:type="gramEnd"/>
+      <w:r>
+        <w:t xml:space="preserve"> Roll</w:t>
+      </w:r>
+      <w:r>
+        <w:t xml:space="preserve">, </w:t>
+      </w:r>
+      <w:hyperlink r:id="rId23" w:history="1">
+        <w:r>
+          <w:rPr>
+            <w:rStyle w:val="Hyperlink"/>
+          </w:rPr>
+          <w:t>https://blog.discogs.com/en/furnace-record-pressing-plant/</w:t>
+        </w:r>
+      </w:hyperlink>
+      <w:r>
+        <w:t xml:space="preserve"> (grabbed 2018.04.27)</w:t>
+      </w:r>
+    </w:p>
+    <w:p/>
+    <w:p>
+      <w:r>
+        <w:t xml:space="preserve">[13]. </w:t>
+      </w:r>
+      <w:hyperlink r:id="rId24" w:history="1">
+        <w:r>
+          <w:rPr>
+            <w:rStyle w:val="Hyperlink"/>
+          </w:rPr>
+          <w:t>https://qz.com/103785/hipsters-are-buying-vinyl-records-but-they-arent-listening-to-them/</w:t>
+        </w:r>
+      </w:hyperlink>
+      <w:r>
+        <w:t xml:space="preserve"> </w:t>
+      </w:r>
+    </w:p>
+    <w:p/>
+    <w:p>
+      <w:r>
+        <w:t xml:space="preserve">[14]. </w:t>
+      </w:r>
+      <w:hyperlink r:id="rId25" w:history="1">
+        <w:r>
+          <w:rPr>
+            <w:rStyle w:val="Hyperlink"/>
+          </w:rPr>
+          <w:t>https://www.billboard.com/articles/columns/chart-beat/7662572/us-cassette-album-sales-increase-2016-guardians</w:t>
+        </w:r>
+      </w:hyperlink>
+      <w:r>
+        <w:t xml:space="preserve"> </w:t>
+      </w:r>
+    </w:p>
+    <w:p/>
+    <w:p>
+      <w:r>
         <w:t>[</w:t>
       </w:r>
       <w:r>
@@ -10765,7 +12704,7 @@
       </w:r>
     </w:p>
     <w:p>
-      <w:hyperlink r:id="rId23" w:history="1">
+      <w:hyperlink r:id="rId26" w:history="1">
         <w:r>
           <w:rPr>
             <w:rStyle w:val="Hyperlink"/>
@@ -10881,6 +12820,7 @@
     <w:p/>
     <w:p>
       <w:r>
+        <w:lastRenderedPageBreak/>
         <w:t>[</w:t>
       </w:r>
       <w:r>
@@ -10892,7 +12832,7 @@
       <w:r>
         <w:t xml:space="preserve"> Properties: </w:t>
       </w:r>
-      <w:hyperlink r:id="rId24" w:history="1">
+      <w:hyperlink r:id="rId27" w:history="1">
         <w:r>
           <w:rPr>
             <w:rStyle w:val="Hyperlink"/>
@@ -10914,7 +12854,7 @@
       <w:r>
         <w:t xml:space="preserve">]. IIR Filter Basics: </w:t>
       </w:r>
-      <w:hyperlink r:id="rId25" w:history="1">
+      <w:hyperlink r:id="rId28" w:history="1">
         <w:r>
           <w:rPr>
             <w:rStyle w:val="Hyperlink"/>

</xml_diff>

<commit_message>
chapter 1.2 overdo Lucrare licenta
</commit_message>
<xml_diff>
--- a/docs/Lucrare licenta.docx
+++ b/docs/Lucrare licenta.docx
@@ -1176,7 +1176,10 @@
         </w:numPr>
       </w:pPr>
       <w:r>
-        <w:t>Introduction. Problem statement and motivation.</w:t>
+        <w:t>Introduction. P</w:t>
+      </w:r>
+      <w:r>
+        <w:t>roblem statement and motivation</w:t>
       </w:r>
     </w:p>
     <w:p>
@@ -1205,7 +1208,7 @@
         <w:t xml:space="preserve"> digital</w:t>
       </w:r>
       <w:r>
-        <w:t xml:space="preserve"> audio formats.</w:t>
+        <w:t xml:space="preserve"> audio formats</w:t>
       </w:r>
     </w:p>
     <w:p>
@@ -1223,7 +1226,7 @@
         <w:t>rief history of audio recording formats</w:t>
       </w:r>
       <w:r>
-        <w:t xml:space="preserve">. </w:t>
+        <w:t>.</w:t>
       </w:r>
     </w:p>
     <w:p>
@@ -1280,7 +1283,10 @@
         </w:numPr>
       </w:pPr>
       <w:r>
-        <w:t>Related work (applications).</w:t>
+        <w:t xml:space="preserve">Related work </w:t>
+      </w:r>
+      <w:r>
+        <w:t>(applications)</w:t>
       </w:r>
     </w:p>
     <w:p>
@@ -1895,7 +1901,6 @@
               <w:rPr>
                 <w:rFonts w:ascii="Calibri" w:eastAsia="Times New Roman" w:hAnsi="Calibri" w:cs="Calibri"/>
                 <w:color w:val="000000"/>
-                <w:sz w:val="22"/>
                 <w:szCs w:val="22"/>
                 <w:lang w:eastAsia="ro-RO"/>
               </w:rPr>
@@ -1923,7 +1928,6 @@
               <w:rPr>
                 <w:rFonts w:ascii="Calibri" w:eastAsia="Times New Roman" w:hAnsi="Calibri" w:cs="Calibri"/>
                 <w:color w:val="000000"/>
-                <w:sz w:val="22"/>
                 <w:szCs w:val="22"/>
                 <w:lang w:eastAsia="ro-RO"/>
               </w:rPr>
@@ -1963,7 +1967,6 @@
               <w:rPr>
                 <w:rFonts w:ascii="Calibri" w:eastAsia="Times New Roman" w:hAnsi="Calibri" w:cs="Calibri"/>
                 <w:color w:val="000000"/>
-                <w:sz w:val="22"/>
                 <w:szCs w:val="22"/>
                 <w:lang w:eastAsia="ro-RO"/>
               </w:rPr>
@@ -1990,7 +1993,6 @@
               <w:rPr>
                 <w:rFonts w:ascii="Calibri" w:eastAsia="Times New Roman" w:hAnsi="Calibri" w:cs="Calibri"/>
                 <w:color w:val="000000"/>
-                <w:sz w:val="22"/>
                 <w:szCs w:val="22"/>
                 <w:lang w:eastAsia="ro-RO"/>
               </w:rPr>
@@ -2027,7 +2029,6 @@
               <w:rPr>
                 <w:rFonts w:ascii="Calibri" w:eastAsia="Times New Roman" w:hAnsi="Calibri" w:cs="Calibri"/>
                 <w:color w:val="000000"/>
-                <w:sz w:val="22"/>
                 <w:szCs w:val="22"/>
                 <w:lang w:eastAsia="ro-RO"/>
               </w:rPr>
@@ -2064,7 +2065,6 @@
               <w:rPr>
                 <w:rFonts w:ascii="Calibri" w:eastAsia="Times New Roman" w:hAnsi="Calibri" w:cs="Calibri"/>
                 <w:color w:val="000000"/>
-                <w:sz w:val="22"/>
                 <w:szCs w:val="22"/>
                 <w:lang w:eastAsia="ro-RO"/>
               </w:rPr>
@@ -2108,7 +2108,6 @@
               <w:rPr>
                 <w:rFonts w:ascii="Calibri" w:eastAsia="Times New Roman" w:hAnsi="Calibri" w:cs="Calibri"/>
                 <w:color w:val="000000"/>
-                <w:sz w:val="22"/>
                 <w:szCs w:val="22"/>
                 <w:lang w:eastAsia="ro-RO"/>
               </w:rPr>
@@ -2144,7 +2143,6 @@
               <w:rPr>
                 <w:rFonts w:ascii="Calibri" w:eastAsia="Times New Roman" w:hAnsi="Calibri" w:cs="Calibri"/>
                 <w:color w:val="000000"/>
-                <w:sz w:val="22"/>
                 <w:szCs w:val="22"/>
                 <w:lang w:eastAsia="ro-RO"/>
               </w:rPr>
@@ -2210,7 +2208,6 @@
               <w:rPr>
                 <w:rFonts w:ascii="Calibri" w:eastAsia="Times New Roman" w:hAnsi="Calibri" w:cs="Calibri"/>
                 <w:color w:val="000000"/>
-                <w:sz w:val="22"/>
                 <w:szCs w:val="22"/>
                 <w:lang w:eastAsia="ro-RO"/>
               </w:rPr>
@@ -2247,7 +2244,6 @@
               <w:rPr>
                 <w:rFonts w:ascii="Calibri" w:eastAsia="Times New Roman" w:hAnsi="Calibri" w:cs="Calibri"/>
                 <w:color w:val="000000"/>
-                <w:sz w:val="22"/>
                 <w:szCs w:val="22"/>
                 <w:lang w:eastAsia="ro-RO"/>
               </w:rPr>
@@ -2287,7 +2283,6 @@
               <w:rPr>
                 <w:rFonts w:ascii="Calibri" w:eastAsia="Times New Roman" w:hAnsi="Calibri" w:cs="Calibri"/>
                 <w:color w:val="000000"/>
-                <w:sz w:val="22"/>
                 <w:szCs w:val="22"/>
                 <w:lang w:eastAsia="ro-RO"/>
               </w:rPr>
@@ -2313,7 +2308,6 @@
               <w:rPr>
                 <w:rFonts w:ascii="Calibri" w:eastAsia="Times New Roman" w:hAnsi="Calibri" w:cs="Calibri"/>
                 <w:color w:val="000000"/>
-                <w:sz w:val="22"/>
                 <w:szCs w:val="22"/>
                 <w:lang w:eastAsia="ro-RO"/>
               </w:rPr>
@@ -2369,7 +2363,6 @@
               <w:rPr>
                 <w:rFonts w:ascii="Calibri" w:eastAsia="Times New Roman" w:hAnsi="Calibri" w:cs="Calibri"/>
                 <w:color w:val="000000"/>
-                <w:sz w:val="22"/>
                 <w:szCs w:val="22"/>
                 <w:lang w:eastAsia="ro-RO"/>
               </w:rPr>
@@ -2405,7 +2398,6 @@
               <w:rPr>
                 <w:rFonts w:ascii="Calibri" w:eastAsia="Times New Roman" w:hAnsi="Calibri" w:cs="Calibri"/>
                 <w:color w:val="000000"/>
-                <w:sz w:val="22"/>
                 <w:szCs w:val="22"/>
                 <w:lang w:eastAsia="ro-RO"/>
               </w:rPr>
@@ -2445,7 +2437,6 @@
               <w:rPr>
                 <w:rFonts w:ascii="Calibri" w:eastAsia="Times New Roman" w:hAnsi="Calibri" w:cs="Calibri"/>
                 <w:color w:val="000000"/>
-                <w:sz w:val="22"/>
                 <w:szCs w:val="22"/>
                 <w:lang w:eastAsia="ro-RO"/>
               </w:rPr>
@@ -2471,7 +2462,6 @@
               <w:rPr>
                 <w:rFonts w:ascii="Calibri" w:eastAsia="Times New Roman" w:hAnsi="Calibri" w:cs="Calibri"/>
                 <w:color w:val="000000"/>
-                <w:sz w:val="22"/>
                 <w:szCs w:val="22"/>
                 <w:lang w:eastAsia="ro-RO"/>
               </w:rPr>
@@ -2507,7 +2497,6 @@
               <w:rPr>
                 <w:rFonts w:ascii="Calibri" w:eastAsia="Times New Roman" w:hAnsi="Calibri" w:cs="Calibri"/>
                 <w:color w:val="000000"/>
-                <w:sz w:val="22"/>
                 <w:szCs w:val="22"/>
                 <w:lang w:eastAsia="ro-RO"/>
               </w:rPr>
@@ -2563,7 +2552,6 @@
               <w:rPr>
                 <w:rFonts w:ascii="Calibri" w:eastAsia="Times New Roman" w:hAnsi="Calibri" w:cs="Calibri"/>
                 <w:color w:val="000000"/>
-                <w:sz w:val="22"/>
                 <w:szCs w:val="22"/>
                 <w:lang w:eastAsia="ro-RO"/>
               </w:rPr>
@@ -2603,7 +2591,6 @@
               <w:rPr>
                 <w:rFonts w:ascii="Calibri" w:eastAsia="Times New Roman" w:hAnsi="Calibri" w:cs="Calibri"/>
                 <w:color w:val="000000"/>
-                <w:sz w:val="22"/>
                 <w:szCs w:val="22"/>
                 <w:lang w:eastAsia="ro-RO"/>
               </w:rPr>
@@ -2629,7 +2616,6 @@
               <w:rPr>
                 <w:rFonts w:ascii="Calibri" w:eastAsia="Times New Roman" w:hAnsi="Calibri" w:cs="Calibri"/>
                 <w:color w:val="000000"/>
-                <w:sz w:val="22"/>
                 <w:szCs w:val="22"/>
                 <w:lang w:eastAsia="ro-RO"/>
               </w:rPr>
@@ -2665,7 +2651,6 @@
               <w:rPr>
                 <w:rFonts w:ascii="Calibri" w:eastAsia="Times New Roman" w:hAnsi="Calibri" w:cs="Calibri"/>
                 <w:color w:val="000000"/>
-                <w:sz w:val="22"/>
                 <w:szCs w:val="22"/>
                 <w:lang w:eastAsia="ro-RO"/>
               </w:rPr>
@@ -2701,7 +2686,6 @@
               <w:rPr>
                 <w:rFonts w:ascii="Calibri" w:eastAsia="Times New Roman" w:hAnsi="Calibri" w:cs="Calibri"/>
                 <w:color w:val="000000"/>
-                <w:sz w:val="22"/>
                 <w:szCs w:val="22"/>
                 <w:lang w:eastAsia="ro-RO"/>
               </w:rPr>
@@ -2745,7 +2729,6 @@
               <w:rPr>
                 <w:rFonts w:ascii="Calibri" w:eastAsia="Times New Roman" w:hAnsi="Calibri" w:cs="Calibri"/>
                 <w:color w:val="000000"/>
-                <w:sz w:val="22"/>
                 <w:szCs w:val="22"/>
                 <w:lang w:eastAsia="ro-RO"/>
               </w:rPr>
@@ -2781,7 +2764,6 @@
               <w:rPr>
                 <w:rFonts w:ascii="Calibri" w:eastAsia="Times New Roman" w:hAnsi="Calibri" w:cs="Calibri"/>
                 <w:color w:val="000000"/>
-                <w:sz w:val="22"/>
                 <w:szCs w:val="22"/>
                 <w:lang w:eastAsia="ro-RO"/>
               </w:rPr>
@@ -2817,7 +2799,6 @@
               <w:rPr>
                 <w:rFonts w:ascii="Calibri" w:eastAsia="Times New Roman" w:hAnsi="Calibri" w:cs="Calibri"/>
                 <w:color w:val="000000"/>
-                <w:sz w:val="22"/>
                 <w:szCs w:val="22"/>
                 <w:lang w:eastAsia="ro-RO"/>
               </w:rPr>
@@ -2873,7 +2854,6 @@
               <w:rPr>
                 <w:rFonts w:ascii="Calibri" w:eastAsia="Times New Roman" w:hAnsi="Calibri" w:cs="Calibri"/>
                 <w:color w:val="000000"/>
-                <w:sz w:val="22"/>
                 <w:szCs w:val="22"/>
                 <w:lang w:eastAsia="ro-RO"/>
               </w:rPr>
@@ -2913,7 +2893,6 @@
               <w:rPr>
                 <w:rFonts w:ascii="Calibri" w:eastAsia="Times New Roman" w:hAnsi="Calibri" w:cs="Calibri"/>
                 <w:color w:val="000000"/>
-                <w:sz w:val="22"/>
                 <w:szCs w:val="22"/>
                 <w:lang w:eastAsia="ro-RO"/>
               </w:rPr>
@@ -2939,7 +2918,6 @@
               <w:rPr>
                 <w:rFonts w:ascii="Calibri" w:eastAsia="Times New Roman" w:hAnsi="Calibri" w:cs="Calibri"/>
                 <w:color w:val="000000"/>
-                <w:sz w:val="22"/>
                 <w:szCs w:val="22"/>
                 <w:lang w:eastAsia="ro-RO"/>
               </w:rPr>
@@ -2975,7 +2953,6 @@
               <w:rPr>
                 <w:rFonts w:ascii="Calibri" w:eastAsia="Times New Roman" w:hAnsi="Calibri" w:cs="Calibri"/>
                 <w:color w:val="000000"/>
-                <w:sz w:val="22"/>
                 <w:szCs w:val="22"/>
                 <w:lang w:eastAsia="ro-RO"/>
               </w:rPr>
@@ -3021,7 +2998,6 @@
               <w:rPr>
                 <w:rFonts w:ascii="Calibri" w:eastAsia="Times New Roman" w:hAnsi="Calibri" w:cs="Calibri"/>
                 <w:color w:val="000000"/>
-                <w:sz w:val="22"/>
                 <w:szCs w:val="22"/>
                 <w:lang w:eastAsia="ro-RO"/>
               </w:rPr>
@@ -3061,7 +3037,6 @@
               <w:rPr>
                 <w:rFonts w:ascii="Calibri" w:eastAsia="Times New Roman" w:hAnsi="Calibri" w:cs="Calibri"/>
                 <w:color w:val="000000"/>
-                <w:sz w:val="22"/>
                 <w:szCs w:val="22"/>
                 <w:lang w:eastAsia="ro-RO"/>
               </w:rPr>
@@ -3087,7 +3062,6 @@
               <w:rPr>
                 <w:rFonts w:ascii="Calibri" w:eastAsia="Times New Roman" w:hAnsi="Calibri" w:cs="Calibri"/>
                 <w:color w:val="000000"/>
-                <w:sz w:val="22"/>
                 <w:szCs w:val="22"/>
                 <w:lang w:eastAsia="ro-RO"/>
               </w:rPr>
@@ -3143,7 +3117,6 @@
               <w:rPr>
                 <w:rFonts w:ascii="Calibri" w:eastAsia="Times New Roman" w:hAnsi="Calibri" w:cs="Calibri"/>
                 <w:color w:val="000000"/>
-                <w:sz w:val="22"/>
                 <w:szCs w:val="22"/>
                 <w:lang w:eastAsia="ro-RO"/>
               </w:rPr>
@@ -3179,7 +3152,6 @@
               <w:rPr>
                 <w:rFonts w:ascii="Calibri" w:eastAsia="Times New Roman" w:hAnsi="Calibri" w:cs="Calibri"/>
                 <w:color w:val="000000"/>
-                <w:sz w:val="22"/>
                 <w:szCs w:val="22"/>
                 <w:lang w:eastAsia="ro-RO"/>
               </w:rPr>
@@ -3219,7 +3191,6 @@
               <w:rPr>
                 <w:rFonts w:ascii="Calibri" w:eastAsia="Times New Roman" w:hAnsi="Calibri" w:cs="Calibri"/>
                 <w:color w:val="000000"/>
-                <w:sz w:val="22"/>
                 <w:szCs w:val="22"/>
                 <w:lang w:eastAsia="ro-RO"/>
               </w:rPr>
@@ -3246,7 +3217,6 @@
               <w:rPr>
                 <w:rFonts w:ascii="Calibri" w:eastAsia="Times New Roman" w:hAnsi="Calibri" w:cs="Calibri"/>
                 <w:color w:val="000000"/>
-                <w:sz w:val="22"/>
                 <w:szCs w:val="22"/>
                 <w:lang w:eastAsia="ro-RO"/>
               </w:rPr>
@@ -3272,7 +3242,6 @@
               <w:rPr>
                 <w:rFonts w:ascii="Calibri" w:eastAsia="Times New Roman" w:hAnsi="Calibri" w:cs="Calibri"/>
                 <w:color w:val="000000"/>
-                <w:sz w:val="22"/>
                 <w:szCs w:val="22"/>
                 <w:lang w:eastAsia="ro-RO"/>
               </w:rPr>
@@ -3308,7 +3277,6 @@
               <w:rPr>
                 <w:rFonts w:ascii="Calibri" w:eastAsia="Times New Roman" w:hAnsi="Calibri" w:cs="Calibri"/>
                 <w:color w:val="000000"/>
-                <w:sz w:val="22"/>
                 <w:szCs w:val="22"/>
                 <w:lang w:eastAsia="ro-RO"/>
               </w:rPr>
@@ -3348,7 +3316,6 @@
               <w:rPr>
                 <w:rFonts w:ascii="Calibri" w:eastAsia="Times New Roman" w:hAnsi="Calibri" w:cs="Calibri"/>
                 <w:color w:val="000000"/>
-                <w:sz w:val="22"/>
                 <w:szCs w:val="22"/>
                 <w:lang w:eastAsia="ro-RO"/>
               </w:rPr>
@@ -3375,7 +3342,6 @@
               <w:rPr>
                 <w:rFonts w:ascii="Calibri" w:eastAsia="Times New Roman" w:hAnsi="Calibri" w:cs="Calibri"/>
                 <w:color w:val="000000"/>
-                <w:sz w:val="22"/>
                 <w:szCs w:val="22"/>
                 <w:lang w:eastAsia="ro-RO"/>
               </w:rPr>
@@ -3412,7 +3378,6 @@
               <w:rPr>
                 <w:rFonts w:ascii="Calibri" w:eastAsia="Times New Roman" w:hAnsi="Calibri" w:cs="Calibri"/>
                 <w:color w:val="000000"/>
-                <w:sz w:val="22"/>
                 <w:szCs w:val="22"/>
                 <w:lang w:eastAsia="ro-RO"/>
               </w:rPr>
@@ -3449,7 +3414,6 @@
               <w:rPr>
                 <w:rFonts w:ascii="Calibri" w:eastAsia="Times New Roman" w:hAnsi="Calibri" w:cs="Calibri"/>
                 <w:color w:val="000000"/>
-                <w:sz w:val="22"/>
                 <w:szCs w:val="22"/>
                 <w:lang w:eastAsia="ro-RO"/>
               </w:rPr>
@@ -3479,8 +3443,588 @@
       </w:r>
       <w:proofErr w:type="gramEnd"/>
       <w:r>
-        <w:t xml:space="preserve"> Comparison between today’s most popular audio formats.</w:t>
-      </w:r>
+        <w:t xml:space="preserve"> </w:t>
+      </w:r>
+      <w:proofErr w:type="gramStart"/>
+      <w:r>
+        <w:t>Comparison between today’s most popular audio formats.</w:t>
+      </w:r>
+      <w:proofErr w:type="gramEnd"/>
+    </w:p>
+    <w:p>
+      <w:pPr>
+        <w:ind w:firstLine="708"/>
+      </w:pPr>
+    </w:p>
+    <w:p>
+      <w:pPr>
+        <w:ind w:firstLine="708"/>
+      </w:pPr>
+    </w:p>
+    <w:p>
+      <w:pPr>
+        <w:pStyle w:val="Listparagraf"/>
+        <w:numPr>
+          <w:ilvl w:val="1"/>
+          <w:numId w:val="5"/>
+        </w:numPr>
+        <w:rPr>
+          <w:sz w:val="18"/>
+        </w:rPr>
+      </w:pPr>
+      <w:r>
+        <w:rPr>
+          <w:sz w:val="32"/>
+        </w:rPr>
+        <w:t xml:space="preserve"> A brief history of audio recording formats</w:t>
+      </w:r>
+    </w:p>
+    <w:p>
+      <w:pPr>
+        <w:ind w:firstLine="708"/>
+      </w:pPr>
+    </w:p>
+    <w:p>
+      <w:pPr>
+        <w:ind w:firstLine="708"/>
+      </w:pPr>
+      <w:r>
+        <w:t>History</w:t>
+      </w:r>
+      <w:r>
+        <w:t xml:space="preserve"> of sound recording begins with </w:t>
+      </w:r>
+      <w:r>
+        <w:t xml:space="preserve">Édouard-Léon Scott de </w:t>
+      </w:r>
+      <w:proofErr w:type="spellStart"/>
+      <w:r>
+        <w:t>Martinville</w:t>
+      </w:r>
+      <w:r>
+        <w:t>’</w:t>
+      </w:r>
+      <w:r>
+        <w:t>s</w:t>
+      </w:r>
+      <w:proofErr w:type="spellEnd"/>
+      <w:r>
+        <w:t xml:space="preserve"> </w:t>
+      </w:r>
+      <w:r>
+        <w:t>phonoauto</w:t>
+      </w:r>
+      <w:r>
+        <w:t>-</w:t>
+      </w:r>
+      <w:r>
+        <w:t>graph</w:t>
+      </w:r>
+      <w:r>
+        <w:t xml:space="preserve"> (Fig. 1.1)</w:t>
+      </w:r>
+      <w:r>
+        <w:t>, an entirely mechanical device that was constructed as an analog to the human ear. It consisted of a funnel-like horn, with a flexible membrane covering the small end of the horn</w:t>
+      </w:r>
+      <w:r>
+        <w:t xml:space="preserve"> acting as a diaphragm</w:t>
+      </w:r>
+      <w:r>
+        <w:t>. A lightweight stylus</w:t>
+      </w:r>
+      <w:r>
+        <w:t xml:space="preserve"> (or needle)</w:t>
+      </w:r>
+      <w:r>
+        <w:t xml:space="preserve"> was attached to the membrane and traced a line on the moving surface of a lampblack (carbon deposited by the flame of a</w:t>
+      </w:r>
+      <w:r>
+        <w:t>n</w:t>
+      </w:r>
+      <w:r>
+        <w:t xml:space="preserve"> oil lamp) coated paper. The sound waves in the air were captured and concentrated into the diaphragm</w:t>
+      </w:r>
+      <w:r>
+        <w:t xml:space="preserve"> by the horn, which would cause a movement in the diaphragm and, subsequently, in the stylus, causing a modulation in the traced line</w:t>
+      </w:r>
+      <w:r>
+        <w:t xml:space="preserve"> (Fig. 1.2)</w:t>
+      </w:r>
+      <w:r>
+        <w:t>.</w:t>
+      </w:r>
+      <w:r>
+        <w:t xml:space="preserve"> The phonoautograph recording is called a phonoautogram, but because of the recording medium’s nature, it was impossible to play back. Way later, in 2008, playback was realized with computers, by optically playing high-quality scans of the recordings.</w:t>
+      </w:r>
+      <w:r>
+        <w:t xml:space="preserve"> [15]</w:t>
+      </w:r>
+    </w:p>
+    <w:p>
+      <w:pPr>
+        <w:ind w:firstLine="708"/>
+      </w:pPr>
+    </w:p>
+    <w:p>
+      <w:pPr>
+        <w:ind w:firstLine="708"/>
+        <w:jc w:val="center"/>
+        <w:sectPr>
+          <w:pgSz w:w="11906" w:h="16838" w:code="9"/>
+          <w:pgMar w:top="1440" w:right="1080" w:bottom="1440" w:left="1080" w:header="708" w:footer="708" w:gutter="0"/>
+          <w:cols w:space="708"/>
+          <w:docGrid w:linePitch="360"/>
+        </w:sectPr>
+      </w:pPr>
+    </w:p>
+    <w:p>
+      <w:pPr>
+        <w:ind w:firstLine="708"/>
+        <w:sectPr>
+          <w:type w:val="continuous"/>
+          <w:pgSz w:w="11906" w:h="16838" w:code="9"/>
+          <w:pgMar w:top="1440" w:right="1080" w:bottom="1440" w:left="1080" w:header="708" w:footer="708" w:gutter="0"/>
+          <w:cols w:space="708"/>
+          <w:docGrid w:linePitch="360"/>
+        </w:sectPr>
+      </w:pPr>
+    </w:p>
+    <w:p>
+      <w:r>
+        <w:rPr>
+          <w:noProof/>
+          <w:lang w:val="ro-RO" w:eastAsia="ro-RO"/>
+        </w:rPr>
+        <w:lastRenderedPageBreak/>
+        <w:drawing>
+          <wp:anchor distT="0" distB="0" distL="114300" distR="114300" simplePos="0" relativeHeight="251716608" behindDoc="1" locked="0" layoutInCell="1" allowOverlap="1">
+            <wp:simplePos x="0" y="0"/>
+            <wp:positionH relativeFrom="column">
+              <wp:posOffset>-9525</wp:posOffset>
+            </wp:positionH>
+            <wp:positionV relativeFrom="paragraph">
+              <wp:posOffset>-66675</wp:posOffset>
+            </wp:positionV>
+            <wp:extent cx="3059430" cy="2209800"/>
+            <wp:effectExtent l="19050" t="0" r="7620" b="0"/>
+            <wp:wrapTight wrapText="bothSides">
+              <wp:wrapPolygon edited="0">
+                <wp:start x="-134" y="0"/>
+                <wp:lineTo x="-134" y="21414"/>
+                <wp:lineTo x="21654" y="21414"/>
+                <wp:lineTo x="21654" y="0"/>
+                <wp:lineTo x="-134" y="0"/>
+              </wp:wrapPolygon>
+            </wp:wrapTight>
+            <wp:docPr id="59" name="Imagine 59" descr="D:\git\Licenta\Discuri\docs\imgs\phonautographe.jpg"/>
+            <wp:cNvGraphicFramePr>
+              <a:graphicFrameLocks xmlns:a="http://schemas.openxmlformats.org/drawingml/2006/main" noChangeAspect="1"/>
+            </wp:cNvGraphicFramePr>
+            <a:graphic xmlns:a="http://schemas.openxmlformats.org/drawingml/2006/main">
+              <a:graphicData uri="http://schemas.openxmlformats.org/drawingml/2006/picture">
+                <pic:pic xmlns:pic="http://schemas.openxmlformats.org/drawingml/2006/picture">
+                  <pic:nvPicPr>
+                    <pic:cNvPr id="0" name="Picture 59" descr="D:\git\Licenta\Discuri\docs\imgs\phonautographe.jpg"/>
+                    <pic:cNvPicPr>
+                      <a:picLocks noChangeAspect="1" noChangeArrowheads="1"/>
+                    </pic:cNvPicPr>
+                  </pic:nvPicPr>
+                  <pic:blipFill>
+                    <a:blip r:embed="rId6"/>
+                    <a:srcRect/>
+                    <a:stretch>
+                      <a:fillRect/>
+                    </a:stretch>
+                  </pic:blipFill>
+                  <pic:spPr bwMode="auto">
+                    <a:xfrm>
+                      <a:off x="0" y="0"/>
+                      <a:ext cx="3059430" cy="2209800"/>
+                    </a:xfrm>
+                    <a:prstGeom prst="rect">
+                      <a:avLst/>
+                    </a:prstGeom>
+                    <a:noFill/>
+                    <a:ln w="9525">
+                      <a:noFill/>
+                      <a:miter lim="800000"/>
+                      <a:headEnd/>
+                      <a:tailEnd/>
+                    </a:ln>
+                  </pic:spPr>
+                </pic:pic>
+              </a:graphicData>
+            </a:graphic>
+          </wp:anchor>
+        </w:drawing>
+      </w:r>
+      <w:r>
+        <w:rPr>
+          <w:noProof/>
+          <w:lang w:val="ro-RO" w:eastAsia="ro-RO"/>
+        </w:rPr>
+        <w:drawing>
+          <wp:anchor distT="0" distB="0" distL="114300" distR="114300" simplePos="0" relativeHeight="251715584" behindDoc="1" locked="0" layoutInCell="1" allowOverlap="1">
+            <wp:simplePos x="0" y="0"/>
+            <wp:positionH relativeFrom="column">
+              <wp:posOffset>3086100</wp:posOffset>
+            </wp:positionH>
+            <wp:positionV relativeFrom="paragraph">
+              <wp:posOffset>-66675</wp:posOffset>
+            </wp:positionV>
+            <wp:extent cx="3059430" cy="2352675"/>
+            <wp:effectExtent l="19050" t="0" r="7620" b="0"/>
+            <wp:wrapTight wrapText="bothSides">
+              <wp:wrapPolygon edited="0">
+                <wp:start x="-134" y="0"/>
+                <wp:lineTo x="-134" y="21513"/>
+                <wp:lineTo x="21654" y="21513"/>
+                <wp:lineTo x="21654" y="0"/>
+                <wp:lineTo x="-134" y="0"/>
+              </wp:wrapPolygon>
+            </wp:wrapTight>
+            <wp:docPr id="58" name="Imagine 58" descr="D:\git\Licenta\Discuri\docs\imgs\phonoautogram.jpg"/>
+            <wp:cNvGraphicFramePr>
+              <a:graphicFrameLocks xmlns:a="http://schemas.openxmlformats.org/drawingml/2006/main" noChangeAspect="1"/>
+            </wp:cNvGraphicFramePr>
+            <a:graphic xmlns:a="http://schemas.openxmlformats.org/drawingml/2006/main">
+              <a:graphicData uri="http://schemas.openxmlformats.org/drawingml/2006/picture">
+                <pic:pic xmlns:pic="http://schemas.openxmlformats.org/drawingml/2006/picture">
+                  <pic:nvPicPr>
+                    <pic:cNvPr id="0" name="Picture 58" descr="D:\git\Licenta\Discuri\docs\imgs\phonoautogram.jpg"/>
+                    <pic:cNvPicPr>
+                      <a:picLocks noChangeAspect="1" noChangeArrowheads="1"/>
+                    </pic:cNvPicPr>
+                  </pic:nvPicPr>
+                  <pic:blipFill>
+                    <a:blip r:embed="rId7"/>
+                    <a:srcRect/>
+                    <a:stretch>
+                      <a:fillRect/>
+                    </a:stretch>
+                  </pic:blipFill>
+                  <pic:spPr bwMode="auto">
+                    <a:xfrm>
+                      <a:off x="0" y="0"/>
+                      <a:ext cx="3059430" cy="2352675"/>
+                    </a:xfrm>
+                    <a:prstGeom prst="rect">
+                      <a:avLst/>
+                    </a:prstGeom>
+                    <a:noFill/>
+                    <a:ln w="9525">
+                      <a:noFill/>
+                      <a:miter lim="800000"/>
+                      <a:headEnd/>
+                      <a:tailEnd/>
+                    </a:ln>
+                  </pic:spPr>
+                </pic:pic>
+              </a:graphicData>
+            </a:graphic>
+          </wp:anchor>
+        </w:drawing>
+      </w:r>
+    </w:p>
+    <w:p>
+      <w:pPr>
+        <w:ind w:firstLine="708"/>
+        <w:jc w:val="center"/>
+        <w:sectPr>
+          <w:type w:val="continuous"/>
+          <w:pgSz w:w="11906" w:h="16838" w:code="9"/>
+          <w:pgMar w:top="1440" w:right="1080" w:bottom="1440" w:left="1080" w:header="708" w:footer="708" w:gutter="0"/>
+          <w:cols w:space="708"/>
+          <w:docGrid w:linePitch="360"/>
+        </w:sectPr>
+      </w:pPr>
+    </w:p>
+    <w:p>
+      <w:pPr>
+        <w:jc w:val="center"/>
+      </w:pPr>
+      <w:r>
+        <w:lastRenderedPageBreak/>
+        <w:t>Fig. 1.1: The phonoautograph</w:t>
+      </w:r>
+    </w:p>
+    <w:p>
+      <w:pPr>
+        <w:jc w:val="center"/>
+        <w:sectPr>
+          <w:type w:val="continuous"/>
+          <w:pgSz w:w="11906" w:h="16838" w:code="9"/>
+          <w:pgMar w:top="1440" w:right="1080" w:bottom="1440" w:left="1080" w:header="708" w:footer="708" w:gutter="0"/>
+          <w:cols w:num="2" w:space="708"/>
+          <w:docGrid w:linePitch="360"/>
+        </w:sectPr>
+      </w:pPr>
+      <w:r>
+        <w:lastRenderedPageBreak/>
+        <w:t xml:space="preserve">Fig. 1.2: Detail of a phonoautogram </w:t>
+      </w:r>
+    </w:p>
+    <w:p>
+      <w:r>
+        <w:lastRenderedPageBreak/>
+        <w:tab/>
+      </w:r>
+    </w:p>
+    <w:p>
+      <w:r>
+        <w:tab/>
+        <w:t xml:space="preserve">Thomas Edison attached </w:t>
+      </w:r>
+      <w:r>
+        <w:t>a stylus to a sound absorbing diaphragm, and he arranged such that the vibrations picked up by the diaphragm were translated into an up-and-down motion</w:t>
+      </w:r>
+      <w:r>
+        <w:t xml:space="preserve"> (vertical-cut)</w:t>
+      </w:r>
+      <w:r>
+        <w:t xml:space="preserve"> in the stylus. He used a cylinder, just like Scott, but replaced the fumed paper with tinfoil. Tinfoil is malleable and can be embossed with little effort, which is an important requirement for recording sound. The stylus would rest on the cylinder, and as it rotated, a mechanism dragged the stylus sideways, creating a spiral. The stylus would press into the tinfoil, and make a groove</w:t>
+      </w:r>
+      <w:r>
+        <w:t>, a physical impression of the recorded sound. After running the machine while shouting “Marry had a little lamb” into the diaphragm, he ran it again, this time without speaking, and the machine spoke! The hill-and-dale groove in the cylinder moved the stylus, and thus the diaphragm, making it move in the same pattern as when recording.</w:t>
+      </w:r>
+    </w:p>
+    <w:p>
+      <w:r>
+        <w:tab/>
+        <w:t>Tinfoil was impractically fragile, as the recordings would wear out after a few plays</w:t>
+      </w:r>
+      <w:r>
+        <w:t>. By changing the recording medium to wax, Alexander Graham Bell’s team solved the durability problem, and it also sounded better. From 1888, Edison started producing</w:t>
+      </w:r>
+      <w:r>
+        <w:t xml:space="preserve"> phonographs for home use. The actual records are called wax cylinders, and were on the market until 1929, when they died out in favor of other formats.</w:t>
+      </w:r>
+      <w:r>
+        <w:t xml:space="preserve"> [18]</w:t>
+      </w:r>
+    </w:p>
+    <w:p>
+      <w:r>
+        <w:tab/>
+      </w:r>
+      <w:r>
+        <w:t>Meanwhile, Emil Berliner was experimenting with another method of recording sound into a wax record.</w:t>
+      </w:r>
+      <w:r>
+        <w:t xml:space="preserve"> The first change he made was switching from the up-and-down motion of the stylus to a left-right wobble. He used photoengraving to etch the lateral-cut groove into the cylinder, rather than cutting directly into it. He realized that using a flat disc instead would make the engraving a lot easier, by recording onto a softer material and use it as mold to create a hard </w:t>
+      </w:r>
+      <w:r>
+        <w:t>stamper</w:t>
+      </w:r>
+      <w:r>
+        <w:t>.</w:t>
+      </w:r>
+      <w:r>
+        <w:t xml:space="preserve"> Berliner’s first discs were released around the same time as Edison’s cylinders were hitting the market.</w:t>
+      </w:r>
+    </w:p>
+    <w:p>
+      <w:r>
+        <w:tab/>
+        <w:t xml:space="preserve">In the end, Berliner’s disc won against the Edison cylinder by simply being better at everything. They were cheaper, as the duplication process was much easier and faster than the equivalent process for cylinders, which in their early days, were each recorded individually. </w:t>
+      </w:r>
+      <w:r>
+        <w:t>The disc’s playing time could go up to 5 minutes per side on the 12</w:t>
+      </w:r>
+      <w:r>
+        <w:t>"</w:t>
+      </w:r>
+      <w:r>
+        <w:t xml:space="preserve"> record, and could have a song on each of its sides, while the playing time of the cylinder was 2 minutes, eventually going up to 4 minutes with the Edison </w:t>
+      </w:r>
+      <w:proofErr w:type="spellStart"/>
+      <w:r>
+        <w:t>Amberol</w:t>
+      </w:r>
+      <w:proofErr w:type="spellEnd"/>
+      <w:r>
+        <w:t xml:space="preserve"> Cylinder. Besides that, discs were more durable, easier to store, easier to use, and could fit a lot of information on their center labels.</w:t>
+      </w:r>
+      <w:r>
+        <w:t xml:space="preserve"> </w:t>
+      </w:r>
+      <w:r>
+        <w:t>[19]</w:t>
+      </w:r>
+    </w:p>
+    <w:p>
+      <w:r>
+        <w:tab/>
+        <w:t xml:space="preserve">With the advance of the electronic </w:t>
+      </w:r>
+      <w:r>
+        <w:t>technology,</w:t>
+      </w:r>
+      <w:r>
+        <w:t xml:space="preserve"> electrical microphones, signal amplifiers and electromechanical devices were developed</w:t>
+      </w:r>
+      <w:r>
+        <w:t xml:space="preserve">, and they heavily impacted the industry of audio recording. </w:t>
+      </w:r>
+      <w:r>
+        <w:t>Starting from 1925, p</w:t>
+      </w:r>
+      <w:r>
+        <w:t xml:space="preserve">honograph recording masters were </w:t>
+      </w:r>
+      <w:r>
+        <w:t>cut</w:t>
+      </w:r>
+      <w:r>
+        <w:t xml:space="preserve"> with electrically powered cutting heads, which increased the quality of the recording by means of frequency response, dynamic range and sound clarity. </w:t>
+      </w:r>
+      <w:r>
+        <w:t xml:space="preserve">Playback could also be made electrically, by picking up the stylus’ movement as an electrical signal, amplifying it and providing it to a loudspeaker. </w:t>
+      </w:r>
+    </w:p>
+    <w:p>
+      <w:pPr>
+        <w:ind w:firstLine="708"/>
+      </w:pPr>
+      <w:r>
+        <w:lastRenderedPageBreak/>
+        <w:t xml:space="preserve">A couple of decades later, </w:t>
+      </w:r>
+      <w:r>
+        <w:t>by exploiting some metals’ property of magnetization, a new audio</w:t>
+      </w:r>
+      <w:r>
+        <w:t xml:space="preserve"> recording format </w:t>
+      </w:r>
+      <w:proofErr w:type="gramStart"/>
+      <w:r>
+        <w:t>was</w:t>
+      </w:r>
+      <w:proofErr w:type="gramEnd"/>
+      <w:r>
+        <w:t xml:space="preserve"> </w:t>
+      </w:r>
+      <w:r>
+        <w:t>introduced: the magnetic recording.</w:t>
+      </w:r>
+      <w:r>
+        <w:t xml:space="preserve"> If some</w:t>
+      </w:r>
+      <w:r>
+        <w:t xml:space="preserve"> metals, like ferrite and iron </w:t>
+      </w:r>
+      <w:proofErr w:type="spellStart"/>
+      <w:r>
+        <w:t>AlNiCo</w:t>
+      </w:r>
+      <w:proofErr w:type="spellEnd"/>
+      <w:r>
+        <w:t xml:space="preserve"> alloy are exposed to a strong magnetic field, they will in turn become slightly magnetic, i.e. retain a part of the magnetic force that was applied on them. </w:t>
+      </w:r>
+    </w:p>
+    <w:p>
+      <w:pPr>
+        <w:ind w:firstLine="708"/>
+      </w:pPr>
+      <w:r>
+        <w:t xml:space="preserve">The two main formats to make use of magnetization were the wire recorder and the magnetic tape. </w:t>
+      </w:r>
+      <w:r>
+        <w:t xml:space="preserve">The wire recorder used thin steel wire, while the magnetic tape was a long, thin and narrow strip of plastic film, coated with magnetizable material. By passing an electrical signal through a coil, it would generate a fluctuating magnetic field that would be partially stored on the tape/wire. By passing the wire/tape by a similar coil, a small </w:t>
+      </w:r>
+      <w:r>
+        <w:t xml:space="preserve">current, almost identical to the original signal, </w:t>
+      </w:r>
+      <w:r>
+        <w:t>would be induced in the coil.</w:t>
+      </w:r>
+      <w:r>
+        <w:t xml:space="preserve"> Wire recording lasted approximately from 1946 to 1954, when tape recording already became much simpler, affordable and compact. Magnetic tape came in various formats, sizes and speeds, and </w:t>
+      </w:r>
+      <w:r>
+        <w:t>became</w:t>
+      </w:r>
+      <w:r>
+        <w:t xml:space="preserve"> the in</w:t>
+      </w:r>
+      <w:r>
+        <w:t xml:space="preserve">dustry standard for record mastering, until the digital era kicked in </w:t>
+      </w:r>
+      <w:proofErr w:type="spellStart"/>
+      <w:r>
+        <w:t>in</w:t>
+      </w:r>
+      <w:proofErr w:type="spellEnd"/>
+      <w:r>
+        <w:t xml:space="preserve"> the 80’s. </w:t>
+      </w:r>
+    </w:p>
+    <w:p>
+      <w:pPr>
+        <w:ind w:firstLine="708"/>
+      </w:pPr>
+      <w:r>
+        <w:t xml:space="preserve">The gramophone disc was still present. It </w:t>
+      </w:r>
+      <w:r>
+        <w:t xml:space="preserve">has </w:t>
+      </w:r>
+      <w:r>
+        <w:t xml:space="preserve">increased in fidelity over years: the electric recording was introduced; then, in 1948, the vinyl record appeared, bringing more durability, longer playing times and a great improvement in sound quality. </w:t>
+      </w:r>
+      <w:r>
+        <w:t>Then, in 1957, the first stereophonic disc was released, by combining vertical-cut with horizontal-cut to provide two moving axis for the reproducing stylus. The vinyl record</w:t>
+      </w:r>
+      <w:r>
+        <w:t xml:space="preserve"> stayed the most popular format until the rise of the digital formats, </w:t>
+      </w:r>
+      <w:r>
+        <w:t>starting with the Compact Disc.</w:t>
+      </w:r>
+    </w:p>
+    <w:p>
+      <w:pPr>
+        <w:ind w:firstLine="708"/>
+      </w:pPr>
+      <w:r>
+        <w:t>Storing the audio signal in mechanical or magnetic form introduces elements of confusion because of the storage medium itself. Analog recording devices have a limit in their capability of tracing a line between their</w:t>
+      </w:r>
+      <w:r>
+        <w:t xml:space="preserve"> input and output, mostly due to the inherent characteristics of the storage medium, like limited signal-to-noise ratio, frequency response, dynamic range and many others. The idea of recording something that is not a direct analog of the desired information, but a descriptive form that avoids the quality traps of ordinary recording is the idea of digital recording. </w:t>
+      </w:r>
+    </w:p>
+    <w:p>
+      <w:pPr>
+        <w:ind w:firstLine="708"/>
+      </w:pPr>
+      <w:r>
+        <w:t>In the basic system of digital recording, the electrical analog of the sound wave pressure variations being recorded is sampled at fixed intervals. This operation converts the smoothly varying waveform into a series of amplitude values. A number is then assigned to each of these values.</w:t>
+      </w:r>
+      <w:r>
+        <w:t xml:space="preserve"> This results in an approximation of the original waveform. The first commercial digital format was the CD (Compact Disc), which was designed to be the successor of the vinyl. It stored the audio signal optically, as a sequence of binary numbers, each representing the value of a sample’s amplitude. It replaced the vinyl record and cassette tape by the early 2000’s, just to be rendered </w:t>
+      </w:r>
+      <w:r>
+        <w:t>obsolete with the advent of internet-based distribution of files.</w:t>
+      </w:r>
+    </w:p>
+    <w:p>
+      <w:pPr>
+        <w:sectPr>
+          <w:type w:val="continuous"/>
+          <w:pgSz w:w="11906" w:h="16838" w:code="9"/>
+          <w:pgMar w:top="1440" w:right="1080" w:bottom="1440" w:left="1080" w:header="708" w:footer="708" w:gutter="0"/>
+          <w:cols w:space="708"/>
+          <w:docGrid w:linePitch="360"/>
+        </w:sectPr>
+      </w:pPr>
+      <w:r>
+        <w:tab/>
+      </w:r>
+    </w:p>
+    <w:p>
+      <w:pPr>
+        <w:ind w:firstLine="708"/>
+      </w:pPr>
     </w:p>
     <w:p>
       <w:pPr>
@@ -3488,6 +4032,12 @@
           <w:sz w:val="72"/>
         </w:rPr>
       </w:pPr>
+      <w:r>
+        <w:rPr>
+          <w:sz w:val="72"/>
+        </w:rPr>
+        <w:t>XXXXXXXXXXXXXXXXX\n</w:t>
+      </w:r>
       <w:r>
         <w:rPr>
           <w:sz w:val="72"/>
@@ -3684,7 +4234,7 @@
                     </pic:cNvPicPr>
                   </pic:nvPicPr>
                   <pic:blipFill>
-                    <a:blip r:embed="rId6"/>
+                    <a:blip r:embed="rId8"/>
                     <a:srcRect/>
                     <a:stretch>
                       <a:fillRect/>
@@ -3770,7 +4320,7 @@
                     </pic:cNvPicPr>
                   </pic:nvPicPr>
                   <pic:blipFill>
-                    <a:blip r:embed="rId7" cstate="print"/>
+                    <a:blip r:embed="rId9" cstate="print"/>
                     <a:srcRect/>
                     <a:stretch>
                       <a:fillRect/>
@@ -4272,7 +4822,7 @@
                     </pic:cNvPicPr>
                   </pic:nvPicPr>
                   <pic:blipFill>
-                    <a:blip r:embed="rId8"/>
+                    <a:blip r:embed="rId10"/>
                     <a:srcRect/>
                     <a:stretch>
                       <a:fillRect/>
@@ -9554,7 +10104,7 @@
                     </pic:cNvPicPr>
                   </pic:nvPicPr>
                   <pic:blipFill>
-                    <a:blip r:embed="rId9"/>
+                    <a:blip r:embed="rId11"/>
                     <a:srcRect/>
                     <a:stretch>
                       <a:fillRect/>
@@ -9642,7 +10192,7 @@
                     </pic:cNvPicPr>
                   </pic:nvPicPr>
                   <pic:blipFill>
-                    <a:blip r:embed="rId10"/>
+                    <a:blip r:embed="rId12"/>
                     <a:srcRect/>
                     <a:stretch>
                       <a:fillRect/>
@@ -10881,7 +11431,7 @@
                     </pic:cNvPicPr>
                   </pic:nvPicPr>
                   <pic:blipFill>
-                    <a:blip r:embed="rId11"/>
+                    <a:blip r:embed="rId13"/>
                     <a:srcRect/>
                     <a:stretch>
                       <a:fillRect/>
@@ -10940,7 +11490,7 @@
                     </pic:cNvPicPr>
                   </pic:nvPicPr>
                   <pic:blipFill>
-                    <a:blip r:embed="rId12"/>
+                    <a:blip r:embed="rId14"/>
                     <a:srcRect/>
                     <a:stretch>
                       <a:fillRect/>
@@ -11703,7 +12253,7 @@
                     </pic:cNvPicPr>
                   </pic:nvPicPr>
                   <pic:blipFill>
-                    <a:blip r:embed="rId13"/>
+                    <a:blip r:embed="rId15"/>
                     <a:srcRect/>
                     <a:stretch>
                       <a:fillRect/>
@@ -12193,7 +12743,7 @@
                     </pic:cNvPicPr>
                   </pic:nvPicPr>
                   <pic:blipFill>
-                    <a:blip r:embed="rId14"/>
+                    <a:blip r:embed="rId16"/>
                     <a:srcRect/>
                     <a:stretch>
                       <a:fillRect/>
@@ -12319,7 +12869,7 @@
         </w:rPr>
         <w:t xml:space="preserve">[2]. Definitions of longitudinal and transverse waves, </w:t>
       </w:r>
-      <w:hyperlink r:id="rId15" w:history="1">
+      <w:hyperlink r:id="rId17" w:history="1">
         <w:r>
           <w:rPr>
             <w:rStyle w:val="Hyperlink"/>
@@ -12354,7 +12904,7 @@
         </w:rPr>
         <w:t xml:space="preserve">[3]. Sound waves in air, </w:t>
       </w:r>
-      <w:hyperlink r:id="rId16" w:history="1">
+      <w:hyperlink r:id="rId18" w:history="1">
         <w:r>
           <w:rPr>
             <w:rStyle w:val="Hyperlink"/>
@@ -12408,7 +12958,7 @@
         </w:rPr>
         <w:t xml:space="preserve">, </w:t>
       </w:r>
-      <w:hyperlink r:id="rId17" w:history="1">
+      <w:hyperlink r:id="rId19" w:history="1">
         <w:r>
           <w:rPr>
             <w:rStyle w:val="Hyperlink"/>
@@ -12492,7 +13042,7 @@
       <w:r>
         <w:t xml:space="preserve">Design: </w:t>
       </w:r>
-      <w:hyperlink r:id="rId18" w:history="1">
+      <w:hyperlink r:id="rId20" w:history="1">
         <w:r>
           <w:rPr>
             <w:rStyle w:val="Hyperlink"/>
@@ -12506,7 +13056,7 @@
       <w:r>
         <w:t xml:space="preserve">[7]. FIR Filter Basics: </w:t>
       </w:r>
-      <w:hyperlink r:id="rId19" w:history="1">
+      <w:hyperlink r:id="rId21" w:history="1">
         <w:r>
           <w:rPr>
             <w:rStyle w:val="Hyperlink"/>
@@ -12522,7 +13072,7 @@
       </w:r>
     </w:p>
     <w:p>
-      <w:hyperlink r:id="rId20" w:history="1">
+      <w:hyperlink r:id="rId22" w:history="1">
         <w:r>
           <w:rPr>
             <w:rStyle w:val="Hyperlink"/>
@@ -12578,7 +13128,7 @@
       <w:r>
         <w:t xml:space="preserve">[10]. Discrete and Fast Fourier Transforms: </w:t>
       </w:r>
-      <w:hyperlink r:id="rId21" w:history="1">
+      <w:hyperlink r:id="rId23" w:history="1">
         <w:r>
           <w:rPr>
             <w:rStyle w:val="Hyperlink"/>
@@ -12592,7 +13142,7 @@
       <w:r>
         <w:t xml:space="preserve">[11]. FIR Filter Design: </w:t>
       </w:r>
-      <w:hyperlink r:id="rId22" w:history="1">
+      <w:hyperlink r:id="rId24" w:history="1">
         <w:r>
           <w:rPr>
             <w:rStyle w:val="Hyperlink"/>
@@ -12620,7 +13170,7 @@
       <w:r>
         <w:t xml:space="preserve">, </w:t>
       </w:r>
-      <w:hyperlink r:id="rId23" w:history="1">
+      <w:hyperlink r:id="rId25" w:history="1">
         <w:r>
           <w:rPr>
             <w:rStyle w:val="Hyperlink"/>
@@ -12637,7 +13187,7 @@
       <w:r>
         <w:t xml:space="preserve">[13]. </w:t>
       </w:r>
-      <w:hyperlink r:id="rId24" w:history="1">
+      <w:hyperlink r:id="rId26" w:history="1">
         <w:r>
           <w:rPr>
             <w:rStyle w:val="Hyperlink"/>
@@ -12654,7 +13204,7 @@
       <w:r>
         <w:t xml:space="preserve">[14]. </w:t>
       </w:r>
-      <w:hyperlink r:id="rId25" w:history="1">
+      <w:hyperlink r:id="rId27" w:history="1">
         <w:r>
           <w:rPr>
             <w:rStyle w:val="Hyperlink"/>
@@ -12669,6 +13219,134 @@
     <w:p/>
     <w:p>
       <w:r>
+        <w:t xml:space="preserve">[15]. Phonoautograph: </w:t>
+      </w:r>
+      <w:hyperlink r:id="rId28" w:history="1">
+        <w:r>
+          <w:rPr>
+            <w:rStyle w:val="Hyperlink"/>
+          </w:rPr>
+          <w:t>https://en.wikipedia.org/wiki/Phonautograph</w:t>
+        </w:r>
+      </w:hyperlink>
+      <w:r>
+        <w:t xml:space="preserve"> </w:t>
+      </w:r>
+    </w:p>
+    <w:p/>
+    <w:p>
+      <w:r>
+        <w:t>[1</w:t>
+      </w:r>
+      <w:r>
+        <w:t>6</w:t>
+      </w:r>
+      <w:r>
+        <w:t xml:space="preserve">]. </w:t>
+      </w:r>
+      <w:proofErr w:type="spellStart"/>
+      <w:r>
+        <w:t>Léon</w:t>
+      </w:r>
+      <w:proofErr w:type="spellEnd"/>
+      <w:r>
+        <w:t xml:space="preserve"> Scott de </w:t>
+      </w:r>
+      <w:proofErr w:type="spellStart"/>
+      <w:r>
+        <w:t>Martinville</w:t>
+      </w:r>
+      <w:r>
+        <w:t>’s</w:t>
+      </w:r>
+      <w:proofErr w:type="spellEnd"/>
+      <w:r>
+        <w:t xml:space="preserve"> phonoautograph: </w:t>
+      </w:r>
+      <w:hyperlink r:id="rId29" w:history="1">
+        <w:r>
+          <w:rPr>
+            <w:rStyle w:val="Hyperlink"/>
+          </w:rPr>
+          <w:t>http://ginsteve.e-monsite.com/blog/un-dimanche-une-decouverte/9-avril-1860-leon-scott-de-martinville-realise-le-tout-1er-enregistrement-sonore.html</w:t>
+        </w:r>
+      </w:hyperlink>
+      <w:r>
+        <w:t xml:space="preserve"> </w:t>
+      </w:r>
+    </w:p>
+    <w:p/>
+    <w:p>
+      <w:r>
+        <w:t>[1</w:t>
+      </w:r>
+      <w:r>
+        <w:t>7</w:t>
+      </w:r>
+      <w:r>
+        <w:t xml:space="preserve">]. Phonoautogram: </w:t>
+      </w:r>
+      <w:hyperlink r:id="rId30" w:history="1">
+        <w:r>
+          <w:rPr>
+            <w:rStyle w:val="Hyperlink"/>
+          </w:rPr>
+          <w:t>https://www.sfgate.com/news/article/Physicists-convert-first-known-sound-recording-3289341.php#photo-2437531</w:t>
+        </w:r>
+      </w:hyperlink>
+      <w:r>
+        <w:t xml:space="preserve"> </w:t>
+      </w:r>
+    </w:p>
+    <w:p/>
+    <w:p>
+      <w:r>
+        <w:t xml:space="preserve">[18]. </w:t>
+      </w:r>
+      <w:r>
+        <w:t>Edison's Impression: Laying Sound into a Groove</w:t>
+      </w:r>
+      <w:r>
+        <w:t xml:space="preserve">, </w:t>
+      </w:r>
+      <w:hyperlink r:id="rId31" w:history="1">
+        <w:r>
+          <w:rPr>
+            <w:rStyle w:val="Hyperlink"/>
+          </w:rPr>
+          <w:t>https://www.youtube.com/watch?v=0vbyoZDQaIY</w:t>
+        </w:r>
+      </w:hyperlink>
+      <w:r>
+        <w:t xml:space="preserve"> </w:t>
+      </w:r>
+    </w:p>
+    <w:p>
+      <w:r>
+        <w:lastRenderedPageBreak/>
+        <w:t xml:space="preserve">[19]. </w:t>
+      </w:r>
+      <w:r>
+        <w:t>Emile Berliner's Fix: Flatten the Cylinder to a Disc</w:t>
+      </w:r>
+      <w:r>
+        <w:t xml:space="preserve"> </w:t>
+      </w:r>
+      <w:hyperlink r:id="rId32" w:history="1">
+        <w:r>
+          <w:rPr>
+            <w:rStyle w:val="Hyperlink"/>
+          </w:rPr>
+          <w:t>https://www.youtube.com/watch?v=w_g4cAXkz80</w:t>
+        </w:r>
+      </w:hyperlink>
+      <w:r>
+        <w:t xml:space="preserve"> </w:t>
+      </w:r>
+    </w:p>
+    <w:p/>
+    <w:p>
+      <w:r>
         <w:t>[</w:t>
       </w:r>
       <w:r>
@@ -12704,7 +13382,7 @@
       </w:r>
     </w:p>
     <w:p>
-      <w:hyperlink r:id="rId26" w:history="1">
+      <w:hyperlink r:id="rId33" w:history="1">
         <w:r>
           <w:rPr>
             <w:rStyle w:val="Hyperlink"/>
@@ -12820,7 +13498,6 @@
     <w:p/>
     <w:p>
       <w:r>
-        <w:lastRenderedPageBreak/>
         <w:t>[</w:t>
       </w:r>
       <w:r>
@@ -12832,7 +13509,7 @@
       <w:r>
         <w:t xml:space="preserve"> Properties: </w:t>
       </w:r>
-      <w:hyperlink r:id="rId27" w:history="1">
+      <w:hyperlink r:id="rId34" w:history="1">
         <w:r>
           <w:rPr>
             <w:rStyle w:val="Hyperlink"/>
@@ -12854,7 +13531,7 @@
       <w:r>
         <w:t xml:space="preserve">]. IIR Filter Basics: </w:t>
       </w:r>
-      <w:hyperlink r:id="rId28" w:history="1">
+      <w:hyperlink r:id="rId35" w:history="1">
         <w:r>
           <w:rPr>
             <w:rStyle w:val="Hyperlink"/>
@@ -12867,6 +13544,7 @@
       </w:r>
     </w:p>
     <w:sectPr>
+      <w:type w:val="continuous"/>
       <w:pgSz w:w="11906" w:h="16838" w:code="9"/>
       <w:pgMar w:top="1440" w:right="1080" w:bottom="1440" w:left="1080" w:header="708" w:footer="708" w:gutter="0"/>
       <w:cols w:space="708"/>
@@ -13146,6 +13824,120 @@
     </w:lvl>
   </w:abstractNum>
   <w:abstractNum w:abstractNumId="3">
+    <w:nsid w:val="653A38AD"/>
+    <w:multiLevelType w:val="multilevel"/>
+    <w:tmpl w:val="4642C01E"/>
+    <w:lvl w:ilvl="0">
+      <w:start w:val="1"/>
+      <w:numFmt w:val="decimal"/>
+      <w:lvlText w:val="%1."/>
+      <w:lvlJc w:val="left"/>
+      <w:pPr>
+        <w:ind w:left="360" w:hanging="360"/>
+      </w:pPr>
+      <w:rPr>
+        <w:rFonts w:hint="default"/>
+      </w:rPr>
+    </w:lvl>
+    <w:lvl w:ilvl="1">
+      <w:start w:val="2"/>
+      <w:numFmt w:val="decimal"/>
+      <w:lvlText w:val="%1.%2."/>
+      <w:lvlJc w:val="left"/>
+      <w:pPr>
+        <w:ind w:left="360" w:hanging="360"/>
+      </w:pPr>
+      <w:rPr>
+        <w:rFonts w:hint="default"/>
+        <w:sz w:val="32"/>
+      </w:rPr>
+    </w:lvl>
+    <w:lvl w:ilvl="2">
+      <w:start w:val="1"/>
+      <w:numFmt w:val="decimal"/>
+      <w:lvlText w:val="%1.%2.%3."/>
+      <w:lvlJc w:val="left"/>
+      <w:pPr>
+        <w:ind w:left="720" w:hanging="720"/>
+      </w:pPr>
+      <w:rPr>
+        <w:rFonts w:hint="default"/>
+      </w:rPr>
+    </w:lvl>
+    <w:lvl w:ilvl="3">
+      <w:start w:val="1"/>
+      <w:numFmt w:val="decimal"/>
+      <w:lvlText w:val="%1.%2.%3.%4."/>
+      <w:lvlJc w:val="left"/>
+      <w:pPr>
+        <w:ind w:left="720" w:hanging="720"/>
+      </w:pPr>
+      <w:rPr>
+        <w:rFonts w:hint="default"/>
+      </w:rPr>
+    </w:lvl>
+    <w:lvl w:ilvl="4">
+      <w:start w:val="1"/>
+      <w:numFmt w:val="decimal"/>
+      <w:lvlText w:val="%1.%2.%3.%4.%5."/>
+      <w:lvlJc w:val="left"/>
+      <w:pPr>
+        <w:ind w:left="1080" w:hanging="1080"/>
+      </w:pPr>
+      <w:rPr>
+        <w:rFonts w:hint="default"/>
+      </w:rPr>
+    </w:lvl>
+    <w:lvl w:ilvl="5">
+      <w:start w:val="1"/>
+      <w:numFmt w:val="decimal"/>
+      <w:lvlText w:val="%1.%2.%3.%4.%5.%6."/>
+      <w:lvlJc w:val="left"/>
+      <w:pPr>
+        <w:ind w:left="1080" w:hanging="1080"/>
+      </w:pPr>
+      <w:rPr>
+        <w:rFonts w:hint="default"/>
+      </w:rPr>
+    </w:lvl>
+    <w:lvl w:ilvl="6">
+      <w:start w:val="1"/>
+      <w:numFmt w:val="decimal"/>
+      <w:lvlText w:val="%1.%2.%3.%4.%5.%6.%7."/>
+      <w:lvlJc w:val="left"/>
+      <w:pPr>
+        <w:ind w:left="1440" w:hanging="1440"/>
+      </w:pPr>
+      <w:rPr>
+        <w:rFonts w:hint="default"/>
+      </w:rPr>
+    </w:lvl>
+    <w:lvl w:ilvl="7">
+      <w:start w:val="1"/>
+      <w:numFmt w:val="decimal"/>
+      <w:lvlText w:val="%1.%2.%3.%4.%5.%6.%7.%8."/>
+      <w:lvlJc w:val="left"/>
+      <w:pPr>
+        <w:ind w:left="1440" w:hanging="1440"/>
+      </w:pPr>
+      <w:rPr>
+        <w:rFonts w:hint="default"/>
+      </w:rPr>
+    </w:lvl>
+    <w:lvl w:ilvl="8">
+      <w:start w:val="1"/>
+      <w:numFmt w:val="decimal"/>
+      <w:lvlText w:val="%1.%2.%3.%4.%5.%6.%7.%8.%9."/>
+      <w:lvlJc w:val="left"/>
+      <w:pPr>
+        <w:ind w:left="1800" w:hanging="1800"/>
+      </w:pPr>
+      <w:rPr>
+        <w:rFonts w:hint="default"/>
+      </w:rPr>
+    </w:lvl>
+  </w:abstractNum>
+  <w:abstractNum w:abstractNumId="4">
     <w:nsid w:val="7E5562C7"/>
     <w:multiLevelType w:val="multilevel"/>
     <w:tmpl w:val="73FE7A0E"/>
@@ -13262,13 +14054,16 @@
     <w:abstractNumId w:val="2"/>
   </w:num>
   <w:num w:numId="2">
-    <w:abstractNumId w:val="3"/>
+    <w:abstractNumId w:val="4"/>
   </w:num>
   <w:num w:numId="3">
     <w:abstractNumId w:val="0"/>
   </w:num>
   <w:num w:numId="4">
     <w:abstractNumId w:val="1"/>
+  </w:num>
+  <w:num w:numId="5">
+    <w:abstractNumId w:val="3"/>
   </w:num>
 </w:numbering>
 </file>

</xml_diff>